<commit_message>
test(merge request): Testing github feature
</commit_message>
<xml_diff>
--- a/Phân tích thiết kế hệ thống nhóm 11.docx
+++ b/Phân tích thiết kế hệ thống nhóm 11.docx
@@ -149,7 +149,7 @@
           </mc:Choice>
           <mc:Fallback>
             <w:pict>
-              <v:line w14:anchorId="4A497729" id="Straight Connector 4" o:spid="_x0000_s1026" style="position:absolute;z-index:251659264;visibility:visible;mso-wrap-style:square;mso-width-percent:0;mso-height-percent:0;mso-wrap-distance-left:9pt;mso-wrap-distance-top:0;mso-wrap-distance-right:9pt;mso-wrap-distance-bottom:0;mso-position-horizontal:absolute;mso-position-horizontal-relative:text;mso-position-vertical:absolute;mso-position-vertical-relative:text;mso-width-percent:0;mso-height-percent:0;mso-width-relative:page;mso-height-relative:page" from="168pt,2.1pt" to="4in,2.1pt" o:gfxdata="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"/>
+              <v:line w14:anchorId="2C42FC7A" id="Straight Connector 4" o:spid="_x0000_s1026" style="position:absolute;z-index:251659264;visibility:visible;mso-wrap-style:square;mso-width-percent:0;mso-height-percent:0;mso-wrap-distance-left:9pt;mso-wrap-distance-top:0;mso-wrap-distance-right:9pt;mso-wrap-distance-bottom:0;mso-position-horizontal:absolute;mso-position-horizontal-relative:text;mso-position-vertical:absolute;mso-position-vertical-relative:text;mso-width-percent:0;mso-height-percent:0;mso-width-relative:page;mso-height-relative:page" from="168pt,2.1pt" to="4in,2.1pt" o:gfxdata="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"/>
             </w:pict>
           </mc:Fallback>
         </mc:AlternateContent>
@@ -784,7 +784,12 @@
         </w:sectPr>
       </w:pPr>
     </w:p>
-    <w:p/>
+    <w:p>
+      <w:r>
+        <w:lastRenderedPageBreak/>
+        <w:t>This is a test message to test merge request</w:t>
+      </w:r>
+    </w:p>
     <w:sectPr>
       <w:pgSz w:w="12240" w:h="15840"/>
       <w:pgMar w:top="1440" w:right="1440" w:bottom="1440" w:left="1440" w:header="720" w:footer="720" w:gutter="0"/>

</xml_diff>

<commit_message>
config(document): reset document to original
</commit_message>
<xml_diff>
--- a/Phân tích thiết kế hệ thống nhóm 11.docx
+++ b/Phân tích thiết kế hệ thống nhóm 11.docx
@@ -209,7 +209,7 @@
                     </pic:cNvPicPr>
                   </pic:nvPicPr>
                   <pic:blipFill>
-                    <a:blip r:embed="rId4" cstate="print">
+                    <a:blip r:embed="rId6" cstate="print">
                       <a:extLst>
                         <a:ext uri="{28A0092B-C50C-407E-A947-70E740481C1C}">
                           <a14:useLocalDpi xmlns:a14="http://schemas.microsoft.com/office/drawing/2010/main" val="0"/>
@@ -525,16 +525,7 @@
                 <w:szCs w:val="26"/>
                 <w:lang w:val="nb-NO"/>
               </w:rPr>
-              <w:t>SINH VIÊN THỰC HIỆN</w:t>
-            </w:r>
-            <w:r>
-              <w:rPr>
-                <w:b/>
-                <w:sz w:val="26"/>
-                <w:szCs w:val="26"/>
-                <w:lang w:val="nb-NO"/>
-              </w:rPr>
-              <w:t xml:space="preserve">  </w:t>
+              <w:t xml:space="preserve">SINH VIÊN THỰC HIỆN  </w:t>
             </w:r>
             <w:r>
               <w:rPr>
@@ -736,41 +727,9 @@
         <w:spacing w:line="312" w:lineRule="auto"/>
         <w:ind w:left="360"/>
         <w:jc w:val="center"/>
-      </w:pPr>
-      <w:r>
-        <w:rPr>
-          <w:b/>
-          <w:szCs w:val="32"/>
-          <w:lang w:val="nb-NO"/>
-        </w:rPr>
-        <w:t>HÀ NỘI</w:t>
-      </w:r>
-      <w:r>
-        <w:rPr>
-          <w:b/>
-          <w:szCs w:val="32"/>
-          <w:lang w:val="nb-NO"/>
-        </w:rPr>
-        <w:t xml:space="preserve"> 202</w:t>
-      </w:r>
-      <w:r>
-        <w:rPr>
-          <w:b/>
-          <w:szCs w:val="32"/>
-          <w:lang w:val="nb-NO"/>
-        </w:rPr>
-        <w:t>5</w:t>
-      </w:r>
-    </w:p>
-    <w:p>
-      <w:pPr>
-        <w:rPr>
-          <w:sz w:val="26"/>
-          <w:szCs w:val="26"/>
-        </w:rPr>
         <w:sectPr>
-          <w:footerReference w:type="default" r:id="rId5"/>
-          <w:footerReference w:type="first" r:id="rId6"/>
+          <w:footerReference w:type="default" r:id="rId7"/>
+          <w:footerReference w:type="first" r:id="rId8"/>
           <w:pgSz w:w="11907" w:h="16840" w:code="9"/>
           <w:pgMar w:top="1134" w:right="1134" w:bottom="1134" w:left="1701" w:header="720" w:footer="720" w:gutter="0"/>
           <w:pgBorders w:display="firstPage">
@@ -783,13 +742,32 @@
           <w:docGrid w:linePitch="360"/>
         </w:sectPr>
       </w:pPr>
-    </w:p>
-    <w:p>
-      <w:r>
-        <w:lastRenderedPageBreak/>
-        <w:t>This is a test message to test merge request</w:t>
-      </w:r>
-    </w:p>
+      <w:r>
+        <w:rPr>
+          <w:b/>
+          <w:szCs w:val="32"/>
+          <w:lang w:val="nb-NO"/>
+        </w:rPr>
+        <w:t>HÀ NỘI</w:t>
+      </w:r>
+      <w:r>
+        <w:rPr>
+          <w:b/>
+          <w:szCs w:val="32"/>
+          <w:lang w:val="nb-NO"/>
+        </w:rPr>
+        <w:t xml:space="preserve"> 202</w:t>
+      </w:r>
+      <w:r>
+        <w:rPr>
+          <w:b/>
+          <w:szCs w:val="32"/>
+          <w:lang w:val="nb-NO"/>
+        </w:rPr>
+        <w:t>5</w:t>
+      </w:r>
+    </w:p>
+    <w:p/>
     <w:sectPr>
       <w:pgSz w:w="12240" w:h="15840"/>
       <w:pgMar w:top="1440" w:right="1440" w:bottom="1440" w:left="1440" w:header="720" w:footer="720" w:gutter="0"/>
@@ -798,6 +776,25 @@
     </w:sectPr>
   </w:body>
 </w:document>
+</file>
+
+<file path=word/endnotes.xml><?xml version="1.0" encoding="utf-8"?>
+<w:endnotes xmlns:wpc="http://schemas.microsoft.com/office/word/2010/wordprocessingCanvas" xmlns:cx="http://schemas.microsoft.com/office/drawing/2014/chartex" xmlns:cx1="http://schemas.microsoft.com/office/drawing/2015/9/8/chartex" xmlns:cx2="http://schemas.microsoft.com/office/drawing/2015/10/21/chartex" xmlns:cx3="http://schemas.microsoft.com/office/drawing/2016/5/9/chartex" xmlns:cx4="http://schemas.microsoft.com/office/drawing/2016/5/10/chartex" xmlns:cx5="http://schemas.microsoft.com/office/drawing/2016/5/11/chartex" xmlns:cx6="http://schemas.microsoft.com/office/drawing/2016/5/12/chartex" xmlns:cx7="http://schemas.microsoft.com/office/drawing/2016/5/13/chartex" xmlns:cx8="http://schemas.microsoft.com/office/drawing/2016/5/14/chartex" xmlns:mc="http://schemas.openxmlformats.org/markup-compatibility/2006" xmlns:aink="http://schemas.microsoft.com/office/drawing/2016/ink" xmlns:am3d="http://schemas.microsoft.com/office/drawing/2017/model3d" xmlns:o="urn:schemas-microsoft-com:office:office" xmlns:r="http://schemas.openxmlformats.org/officeDocument/2006/relationships" xmlns:m="http://schemas.openxmlformats.org/officeDocument/2006/math" xmlns:v="urn:schemas-microsoft-com:vml" xmlns:wp14="http://schemas.microsoft.com/office/word/2010/wordprocessingDrawing" xmlns:wp="http://schemas.openxmlformats.org/drawingml/2006/wordprocessingDrawing" xmlns:w10="urn:schemas-microsoft-com:office:word" xmlns:w="http://schemas.openxmlformats.org/wordprocessingml/2006/main" xmlns:w14="http://schemas.microsoft.com/office/word/2010/wordml" xmlns:w15="http://schemas.microsoft.com/office/word/2012/wordml" xmlns:w16cex="http://schemas.microsoft.com/office/word/2018/wordml/cex" xmlns:w16cid="http://schemas.microsoft.com/office/word/2016/wordml/cid" xmlns:w16="http://schemas.microsoft.com/office/word/2018/wordml" xmlns:w16sdtdh="http://schemas.microsoft.com/office/word/2020/wordml/sdtdatahash" xmlns:w16se="http://schemas.microsoft.com/office/word/2015/wordml/symex" xmlns:wpg="http://schemas.microsoft.com/office/word/2010/wordprocessingGroup" xmlns:wpi="http://schemas.microsoft.com/office/word/2010/wordprocessingInk" xmlns:wne="http://schemas.microsoft.com/office/word/2006/wordml" xmlns:wps="http://schemas.microsoft.com/office/word/2010/wordprocessingShape" mc:Ignorable="w14 w15 w16se w16cid w16 w16cex w16sdtdh wp14">
+  <w:endnote w:type="separator" w:id="-1">
+    <w:p>
+      <w:r>
+        <w:separator/>
+      </w:r>
+    </w:p>
+  </w:endnote>
+  <w:endnote w:type="continuationSeparator" w:id="0">
+    <w:p>
+      <w:r>
+        <w:continuationSeparator/>
+      </w:r>
+    </w:p>
+  </w:endnote>
+</w:endnotes>
 </file>
 
 <file path=word/footer1.xml><?xml version="1.0" encoding="utf-8"?>
@@ -867,6 +864,25 @@
     </w:pPr>
   </w:p>
 </w:ftr>
+</file>
+
+<file path=word/footnotes.xml><?xml version="1.0" encoding="utf-8"?>
+<w:footnotes xmlns:wpc="http://schemas.microsoft.com/office/word/2010/wordprocessingCanvas" xmlns:cx="http://schemas.microsoft.com/office/drawing/2014/chartex" xmlns:cx1="http://schemas.microsoft.com/office/drawing/2015/9/8/chartex" xmlns:cx2="http://schemas.microsoft.com/office/drawing/2015/10/21/chartex" xmlns:cx3="http://schemas.microsoft.com/office/drawing/2016/5/9/chartex" xmlns:cx4="http://schemas.microsoft.com/office/drawing/2016/5/10/chartex" xmlns:cx5="http://schemas.microsoft.com/office/drawing/2016/5/11/chartex" xmlns:cx6="http://schemas.microsoft.com/office/drawing/2016/5/12/chartex" xmlns:cx7="http://schemas.microsoft.com/office/drawing/2016/5/13/chartex" xmlns:cx8="http://schemas.microsoft.com/office/drawing/2016/5/14/chartex" xmlns:mc="http://schemas.openxmlformats.org/markup-compatibility/2006" xmlns:aink="http://schemas.microsoft.com/office/drawing/2016/ink" xmlns:am3d="http://schemas.microsoft.com/office/drawing/2017/model3d" xmlns:o="urn:schemas-microsoft-com:office:office" xmlns:r="http://schemas.openxmlformats.org/officeDocument/2006/relationships" xmlns:m="http://schemas.openxmlformats.org/officeDocument/2006/math" xmlns:v="urn:schemas-microsoft-com:vml" xmlns:wp14="http://schemas.microsoft.com/office/word/2010/wordprocessingDrawing" xmlns:wp="http://schemas.openxmlformats.org/drawingml/2006/wordprocessingDrawing" xmlns:w10="urn:schemas-microsoft-com:office:word" xmlns:w="http://schemas.openxmlformats.org/wordprocessingml/2006/main" xmlns:w14="http://schemas.microsoft.com/office/word/2010/wordml" xmlns:w15="http://schemas.microsoft.com/office/word/2012/wordml" xmlns:w16cex="http://schemas.microsoft.com/office/word/2018/wordml/cex" xmlns:w16cid="http://schemas.microsoft.com/office/word/2016/wordml/cid" xmlns:w16="http://schemas.microsoft.com/office/word/2018/wordml" xmlns:w16sdtdh="http://schemas.microsoft.com/office/word/2020/wordml/sdtdatahash" xmlns:w16se="http://schemas.microsoft.com/office/word/2015/wordml/symex" xmlns:wpg="http://schemas.microsoft.com/office/word/2010/wordprocessingGroup" xmlns:wpi="http://schemas.microsoft.com/office/word/2010/wordprocessingInk" xmlns:wne="http://schemas.microsoft.com/office/word/2006/wordml" xmlns:wps="http://schemas.microsoft.com/office/word/2010/wordprocessingShape" mc:Ignorable="w14 w15 w16se w16cid w16 w16cex w16sdtdh wp14">
+  <w:footnote w:type="separator" w:id="-1">
+    <w:p>
+      <w:r>
+        <w:separator/>
+      </w:r>
+    </w:p>
+  </w:footnote>
+  <w:footnote w:type="continuationSeparator" w:id="0">
+    <w:p>
+      <w:r>
+        <w:continuationSeparator/>
+      </w:r>
+    </w:p>
+  </w:footnote>
+</w:footnotes>
 </file>
 
 <file path=word/styles.xml><?xml version="1.0" encoding="utf-8"?>

</xml_diff>

<commit_message>
modify(chapter 1): Adding contents
</commit_message>
<xml_diff>
--- a/Phân tích thiết kế hệ thống nhóm 11.docx
+++ b/Phân tích thiết kế hệ thống nhóm 11.docx
@@ -149,7 +149,7 @@
           </mc:Choice>
           <mc:Fallback>
             <w:pict>
-              <v:line w14:anchorId="4A497729" id="Straight Connector 4" o:spid="_x0000_s1026" style="position:absolute;z-index:251659264;visibility:visible;mso-wrap-style:square;mso-width-percent:0;mso-height-percent:0;mso-wrap-distance-left:9pt;mso-wrap-distance-top:0;mso-wrap-distance-right:9pt;mso-wrap-distance-bottom:0;mso-position-horizontal:absolute;mso-position-horizontal-relative:text;mso-position-vertical:absolute;mso-position-vertical-relative:text;mso-width-percent:0;mso-height-percent:0;mso-width-relative:page;mso-height-relative:page" from="168pt,2.1pt" to="4in,2.1pt" o:gfxdata="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"/>
+              <v:line w14:anchorId="2C42FC7A" id="Straight Connector 4" o:spid="_x0000_s1026" style="position:absolute;z-index:251659264;visibility:visible;mso-wrap-style:square;mso-width-percent:0;mso-height-percent:0;mso-wrap-distance-left:9pt;mso-wrap-distance-top:0;mso-wrap-distance-right:9pt;mso-wrap-distance-bottom:0;mso-position-horizontal:absolute;mso-position-horizontal-relative:text;mso-position-vertical:absolute;mso-position-vertical-relative:text;mso-width-percent:0;mso-height-percent:0;mso-width-relative:page;mso-height-relative:page" from="168pt,2.1pt" to="4in,2.1pt" o:gfxdata="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"/>
             </w:pict>
           </mc:Fallback>
         </mc:AlternateContent>
@@ -209,7 +209,7 @@
                     </pic:cNvPicPr>
                   </pic:nvPicPr>
                   <pic:blipFill>
-                    <a:blip r:embed="rId4" cstate="print">
+                    <a:blip r:embed="rId7" cstate="print">
                       <a:extLst>
                         <a:ext uri="{28A0092B-C50C-407E-A947-70E740481C1C}">
                           <a14:useLocalDpi xmlns:a14="http://schemas.microsoft.com/office/drawing/2010/main" val="0"/>
@@ -525,16 +525,7 @@
                 <w:szCs w:val="26"/>
                 <w:lang w:val="nb-NO"/>
               </w:rPr>
-              <w:t>SINH VIÊN THỰC HIỆN</w:t>
-            </w:r>
-            <w:r>
-              <w:rPr>
-                <w:b/>
-                <w:sz w:val="26"/>
-                <w:szCs w:val="26"/>
-                <w:lang w:val="nb-NO"/>
-              </w:rPr>
-              <w:t xml:space="preserve">  </w:t>
+              <w:t xml:space="preserve">SINH VIÊN THỰC HIỆN  </w:t>
             </w:r>
             <w:r>
               <w:rPr>
@@ -589,7 +580,25 @@
                 <w:szCs w:val="26"/>
                 <w:lang w:val="nb-NO"/>
               </w:rPr>
-              <w:t>Nguyễn Văn Anh – AT190301</w:t>
+              <w:t xml:space="preserve">Nguyễn Văn Anh </w:t>
+            </w:r>
+            <w:r>
+              <w:rPr>
+                <w:b/>
+                <w:sz w:val="26"/>
+                <w:szCs w:val="26"/>
+                <w:lang w:val="nb-NO"/>
+              </w:rPr>
+              <w:t xml:space="preserve">          </w:t>
+            </w:r>
+            <w:r>
+              <w:rPr>
+                <w:b/>
+                <w:sz w:val="26"/>
+                <w:szCs w:val="26"/>
+                <w:lang w:val="nb-NO"/>
+              </w:rPr>
+              <w:t>– AT190301</w:t>
             </w:r>
           </w:p>
           <w:p>
@@ -609,7 +618,25 @@
                 <w:szCs w:val="26"/>
                 <w:lang w:val="nb-NO"/>
               </w:rPr>
-              <w:t>Nguyễn Văn Vinh – AT190359</w:t>
+              <w:t xml:space="preserve">Nguyễn Văn Vinh </w:t>
+            </w:r>
+            <w:r>
+              <w:rPr>
+                <w:b/>
+                <w:sz w:val="26"/>
+                <w:szCs w:val="26"/>
+                <w:lang w:val="nb-NO"/>
+              </w:rPr>
+              <w:t xml:space="preserve">         </w:t>
+            </w:r>
+            <w:r>
+              <w:rPr>
+                <w:b/>
+                <w:sz w:val="26"/>
+                <w:szCs w:val="26"/>
+                <w:lang w:val="nb-NO"/>
+              </w:rPr>
+              <w:t>– AT190359</w:t>
             </w:r>
           </w:p>
           <w:p>
@@ -629,7 +656,25 @@
                 <w:szCs w:val="26"/>
                 <w:lang w:val="nb-NO"/>
               </w:rPr>
-              <w:t>Lê Văn Tuân – AT190355</w:t>
+              <w:t xml:space="preserve">Lê Văn Tuân </w:t>
+            </w:r>
+            <w:r>
+              <w:rPr>
+                <w:b/>
+                <w:sz w:val="26"/>
+                <w:szCs w:val="26"/>
+                <w:lang w:val="nb-NO"/>
+              </w:rPr>
+              <w:t xml:space="preserve">                 </w:t>
+            </w:r>
+            <w:r>
+              <w:rPr>
+                <w:b/>
+                <w:sz w:val="26"/>
+                <w:szCs w:val="26"/>
+                <w:lang w:val="nb-NO"/>
+              </w:rPr>
+              <w:t>– AT190355</w:t>
             </w:r>
           </w:p>
           <w:p>
@@ -649,7 +694,25 @@
                 <w:szCs w:val="26"/>
                 <w:lang w:val="nb-NO"/>
               </w:rPr>
-              <w:t>Nguyễn Trung Nghĩa – AT190336</w:t>
+              <w:t xml:space="preserve">Nguyễn Trung Nghĩa </w:t>
+            </w:r>
+            <w:r>
+              <w:rPr>
+                <w:b/>
+                <w:sz w:val="26"/>
+                <w:szCs w:val="26"/>
+                <w:lang w:val="nb-NO"/>
+              </w:rPr>
+              <w:t xml:space="preserve">    </w:t>
+            </w:r>
+            <w:r>
+              <w:rPr>
+                <w:b/>
+                <w:sz w:val="26"/>
+                <w:szCs w:val="26"/>
+                <w:lang w:val="nb-NO"/>
+              </w:rPr>
+              <w:t>– AT190336</w:t>
             </w:r>
           </w:p>
         </w:tc>
@@ -736,41 +799,12 @@
         <w:spacing w:line="312" w:lineRule="auto"/>
         <w:ind w:left="360"/>
         <w:jc w:val="center"/>
-      </w:pPr>
-      <w:r>
-        <w:rPr>
-          <w:b/>
-          <w:szCs w:val="32"/>
-          <w:lang w:val="nb-NO"/>
-        </w:rPr>
-        <w:t>HÀ NỘI</w:t>
-      </w:r>
-      <w:r>
-        <w:rPr>
-          <w:b/>
-          <w:szCs w:val="32"/>
-          <w:lang w:val="nb-NO"/>
-        </w:rPr>
-        <w:t xml:space="preserve"> 202</w:t>
-      </w:r>
-      <w:r>
-        <w:rPr>
-          <w:b/>
-          <w:szCs w:val="32"/>
-          <w:lang w:val="nb-NO"/>
-        </w:rPr>
-        <w:t>5</w:t>
-      </w:r>
-    </w:p>
-    <w:p>
-      <w:pPr>
-        <w:rPr>
-          <w:sz w:val="26"/>
-          <w:szCs w:val="26"/>
+        <w:rPr>
+          <w:lang w:val="nb-NO"/>
         </w:rPr>
         <w:sectPr>
-          <w:footerReference w:type="default" r:id="rId5"/>
-          <w:footerReference w:type="first" r:id="rId6"/>
+          <w:footerReference w:type="default" r:id="rId8"/>
+          <w:footerReference w:type="first" r:id="rId9"/>
           <w:pgSz w:w="11907" w:h="16840" w:code="9"/>
           <w:pgMar w:top="1134" w:right="1134" w:bottom="1134" w:left="1701" w:header="720" w:footer="720" w:gutter="0"/>
           <w:pgBorders w:display="firstPage">
@@ -783,8 +817,724 @@
           <w:docGrid w:linePitch="360"/>
         </w:sectPr>
       </w:pPr>
-    </w:p>
-    <w:p/>
+      <w:r>
+        <w:rPr>
+          <w:b/>
+          <w:szCs w:val="32"/>
+          <w:lang w:val="nb-NO"/>
+        </w:rPr>
+        <w:t>HÀ NỘI</w:t>
+      </w:r>
+      <w:r>
+        <w:rPr>
+          <w:b/>
+          <w:szCs w:val="32"/>
+          <w:lang w:val="nb-NO"/>
+        </w:rPr>
+        <w:t xml:space="preserve"> 202</w:t>
+      </w:r>
+      <w:r>
+        <w:rPr>
+          <w:b/>
+          <w:szCs w:val="32"/>
+          <w:lang w:val="nb-NO"/>
+        </w:rPr>
+        <w:t>5</w:t>
+      </w:r>
+    </w:p>
+    <w:p>
+      <w:pPr>
+        <w:jc w:val="center"/>
+        <w:rPr>
+          <w:b/>
+          <w:bCs/>
+          <w:sz w:val="28"/>
+          <w:szCs w:val="28"/>
+          <w:lang w:val="nb-NO"/>
+        </w:rPr>
+      </w:pPr>
+      <w:r>
+        <w:rPr>
+          <w:b/>
+          <w:bCs/>
+          <w:sz w:val="28"/>
+          <w:szCs w:val="28"/>
+          <w:lang w:val="nb-NO"/>
+        </w:rPr>
+        <w:lastRenderedPageBreak/>
+        <w:t>CHƯƠNG 1</w:t>
+      </w:r>
+    </w:p>
+    <w:p>
+      <w:pPr>
+        <w:jc w:val="center"/>
+        <w:rPr>
+          <w:b/>
+          <w:bCs/>
+          <w:sz w:val="28"/>
+          <w:szCs w:val="28"/>
+          <w:lang w:val="nb-NO"/>
+        </w:rPr>
+      </w:pPr>
+      <w:r>
+        <w:rPr>
+          <w:b/>
+          <w:bCs/>
+          <w:sz w:val="28"/>
+          <w:szCs w:val="28"/>
+          <w:lang w:val="nb-NO"/>
+        </w:rPr>
+        <w:t>KHẢO SÁT HỆ THỐNG</w:t>
+      </w:r>
+    </w:p>
+    <w:p>
+      <w:pPr>
+        <w:pStyle w:val="ListParagraph"/>
+        <w:numPr>
+          <w:ilvl w:val="1"/>
+          <w:numId w:val="1"/>
+        </w:numPr>
+        <w:rPr>
+          <w:b/>
+          <w:bCs/>
+          <w:sz w:val="26"/>
+          <w:szCs w:val="26"/>
+          <w:lang w:val="nb-NO"/>
+        </w:rPr>
+      </w:pPr>
+      <w:r>
+        <w:rPr>
+          <w:b/>
+          <w:bCs/>
+          <w:sz w:val="26"/>
+          <w:szCs w:val="26"/>
+          <w:lang w:val="nb-NO"/>
+        </w:rPr>
+        <w:t xml:space="preserve"> TÌM HIỂU VỀ ĐƠN VỊ KHẢO SÁT</w:t>
+      </w:r>
+    </w:p>
+    <w:p>
+      <w:pPr>
+        <w:pStyle w:val="ListParagraph"/>
+        <w:numPr>
+          <w:ilvl w:val="0"/>
+          <w:numId w:val="2"/>
+        </w:numPr>
+        <w:rPr>
+          <w:b/>
+          <w:bCs/>
+          <w:sz w:val="26"/>
+          <w:szCs w:val="26"/>
+          <w:lang w:val="nb-NO"/>
+        </w:rPr>
+      </w:pPr>
+      <w:r>
+        <w:rPr>
+          <w:sz w:val="26"/>
+          <w:szCs w:val="26"/>
+          <w:lang w:val="nb-NO"/>
+        </w:rPr>
+        <w:t>Tên đơn vị: Cửa hàng điện thoại Nam Sang</w:t>
+      </w:r>
+    </w:p>
+    <w:p>
+      <w:pPr>
+        <w:pStyle w:val="ListParagraph"/>
+        <w:numPr>
+          <w:ilvl w:val="0"/>
+          <w:numId w:val="2"/>
+        </w:numPr>
+        <w:rPr>
+          <w:b/>
+          <w:bCs/>
+          <w:sz w:val="26"/>
+          <w:szCs w:val="26"/>
+          <w:lang w:val="nb-NO"/>
+        </w:rPr>
+      </w:pPr>
+      <w:r>
+        <w:rPr>
+          <w:sz w:val="26"/>
+          <w:szCs w:val="26"/>
+          <w:lang w:val="nb-NO"/>
+        </w:rPr>
+        <w:t>Địa chỉ: 92 Nguyễn Lương Bằng, Đống Đa, Hà Nội</w:t>
+      </w:r>
+    </w:p>
+    <w:p>
+      <w:pPr>
+        <w:pStyle w:val="ListParagraph"/>
+        <w:numPr>
+          <w:ilvl w:val="0"/>
+          <w:numId w:val="2"/>
+        </w:numPr>
+        <w:rPr>
+          <w:sz w:val="26"/>
+          <w:szCs w:val="26"/>
+          <w:lang w:val="nb-NO"/>
+        </w:rPr>
+      </w:pPr>
+      <w:r>
+        <w:rPr>
+          <w:sz w:val="26"/>
+          <w:szCs w:val="26"/>
+          <w:lang w:val="nb-NO"/>
+        </w:rPr>
+        <w:t>Điện thoại/Fax: 092.88878777</w:t>
+      </w:r>
+    </w:p>
+    <w:p>
+      <w:pPr>
+        <w:pStyle w:val="ListParagraph"/>
+        <w:numPr>
+          <w:ilvl w:val="0"/>
+          <w:numId w:val="2"/>
+        </w:numPr>
+        <w:rPr>
+          <w:sz w:val="26"/>
+          <w:szCs w:val="26"/>
+          <w:lang w:val="nb-NO"/>
+        </w:rPr>
+      </w:pPr>
+      <w:r>
+        <w:rPr>
+          <w:sz w:val="26"/>
+          <w:szCs w:val="26"/>
+          <w:lang w:val="nb-NO"/>
+        </w:rPr>
+        <w:t xml:space="preserve">Website: </w:t>
+      </w:r>
+      <w:hyperlink r:id="rId10" w:history="1">
+        <w:r>
+          <w:rPr>
+            <w:rStyle w:val="Hyperlink"/>
+            <w:sz w:val="26"/>
+            <w:szCs w:val="26"/>
+            <w:lang w:val="nb-NO"/>
+          </w:rPr>
+          <w:t>https://namsangshop.com</w:t>
+        </w:r>
+      </w:hyperlink>
+    </w:p>
+    <w:p>
+      <w:pPr>
+        <w:pStyle w:val="ListParagraph"/>
+        <w:numPr>
+          <w:ilvl w:val="0"/>
+          <w:numId w:val="2"/>
+        </w:numPr>
+        <w:rPr>
+          <w:sz w:val="26"/>
+          <w:szCs w:val="26"/>
+          <w:lang w:val="nb-NO"/>
+        </w:rPr>
+      </w:pPr>
+      <w:r>
+        <w:rPr>
+          <w:sz w:val="26"/>
+          <w:szCs w:val="26"/>
+          <w:lang w:val="nb-NO"/>
+        </w:rPr>
+        <w:t xml:space="preserve">Lịch sử hình thành: (bổ sung) </w:t>
+      </w:r>
+    </w:p>
+    <w:p>
+      <w:pPr>
+        <w:pStyle w:val="ListParagraph"/>
+        <w:numPr>
+          <w:ilvl w:val="0"/>
+          <w:numId w:val="2"/>
+        </w:numPr>
+        <w:rPr>
+          <w:sz w:val="26"/>
+          <w:szCs w:val="26"/>
+          <w:lang w:val="nb-NO"/>
+        </w:rPr>
+      </w:pPr>
+      <w:r>
+        <w:rPr>
+          <w:sz w:val="26"/>
+          <w:szCs w:val="26"/>
+          <w:lang w:val="nb-NO"/>
+        </w:rPr>
+        <w:t xml:space="preserve">Quy mô tổ chức: (bổ sung) </w:t>
+      </w:r>
+    </w:p>
+    <w:p>
+      <w:pPr>
+        <w:pStyle w:val="ListParagraph"/>
+        <w:numPr>
+          <w:ilvl w:val="0"/>
+          <w:numId w:val="2"/>
+        </w:numPr>
+        <w:rPr>
+          <w:sz w:val="26"/>
+          <w:szCs w:val="26"/>
+          <w:lang w:val="nb-NO"/>
+        </w:rPr>
+      </w:pPr>
+      <w:r>
+        <w:rPr>
+          <w:sz w:val="26"/>
+          <w:szCs w:val="26"/>
+          <w:lang w:val="nb-NO"/>
+        </w:rPr>
+        <w:t xml:space="preserve">Hình ảnh minh họa: (bổ sung) </w:t>
+      </w:r>
+    </w:p>
+    <w:p>
+      <w:pPr>
+        <w:pStyle w:val="ListParagraph"/>
+        <w:numPr>
+          <w:ilvl w:val="1"/>
+          <w:numId w:val="1"/>
+        </w:numPr>
+        <w:rPr>
+          <w:b/>
+          <w:bCs/>
+          <w:sz w:val="26"/>
+          <w:szCs w:val="26"/>
+          <w:lang w:val="nb-NO"/>
+        </w:rPr>
+      </w:pPr>
+      <w:r>
+        <w:rPr>
+          <w:b/>
+          <w:bCs/>
+          <w:sz w:val="26"/>
+          <w:szCs w:val="26"/>
+          <w:lang w:val="nb-NO"/>
+        </w:rPr>
+        <w:t xml:space="preserve"> HÌNH THỨC KHẢO SÁT</w:t>
+      </w:r>
+    </w:p>
+    <w:p>
+      <w:pPr>
+        <w:pStyle w:val="ListParagraph"/>
+        <w:numPr>
+          <w:ilvl w:val="2"/>
+          <w:numId w:val="1"/>
+        </w:numPr>
+        <w:rPr>
+          <w:b/>
+          <w:bCs/>
+          <w:i/>
+          <w:iCs/>
+          <w:sz w:val="26"/>
+          <w:szCs w:val="26"/>
+          <w:lang w:val="nb-NO"/>
+        </w:rPr>
+      </w:pPr>
+      <w:r>
+        <w:rPr>
+          <w:b/>
+          <w:bCs/>
+          <w:i/>
+          <w:iCs/>
+          <w:sz w:val="26"/>
+          <w:szCs w:val="26"/>
+          <w:lang w:val="nb-NO"/>
+        </w:rPr>
+        <w:t>Phỏng vấn quản lý</w:t>
+      </w:r>
+    </w:p>
+    <w:p>
+      <w:pPr>
+        <w:pStyle w:val="ListParagraph"/>
+        <w:numPr>
+          <w:ilvl w:val="0"/>
+          <w:numId w:val="2"/>
+        </w:numPr>
+        <w:rPr>
+          <w:sz w:val="26"/>
+          <w:szCs w:val="26"/>
+          <w:lang w:val="nb-NO"/>
+        </w:rPr>
+      </w:pPr>
+      <w:r>
+        <w:rPr>
+          <w:sz w:val="26"/>
+          <w:szCs w:val="26"/>
+          <w:lang w:val="nb-NO"/>
+        </w:rPr>
+        <w:t>Ngày phỏng vấn: (bổ sung)</w:t>
+      </w:r>
+    </w:p>
+    <w:p>
+      <w:pPr>
+        <w:pStyle w:val="ListParagraph"/>
+        <w:numPr>
+          <w:ilvl w:val="0"/>
+          <w:numId w:val="2"/>
+        </w:numPr>
+        <w:rPr>
+          <w:sz w:val="26"/>
+          <w:szCs w:val="26"/>
+          <w:lang w:val="nb-NO"/>
+        </w:rPr>
+      </w:pPr>
+      <w:r>
+        <w:rPr>
+          <w:sz w:val="26"/>
+          <w:szCs w:val="26"/>
+          <w:lang w:val="nb-NO"/>
+        </w:rPr>
+        <w:t xml:space="preserve">Người được phỏng vấn: (bổ sung) </w:t>
+      </w:r>
+    </w:p>
+    <w:p>
+      <w:pPr>
+        <w:pStyle w:val="ListParagraph"/>
+        <w:numPr>
+          <w:ilvl w:val="0"/>
+          <w:numId w:val="2"/>
+        </w:numPr>
+        <w:rPr>
+          <w:sz w:val="26"/>
+          <w:szCs w:val="26"/>
+          <w:lang w:val="nb-NO"/>
+        </w:rPr>
+      </w:pPr>
+      <w:r>
+        <w:rPr>
+          <w:sz w:val="26"/>
+          <w:szCs w:val="26"/>
+          <w:lang w:val="nb-NO"/>
+        </w:rPr>
+        <w:t xml:space="preserve">Người phỏng vấn (bổ sung) </w:t>
+      </w:r>
+    </w:p>
+    <w:p>
+      <w:pPr>
+        <w:pStyle w:val="ListParagraph"/>
+        <w:numPr>
+          <w:ilvl w:val="0"/>
+          <w:numId w:val="2"/>
+        </w:numPr>
+        <w:rPr>
+          <w:sz w:val="26"/>
+          <w:szCs w:val="26"/>
+          <w:lang w:val="nb-NO"/>
+        </w:rPr>
+      </w:pPr>
+      <w:r>
+        <w:rPr>
+          <w:sz w:val="26"/>
+          <w:szCs w:val="26"/>
+          <w:lang w:val="nb-NO"/>
+        </w:rPr>
+        <w:t xml:space="preserve">Bảng câu hỏi và câu trả lời (bổ sung) </w:t>
+      </w:r>
+    </w:p>
+    <w:p>
+      <w:pPr>
+        <w:pStyle w:val="ListParagraph"/>
+        <w:numPr>
+          <w:ilvl w:val="2"/>
+          <w:numId w:val="1"/>
+        </w:numPr>
+        <w:rPr>
+          <w:b/>
+          <w:bCs/>
+          <w:i/>
+          <w:iCs/>
+          <w:sz w:val="26"/>
+          <w:szCs w:val="26"/>
+          <w:lang w:val="nb-NO"/>
+        </w:rPr>
+      </w:pPr>
+      <w:r>
+        <w:rPr>
+          <w:b/>
+          <w:bCs/>
+          <w:i/>
+          <w:iCs/>
+          <w:sz w:val="26"/>
+          <w:szCs w:val="26"/>
+          <w:lang w:val="nb-NO"/>
+        </w:rPr>
+        <w:t>Phỏng vấn nhân viên</w:t>
+      </w:r>
+    </w:p>
+    <w:p>
+      <w:pPr>
+        <w:pStyle w:val="ListParagraph"/>
+        <w:numPr>
+          <w:ilvl w:val="0"/>
+          <w:numId w:val="2"/>
+        </w:numPr>
+        <w:rPr>
+          <w:sz w:val="26"/>
+          <w:szCs w:val="26"/>
+          <w:lang w:val="nb-NO"/>
+        </w:rPr>
+      </w:pPr>
+      <w:r>
+        <w:rPr>
+          <w:sz w:val="26"/>
+          <w:szCs w:val="26"/>
+          <w:lang w:val="nb-NO"/>
+        </w:rPr>
+        <w:t>Ngày phỏng vấn: (bổ sung)</w:t>
+      </w:r>
+    </w:p>
+    <w:p>
+      <w:pPr>
+        <w:pStyle w:val="ListParagraph"/>
+        <w:numPr>
+          <w:ilvl w:val="0"/>
+          <w:numId w:val="2"/>
+        </w:numPr>
+        <w:rPr>
+          <w:sz w:val="26"/>
+          <w:szCs w:val="26"/>
+          <w:lang w:val="nb-NO"/>
+        </w:rPr>
+      </w:pPr>
+      <w:r>
+        <w:rPr>
+          <w:sz w:val="26"/>
+          <w:szCs w:val="26"/>
+          <w:lang w:val="nb-NO"/>
+        </w:rPr>
+        <w:t xml:space="preserve">Người được phỏng vấn: (bổ sung) </w:t>
+      </w:r>
+    </w:p>
+    <w:p>
+      <w:pPr>
+        <w:pStyle w:val="ListParagraph"/>
+        <w:numPr>
+          <w:ilvl w:val="0"/>
+          <w:numId w:val="2"/>
+        </w:numPr>
+        <w:rPr>
+          <w:sz w:val="26"/>
+          <w:szCs w:val="26"/>
+          <w:lang w:val="nb-NO"/>
+        </w:rPr>
+      </w:pPr>
+      <w:r>
+        <w:rPr>
+          <w:sz w:val="26"/>
+          <w:szCs w:val="26"/>
+          <w:lang w:val="nb-NO"/>
+        </w:rPr>
+        <w:t xml:space="preserve">Người phỏng vấn (bổ sung) </w:t>
+      </w:r>
+    </w:p>
+    <w:p>
+      <w:pPr>
+        <w:pStyle w:val="ListParagraph"/>
+        <w:numPr>
+          <w:ilvl w:val="0"/>
+          <w:numId w:val="2"/>
+        </w:numPr>
+        <w:rPr>
+          <w:sz w:val="26"/>
+          <w:szCs w:val="26"/>
+          <w:lang w:val="nb-NO"/>
+        </w:rPr>
+      </w:pPr>
+      <w:r>
+        <w:rPr>
+          <w:sz w:val="26"/>
+          <w:szCs w:val="26"/>
+          <w:lang w:val="nb-NO"/>
+        </w:rPr>
+        <w:t xml:space="preserve">Bảng câu hỏi và câu trả lời (bổ sung) </w:t>
+      </w:r>
+    </w:p>
+    <w:p>
+      <w:pPr>
+        <w:pStyle w:val="ListParagraph"/>
+        <w:numPr>
+          <w:ilvl w:val="2"/>
+          <w:numId w:val="1"/>
+        </w:numPr>
+        <w:rPr>
+          <w:b/>
+          <w:bCs/>
+          <w:i/>
+          <w:iCs/>
+          <w:sz w:val="26"/>
+          <w:szCs w:val="26"/>
+          <w:lang w:val="nb-NO"/>
+        </w:rPr>
+      </w:pPr>
+      <w:r>
+        <w:rPr>
+          <w:b/>
+          <w:bCs/>
+          <w:i/>
+          <w:iCs/>
+          <w:sz w:val="26"/>
+          <w:szCs w:val="26"/>
+          <w:lang w:val="nb-NO"/>
+        </w:rPr>
+        <w:t>Phỏng vấn khách hàng</w:t>
+      </w:r>
+    </w:p>
+    <w:p>
+      <w:pPr>
+        <w:pStyle w:val="ListParagraph"/>
+        <w:rPr>
+          <w:sz w:val="26"/>
+          <w:szCs w:val="26"/>
+          <w:lang w:val="nb-NO"/>
+        </w:rPr>
+      </w:pPr>
+      <w:r>
+        <w:rPr>
+          <w:sz w:val="26"/>
+          <w:szCs w:val="26"/>
+          <w:lang w:val="nb-NO"/>
+        </w:rPr>
+        <w:t>(bổ sung)</w:t>
+      </w:r>
+    </w:p>
+    <w:p>
+      <w:pPr>
+        <w:pStyle w:val="ListParagraph"/>
+        <w:numPr>
+          <w:ilvl w:val="1"/>
+          <w:numId w:val="1"/>
+        </w:numPr>
+        <w:rPr>
+          <w:b/>
+          <w:bCs/>
+          <w:sz w:val="26"/>
+          <w:szCs w:val="26"/>
+          <w:lang w:val="nb-NO"/>
+        </w:rPr>
+      </w:pPr>
+      <w:r>
+        <w:rPr>
+          <w:b/>
+          <w:bCs/>
+          <w:sz w:val="26"/>
+          <w:szCs w:val="26"/>
+          <w:lang w:val="nb-NO"/>
+        </w:rPr>
+        <w:t xml:space="preserve"> ĐÁNH GIÁ VỀ HỆ THỐNG HIỆN TẠI</w:t>
+      </w:r>
+    </w:p>
+    <w:p>
+      <w:pPr>
+        <w:pStyle w:val="ListParagraph"/>
+        <w:numPr>
+          <w:ilvl w:val="2"/>
+          <w:numId w:val="1"/>
+        </w:numPr>
+        <w:rPr>
+          <w:b/>
+          <w:bCs/>
+          <w:i/>
+          <w:iCs/>
+          <w:sz w:val="26"/>
+          <w:szCs w:val="26"/>
+          <w:lang w:val="nb-NO"/>
+        </w:rPr>
+      </w:pPr>
+      <w:r>
+        <w:rPr>
+          <w:b/>
+          <w:bCs/>
+          <w:i/>
+          <w:iCs/>
+          <w:sz w:val="26"/>
+          <w:szCs w:val="26"/>
+          <w:lang w:val="nb-NO"/>
+        </w:rPr>
+        <w:t>Ưu điểm</w:t>
+      </w:r>
+    </w:p>
+    <w:p>
+      <w:pPr>
+        <w:pStyle w:val="ListParagraph"/>
+        <w:rPr>
+          <w:sz w:val="26"/>
+          <w:szCs w:val="26"/>
+          <w:lang w:val="nb-NO"/>
+        </w:rPr>
+      </w:pPr>
+    </w:p>
+    <w:p>
+      <w:pPr>
+        <w:pStyle w:val="ListParagraph"/>
+        <w:numPr>
+          <w:ilvl w:val="2"/>
+          <w:numId w:val="1"/>
+        </w:numPr>
+        <w:rPr>
+          <w:b/>
+          <w:bCs/>
+          <w:i/>
+          <w:iCs/>
+          <w:sz w:val="26"/>
+          <w:szCs w:val="26"/>
+          <w:lang w:val="nb-NO"/>
+        </w:rPr>
+      </w:pPr>
+      <w:r>
+        <w:rPr>
+          <w:b/>
+          <w:bCs/>
+          <w:i/>
+          <w:iCs/>
+          <w:sz w:val="26"/>
+          <w:szCs w:val="26"/>
+          <w:lang w:val="nb-NO"/>
+        </w:rPr>
+        <w:t>Nhược điểm</w:t>
+      </w:r>
+    </w:p>
+    <w:p>
+      <w:pPr>
+        <w:ind w:left="720"/>
+        <w:rPr>
+          <w:sz w:val="26"/>
+          <w:szCs w:val="26"/>
+          <w:lang w:val="nb-NO"/>
+        </w:rPr>
+      </w:pPr>
+    </w:p>
+    <w:p>
+      <w:pPr>
+        <w:pStyle w:val="ListParagraph"/>
+        <w:numPr>
+          <w:ilvl w:val="1"/>
+          <w:numId w:val="1"/>
+        </w:numPr>
+        <w:rPr>
+          <w:b/>
+          <w:bCs/>
+          <w:sz w:val="26"/>
+          <w:szCs w:val="26"/>
+          <w:lang w:val="nb-NO"/>
+        </w:rPr>
+      </w:pPr>
+      <w:r>
+        <w:rPr>
+          <w:b/>
+          <w:bCs/>
+          <w:sz w:val="26"/>
+          <w:szCs w:val="26"/>
+          <w:lang w:val="nb-NO"/>
+        </w:rPr>
+        <w:t xml:space="preserve"> ĐỀ XUẤT CẢI TIẾN/XÂY DỰNG MỚI</w:t>
+      </w:r>
+    </w:p>
+    <w:p>
+      <w:pPr>
+        <w:rPr>
+          <w:b/>
+          <w:bCs/>
+          <w:sz w:val="26"/>
+          <w:szCs w:val="26"/>
+          <w:lang w:val="nb-NO"/>
+        </w:rPr>
+      </w:pPr>
+    </w:p>
     <w:sectPr>
       <w:pgSz w:w="12240" w:h="15840"/>
       <w:pgMar w:top="1440" w:right="1440" w:bottom="1440" w:left="1440" w:header="720" w:footer="720" w:gutter="0"/>
@@ -793,6 +1543,25 @@
     </w:sectPr>
   </w:body>
 </w:document>
+</file>
+
+<file path=word/endnotes.xml><?xml version="1.0" encoding="utf-8"?>
+<w:endnotes xmlns:wpc="http://schemas.microsoft.com/office/word/2010/wordprocessingCanvas" xmlns:cx="http://schemas.microsoft.com/office/drawing/2014/chartex" xmlns:cx1="http://schemas.microsoft.com/office/drawing/2015/9/8/chartex" xmlns:cx2="http://schemas.microsoft.com/office/drawing/2015/10/21/chartex" xmlns:cx3="http://schemas.microsoft.com/office/drawing/2016/5/9/chartex" xmlns:cx4="http://schemas.microsoft.com/office/drawing/2016/5/10/chartex" xmlns:cx5="http://schemas.microsoft.com/office/drawing/2016/5/11/chartex" xmlns:cx6="http://schemas.microsoft.com/office/drawing/2016/5/12/chartex" xmlns:cx7="http://schemas.microsoft.com/office/drawing/2016/5/13/chartex" xmlns:cx8="http://schemas.microsoft.com/office/drawing/2016/5/14/chartex" xmlns:mc="http://schemas.openxmlformats.org/markup-compatibility/2006" xmlns:aink="http://schemas.microsoft.com/office/drawing/2016/ink" xmlns:am3d="http://schemas.microsoft.com/office/drawing/2017/model3d" xmlns:o="urn:schemas-microsoft-com:office:office" xmlns:r="http://schemas.openxmlformats.org/officeDocument/2006/relationships" xmlns:m="http://schemas.openxmlformats.org/officeDocument/2006/math" xmlns:v="urn:schemas-microsoft-com:vml" xmlns:wp14="http://schemas.microsoft.com/office/word/2010/wordprocessingDrawing" xmlns:wp="http://schemas.openxmlformats.org/drawingml/2006/wordprocessingDrawing" xmlns:w10="urn:schemas-microsoft-com:office:word" xmlns:w="http://schemas.openxmlformats.org/wordprocessingml/2006/main" xmlns:w14="http://schemas.microsoft.com/office/word/2010/wordml" xmlns:w15="http://schemas.microsoft.com/office/word/2012/wordml" xmlns:w16cex="http://schemas.microsoft.com/office/word/2018/wordml/cex" xmlns:w16cid="http://schemas.microsoft.com/office/word/2016/wordml/cid" xmlns:w16="http://schemas.microsoft.com/office/word/2018/wordml" xmlns:w16sdtdh="http://schemas.microsoft.com/office/word/2020/wordml/sdtdatahash" xmlns:w16se="http://schemas.microsoft.com/office/word/2015/wordml/symex" xmlns:wpg="http://schemas.microsoft.com/office/word/2010/wordprocessingGroup" xmlns:wpi="http://schemas.microsoft.com/office/word/2010/wordprocessingInk" xmlns:wne="http://schemas.microsoft.com/office/word/2006/wordml" xmlns:wps="http://schemas.microsoft.com/office/word/2010/wordprocessingShape" mc:Ignorable="w14 w15 w16se w16cid w16 w16cex w16sdtdh wp14">
+  <w:endnote w:type="separator" w:id="-1">
+    <w:p>
+      <w:r>
+        <w:separator/>
+      </w:r>
+    </w:p>
+  </w:endnote>
+  <w:endnote w:type="continuationSeparator" w:id="0">
+    <w:p>
+      <w:r>
+        <w:continuationSeparator/>
+      </w:r>
+    </w:p>
+  </w:endnote>
+</w:endnotes>
 </file>
 
 <file path=word/footer1.xml><?xml version="1.0" encoding="utf-8"?>
@@ -862,6 +1631,262 @@
     </w:pPr>
   </w:p>
 </w:ftr>
+</file>
+
+<file path=word/footnotes.xml><?xml version="1.0" encoding="utf-8"?>
+<w:footnotes xmlns:wpc="http://schemas.microsoft.com/office/word/2010/wordprocessingCanvas" xmlns:cx="http://schemas.microsoft.com/office/drawing/2014/chartex" xmlns:cx1="http://schemas.microsoft.com/office/drawing/2015/9/8/chartex" xmlns:cx2="http://schemas.microsoft.com/office/drawing/2015/10/21/chartex" xmlns:cx3="http://schemas.microsoft.com/office/drawing/2016/5/9/chartex" xmlns:cx4="http://schemas.microsoft.com/office/drawing/2016/5/10/chartex" xmlns:cx5="http://schemas.microsoft.com/office/drawing/2016/5/11/chartex" xmlns:cx6="http://schemas.microsoft.com/office/drawing/2016/5/12/chartex" xmlns:cx7="http://schemas.microsoft.com/office/drawing/2016/5/13/chartex" xmlns:cx8="http://schemas.microsoft.com/office/drawing/2016/5/14/chartex" xmlns:mc="http://schemas.openxmlformats.org/markup-compatibility/2006" xmlns:aink="http://schemas.microsoft.com/office/drawing/2016/ink" xmlns:am3d="http://schemas.microsoft.com/office/drawing/2017/model3d" xmlns:o="urn:schemas-microsoft-com:office:office" xmlns:r="http://schemas.openxmlformats.org/officeDocument/2006/relationships" xmlns:m="http://schemas.openxmlformats.org/officeDocument/2006/math" xmlns:v="urn:schemas-microsoft-com:vml" xmlns:wp14="http://schemas.microsoft.com/office/word/2010/wordprocessingDrawing" xmlns:wp="http://schemas.openxmlformats.org/drawingml/2006/wordprocessingDrawing" xmlns:w10="urn:schemas-microsoft-com:office:word" xmlns:w="http://schemas.openxmlformats.org/wordprocessingml/2006/main" xmlns:w14="http://schemas.microsoft.com/office/word/2010/wordml" xmlns:w15="http://schemas.microsoft.com/office/word/2012/wordml" xmlns:w16cex="http://schemas.microsoft.com/office/word/2018/wordml/cex" xmlns:w16cid="http://schemas.microsoft.com/office/word/2016/wordml/cid" xmlns:w16="http://schemas.microsoft.com/office/word/2018/wordml" xmlns:w16sdtdh="http://schemas.microsoft.com/office/word/2020/wordml/sdtdatahash" xmlns:w16se="http://schemas.microsoft.com/office/word/2015/wordml/symex" xmlns:wpg="http://schemas.microsoft.com/office/word/2010/wordprocessingGroup" xmlns:wpi="http://schemas.microsoft.com/office/word/2010/wordprocessingInk" xmlns:wne="http://schemas.microsoft.com/office/word/2006/wordml" xmlns:wps="http://schemas.microsoft.com/office/word/2010/wordprocessingShape" mc:Ignorable="w14 w15 w16se w16cid w16 w16cex w16sdtdh wp14">
+  <w:footnote w:type="separator" w:id="-1">
+    <w:p>
+      <w:r>
+        <w:separator/>
+      </w:r>
+    </w:p>
+  </w:footnote>
+  <w:footnote w:type="continuationSeparator" w:id="0">
+    <w:p>
+      <w:r>
+        <w:continuationSeparator/>
+      </w:r>
+    </w:p>
+  </w:footnote>
+</w:footnotes>
+</file>
+
+<file path=word/numbering.xml><?xml version="1.0" encoding="utf-8"?>
+<w:numbering xmlns:wpc="http://schemas.microsoft.com/office/word/2010/wordprocessingCanvas" xmlns:cx="http://schemas.microsoft.com/office/drawing/2014/chartex" xmlns:cx1="http://schemas.microsoft.com/office/drawing/2015/9/8/chartex" xmlns:cx2="http://schemas.microsoft.com/office/drawing/2015/10/21/chartex" xmlns:cx3="http://schemas.microsoft.com/office/drawing/2016/5/9/chartex" xmlns:cx4="http://schemas.microsoft.com/office/drawing/2016/5/10/chartex" xmlns:cx5="http://schemas.microsoft.com/office/drawing/2016/5/11/chartex" xmlns:cx6="http://schemas.microsoft.com/office/drawing/2016/5/12/chartex" xmlns:cx7="http://schemas.microsoft.com/office/drawing/2016/5/13/chartex" xmlns:cx8="http://schemas.microsoft.com/office/drawing/2016/5/14/chartex" xmlns:mc="http://schemas.openxmlformats.org/markup-compatibility/2006" xmlns:aink="http://schemas.microsoft.com/office/drawing/2016/ink" xmlns:am3d="http://schemas.microsoft.com/office/drawing/2017/model3d" xmlns:o="urn:schemas-microsoft-com:office:office" xmlns:r="http://schemas.openxmlformats.org/officeDocument/2006/relationships" xmlns:m="http://schemas.openxmlformats.org/officeDocument/2006/math" xmlns:v="urn:schemas-microsoft-com:vml" xmlns:wp14="http://schemas.microsoft.com/office/word/2010/wordprocessingDrawing" xmlns:wp="http://schemas.openxmlformats.org/drawingml/2006/wordprocessingDrawing" xmlns:w10="urn:schemas-microsoft-com:office:word" xmlns:w="http://schemas.openxmlformats.org/wordprocessingml/2006/main" xmlns:w14="http://schemas.microsoft.com/office/word/2010/wordml" xmlns:w15="http://schemas.microsoft.com/office/word/2012/wordml" xmlns:w16cex="http://schemas.microsoft.com/office/word/2018/wordml/cex" xmlns:w16cid="http://schemas.microsoft.com/office/word/2016/wordml/cid" xmlns:w16="http://schemas.microsoft.com/office/word/2018/wordml" xmlns:w16sdtdh="http://schemas.microsoft.com/office/word/2020/wordml/sdtdatahash" xmlns:w16se="http://schemas.microsoft.com/office/word/2015/wordml/symex" xmlns:wpg="http://schemas.microsoft.com/office/word/2010/wordprocessingGroup" xmlns:wpi="http://schemas.microsoft.com/office/word/2010/wordprocessingInk" xmlns:wne="http://schemas.microsoft.com/office/word/2006/wordml" xmlns:wps="http://schemas.microsoft.com/office/word/2010/wordprocessingShape" mc:Ignorable="w14 w15 w16se w16cid w16 w16cex w16sdtdh wp14">
+  <w:abstractNum w:abstractNumId="0" w15:restartNumberingAfterBreak="0">
+    <w:nsid w:val="305D24EB"/>
+    <w:multiLevelType w:val="hybridMultilevel"/>
+    <w:tmpl w:val="94726FB8"/>
+    <w:lvl w:ilvl="0" w:tplc="098E0470">
+      <w:start w:val="1"/>
+      <w:numFmt w:val="bullet"/>
+      <w:lvlText w:val="-"/>
+      <w:lvlJc w:val="left"/>
+      <w:pPr>
+        <w:ind w:left="720" w:hanging="360"/>
+      </w:pPr>
+      <w:rPr>
+        <w:rFonts w:ascii="Times New Roman" w:eastAsia="Times New Roman" w:hAnsi="Times New Roman" w:cs="Times New Roman" w:hint="default"/>
+      </w:rPr>
+    </w:lvl>
+    <w:lvl w:ilvl="1" w:tplc="04090003" w:tentative="1">
+      <w:start w:val="1"/>
+      <w:numFmt w:val="bullet"/>
+      <w:lvlText w:val="o"/>
+      <w:lvlJc w:val="left"/>
+      <w:pPr>
+        <w:ind w:left="1440" w:hanging="360"/>
+      </w:pPr>
+      <w:rPr>
+        <w:rFonts w:ascii="Courier New" w:hAnsi="Courier New" w:cs="Courier New" w:hint="default"/>
+      </w:rPr>
+    </w:lvl>
+    <w:lvl w:ilvl="2" w:tplc="04090005" w:tentative="1">
+      <w:start w:val="1"/>
+      <w:numFmt w:val="bullet"/>
+      <w:lvlText w:val=""/>
+      <w:lvlJc w:val="left"/>
+      <w:pPr>
+        <w:ind w:left="2160" w:hanging="360"/>
+      </w:pPr>
+      <w:rPr>
+        <w:rFonts w:ascii="Wingdings" w:hAnsi="Wingdings" w:hint="default"/>
+      </w:rPr>
+    </w:lvl>
+    <w:lvl w:ilvl="3" w:tplc="04090001" w:tentative="1">
+      <w:start w:val="1"/>
+      <w:numFmt w:val="bullet"/>
+      <w:lvlText w:val=""/>
+      <w:lvlJc w:val="left"/>
+      <w:pPr>
+        <w:ind w:left="2880" w:hanging="360"/>
+      </w:pPr>
+      <w:rPr>
+        <w:rFonts w:ascii="Symbol" w:hAnsi="Symbol" w:hint="default"/>
+      </w:rPr>
+    </w:lvl>
+    <w:lvl w:ilvl="4" w:tplc="04090003" w:tentative="1">
+      <w:start w:val="1"/>
+      <w:numFmt w:val="bullet"/>
+      <w:lvlText w:val="o"/>
+      <w:lvlJc w:val="left"/>
+      <w:pPr>
+        <w:ind w:left="3600" w:hanging="360"/>
+      </w:pPr>
+      <w:rPr>
+        <w:rFonts w:ascii="Courier New" w:hAnsi="Courier New" w:cs="Courier New" w:hint="default"/>
+      </w:rPr>
+    </w:lvl>
+    <w:lvl w:ilvl="5" w:tplc="04090005" w:tentative="1">
+      <w:start w:val="1"/>
+      <w:numFmt w:val="bullet"/>
+      <w:lvlText w:val=""/>
+      <w:lvlJc w:val="left"/>
+      <w:pPr>
+        <w:ind w:left="4320" w:hanging="360"/>
+      </w:pPr>
+      <w:rPr>
+        <w:rFonts w:ascii="Wingdings" w:hAnsi="Wingdings" w:hint="default"/>
+      </w:rPr>
+    </w:lvl>
+    <w:lvl w:ilvl="6" w:tplc="04090001" w:tentative="1">
+      <w:start w:val="1"/>
+      <w:numFmt w:val="bullet"/>
+      <w:lvlText w:val=""/>
+      <w:lvlJc w:val="left"/>
+      <w:pPr>
+        <w:ind w:left="5040" w:hanging="360"/>
+      </w:pPr>
+      <w:rPr>
+        <w:rFonts w:ascii="Symbol" w:hAnsi="Symbol" w:hint="default"/>
+      </w:rPr>
+    </w:lvl>
+    <w:lvl w:ilvl="7" w:tplc="04090003" w:tentative="1">
+      <w:start w:val="1"/>
+      <w:numFmt w:val="bullet"/>
+      <w:lvlText w:val="o"/>
+      <w:lvlJc w:val="left"/>
+      <w:pPr>
+        <w:ind w:left="5760" w:hanging="360"/>
+      </w:pPr>
+      <w:rPr>
+        <w:rFonts w:ascii="Courier New" w:hAnsi="Courier New" w:cs="Courier New" w:hint="default"/>
+      </w:rPr>
+    </w:lvl>
+    <w:lvl w:ilvl="8" w:tplc="04090005" w:tentative="1">
+      <w:start w:val="1"/>
+      <w:numFmt w:val="bullet"/>
+      <w:lvlText w:val=""/>
+      <w:lvlJc w:val="left"/>
+      <w:pPr>
+        <w:ind w:left="6480" w:hanging="360"/>
+      </w:pPr>
+      <w:rPr>
+        <w:rFonts w:ascii="Wingdings" w:hAnsi="Wingdings" w:hint="default"/>
+      </w:rPr>
+    </w:lvl>
+  </w:abstractNum>
+  <w:abstractNum w:abstractNumId="1" w15:restartNumberingAfterBreak="0">
+    <w:nsid w:val="421271F7"/>
+    <w:multiLevelType w:val="multilevel"/>
+    <w:tmpl w:val="BCA80E60"/>
+    <w:lvl w:ilvl="0">
+      <w:start w:val="1"/>
+      <w:numFmt w:val="decimal"/>
+      <w:lvlText w:val="%1."/>
+      <w:lvlJc w:val="left"/>
+      <w:pPr>
+        <w:ind w:left="360" w:hanging="360"/>
+      </w:pPr>
+      <w:rPr>
+        <w:rFonts w:hint="default"/>
+      </w:rPr>
+    </w:lvl>
+    <w:lvl w:ilvl="1">
+      <w:start w:val="1"/>
+      <w:numFmt w:val="decimal"/>
+      <w:lvlText w:val="%1.%2."/>
+      <w:lvlJc w:val="left"/>
+      <w:pPr>
+        <w:ind w:left="360" w:hanging="360"/>
+      </w:pPr>
+      <w:rPr>
+        <w:rFonts w:hint="default"/>
+      </w:rPr>
+    </w:lvl>
+    <w:lvl w:ilvl="2">
+      <w:start w:val="1"/>
+      <w:numFmt w:val="decimal"/>
+      <w:lvlText w:val="%1.%2.%3."/>
+      <w:lvlJc w:val="left"/>
+      <w:pPr>
+        <w:ind w:left="720" w:hanging="720"/>
+      </w:pPr>
+      <w:rPr>
+        <w:rFonts w:hint="default"/>
+      </w:rPr>
+    </w:lvl>
+    <w:lvl w:ilvl="3">
+      <w:start w:val="1"/>
+      <w:numFmt w:val="decimal"/>
+      <w:lvlText w:val="%1.%2.%3.%4."/>
+      <w:lvlJc w:val="left"/>
+      <w:pPr>
+        <w:ind w:left="720" w:hanging="720"/>
+      </w:pPr>
+      <w:rPr>
+        <w:rFonts w:hint="default"/>
+      </w:rPr>
+    </w:lvl>
+    <w:lvl w:ilvl="4">
+      <w:start w:val="1"/>
+      <w:numFmt w:val="decimal"/>
+      <w:lvlText w:val="%1.%2.%3.%4.%5."/>
+      <w:lvlJc w:val="left"/>
+      <w:pPr>
+        <w:ind w:left="1080" w:hanging="1080"/>
+      </w:pPr>
+      <w:rPr>
+        <w:rFonts w:hint="default"/>
+      </w:rPr>
+    </w:lvl>
+    <w:lvl w:ilvl="5">
+      <w:start w:val="1"/>
+      <w:numFmt w:val="decimal"/>
+      <w:lvlText w:val="%1.%2.%3.%4.%5.%6."/>
+      <w:lvlJc w:val="left"/>
+      <w:pPr>
+        <w:ind w:left="1080" w:hanging="1080"/>
+      </w:pPr>
+      <w:rPr>
+        <w:rFonts w:hint="default"/>
+      </w:rPr>
+    </w:lvl>
+    <w:lvl w:ilvl="6">
+      <w:start w:val="1"/>
+      <w:numFmt w:val="decimal"/>
+      <w:lvlText w:val="%1.%2.%3.%4.%5.%6.%7."/>
+      <w:lvlJc w:val="left"/>
+      <w:pPr>
+        <w:ind w:left="1440" w:hanging="1440"/>
+      </w:pPr>
+      <w:rPr>
+        <w:rFonts w:hint="default"/>
+      </w:rPr>
+    </w:lvl>
+    <w:lvl w:ilvl="7">
+      <w:start w:val="1"/>
+      <w:numFmt w:val="decimal"/>
+      <w:lvlText w:val="%1.%2.%3.%4.%5.%6.%7.%8."/>
+      <w:lvlJc w:val="left"/>
+      <w:pPr>
+        <w:ind w:left="1440" w:hanging="1440"/>
+      </w:pPr>
+      <w:rPr>
+        <w:rFonts w:hint="default"/>
+      </w:rPr>
+    </w:lvl>
+    <w:lvl w:ilvl="8">
+      <w:start w:val="1"/>
+      <w:numFmt w:val="decimal"/>
+      <w:lvlText w:val="%1.%2.%3.%4.%5.%6.%7.%8.%9."/>
+      <w:lvlJc w:val="left"/>
+      <w:pPr>
+        <w:ind w:left="1800" w:hanging="1800"/>
+      </w:pPr>
+      <w:rPr>
+        <w:rFonts w:hint="default"/>
+      </w:rPr>
+    </w:lvl>
+  </w:abstractNum>
+  <w:num w:numId="1">
+    <w:abstractNumId w:val="1"/>
+  </w:num>
+  <w:num w:numId="2">
+    <w:abstractNumId w:val="0"/>
+  </w:num>
+</w:numbering>
 </file>
 
 <file path=word/styles.xml><?xml version="1.0" encoding="utf-8"?>
@@ -1325,6 +2350,40 @@
       <w:szCs w:val="24"/>
     </w:rPr>
   </w:style>
+  <w:style w:type="paragraph" w:styleId="ListParagraph">
+    <w:name w:val="List Paragraph"/>
+    <w:basedOn w:val="Normal"/>
+    <w:uiPriority w:val="34"/>
+    <w:qFormat/>
+    <w:rsid w:val="001E7FBF"/>
+    <w:pPr>
+      <w:ind w:left="720"/>
+      <w:contextualSpacing/>
+    </w:pPr>
+  </w:style>
+  <w:style w:type="character" w:styleId="Hyperlink">
+    <w:name w:val="Hyperlink"/>
+    <w:basedOn w:val="DefaultParagraphFont"/>
+    <w:uiPriority w:val="99"/>
+    <w:unhideWhenUsed/>
+    <w:rsid w:val="001B5D70"/>
+    <w:rPr>
+      <w:color w:val="0563C1" w:themeColor="hyperlink"/>
+      <w:u w:val="single"/>
+    </w:rPr>
+  </w:style>
+  <w:style w:type="character" w:styleId="UnresolvedMention">
+    <w:name w:val="Unresolved Mention"/>
+    <w:basedOn w:val="DefaultParagraphFont"/>
+    <w:uiPriority w:val="99"/>
+    <w:semiHidden/>
+    <w:unhideWhenUsed/>
+    <w:rsid w:val="001B5D70"/>
+    <w:rPr>
+      <w:color w:val="605E5C"/>
+      <w:shd w:val="clear" w:color="auto" w:fill="E1DFDD"/>
+    </w:rPr>
+  </w:style>
 </w:styles>
 </file>
 

</xml_diff>

<commit_message>
add(chapter 1): add contents for first stage of chapter 1
</commit_message>
<xml_diff>
--- a/Phân tích thiết kế hệ thống nhóm 11.docx
+++ b/Phân tích thiết kế hệ thống nhóm 11.docx
@@ -209,7 +209,7 @@
                     </pic:cNvPicPr>
                   </pic:nvPicPr>
                   <pic:blipFill>
-                    <a:blip r:embed="rId6" cstate="print">
+                    <a:blip r:embed="rId7" cstate="print">
                       <a:extLst>
                         <a:ext uri="{28A0092B-C50C-407E-A947-70E740481C1C}">
                           <a14:useLocalDpi xmlns:a14="http://schemas.microsoft.com/office/drawing/2010/main" val="0"/>
@@ -580,7 +580,25 @@
                 <w:szCs w:val="26"/>
                 <w:lang w:val="nb-NO"/>
               </w:rPr>
-              <w:t>Nguyễn Văn Anh – AT190301</w:t>
+              <w:t xml:space="preserve">Nguyễn Văn Anh </w:t>
+            </w:r>
+            <w:r>
+              <w:rPr>
+                <w:b/>
+                <w:sz w:val="26"/>
+                <w:szCs w:val="26"/>
+                <w:lang w:val="nb-NO"/>
+              </w:rPr>
+              <w:t xml:space="preserve">          </w:t>
+            </w:r>
+            <w:r>
+              <w:rPr>
+                <w:b/>
+                <w:sz w:val="26"/>
+                <w:szCs w:val="26"/>
+                <w:lang w:val="nb-NO"/>
+              </w:rPr>
+              <w:t>– AT190301</w:t>
             </w:r>
           </w:p>
           <w:p>
@@ -600,7 +618,25 @@
                 <w:szCs w:val="26"/>
                 <w:lang w:val="nb-NO"/>
               </w:rPr>
-              <w:t>Nguyễn Văn Vinh – AT190359</w:t>
+              <w:t xml:space="preserve">Nguyễn Văn Vinh </w:t>
+            </w:r>
+            <w:r>
+              <w:rPr>
+                <w:b/>
+                <w:sz w:val="26"/>
+                <w:szCs w:val="26"/>
+                <w:lang w:val="nb-NO"/>
+              </w:rPr>
+              <w:t xml:space="preserve">         </w:t>
+            </w:r>
+            <w:r>
+              <w:rPr>
+                <w:b/>
+                <w:sz w:val="26"/>
+                <w:szCs w:val="26"/>
+                <w:lang w:val="nb-NO"/>
+              </w:rPr>
+              <w:t>– AT190359</w:t>
             </w:r>
           </w:p>
           <w:p>
@@ -620,7 +656,25 @@
                 <w:szCs w:val="26"/>
                 <w:lang w:val="nb-NO"/>
               </w:rPr>
-              <w:t>Lê Văn Tuân – AT190355</w:t>
+              <w:t xml:space="preserve">Lê Văn Tuân </w:t>
+            </w:r>
+            <w:r>
+              <w:rPr>
+                <w:b/>
+                <w:sz w:val="26"/>
+                <w:szCs w:val="26"/>
+                <w:lang w:val="nb-NO"/>
+              </w:rPr>
+              <w:t xml:space="preserve">                 </w:t>
+            </w:r>
+            <w:r>
+              <w:rPr>
+                <w:b/>
+                <w:sz w:val="26"/>
+                <w:szCs w:val="26"/>
+                <w:lang w:val="nb-NO"/>
+              </w:rPr>
+              <w:t>– AT190355</w:t>
             </w:r>
           </w:p>
           <w:p>
@@ -640,7 +694,25 @@
                 <w:szCs w:val="26"/>
                 <w:lang w:val="nb-NO"/>
               </w:rPr>
-              <w:t>Nguyễn Trung Nghĩa – AT190336</w:t>
+              <w:t xml:space="preserve">Nguyễn Trung Nghĩa </w:t>
+            </w:r>
+            <w:r>
+              <w:rPr>
+                <w:b/>
+                <w:sz w:val="26"/>
+                <w:szCs w:val="26"/>
+                <w:lang w:val="nb-NO"/>
+              </w:rPr>
+              <w:t xml:space="preserve">    </w:t>
+            </w:r>
+            <w:r>
+              <w:rPr>
+                <w:b/>
+                <w:sz w:val="26"/>
+                <w:szCs w:val="26"/>
+                <w:lang w:val="nb-NO"/>
+              </w:rPr>
+              <w:t>– AT190336</w:t>
             </w:r>
           </w:p>
         </w:tc>
@@ -727,9 +799,12 @@
         <w:spacing w:line="312" w:lineRule="auto"/>
         <w:ind w:left="360"/>
         <w:jc w:val="center"/>
+        <w:rPr>
+          <w:lang w:val="nb-NO"/>
+        </w:rPr>
         <w:sectPr>
-          <w:footerReference w:type="default" r:id="rId7"/>
-          <w:footerReference w:type="first" r:id="rId8"/>
+          <w:footerReference w:type="default" r:id="rId8"/>
+          <w:footerReference w:type="first" r:id="rId9"/>
           <w:pgSz w:w="11907" w:h="16840" w:code="9"/>
           <w:pgMar w:top="1134" w:right="1134" w:bottom="1134" w:left="1701" w:header="720" w:footer="720" w:gutter="0"/>
           <w:pgBorders w:display="firstPage">
@@ -767,7 +842,699 @@
         <w:t>5</w:t>
       </w:r>
     </w:p>
-    <w:p/>
+    <w:p>
+      <w:pPr>
+        <w:jc w:val="center"/>
+        <w:rPr>
+          <w:b/>
+          <w:bCs/>
+          <w:sz w:val="28"/>
+          <w:szCs w:val="28"/>
+          <w:lang w:val="nb-NO"/>
+        </w:rPr>
+      </w:pPr>
+      <w:r>
+        <w:rPr>
+          <w:b/>
+          <w:bCs/>
+          <w:sz w:val="28"/>
+          <w:szCs w:val="28"/>
+          <w:lang w:val="nb-NO"/>
+        </w:rPr>
+        <w:lastRenderedPageBreak/>
+        <w:t>CHƯƠNG 1</w:t>
+      </w:r>
+    </w:p>
+    <w:p>
+      <w:pPr>
+        <w:jc w:val="center"/>
+        <w:rPr>
+          <w:b/>
+          <w:bCs/>
+          <w:sz w:val="28"/>
+          <w:szCs w:val="28"/>
+          <w:lang w:val="nb-NO"/>
+        </w:rPr>
+      </w:pPr>
+      <w:r>
+        <w:rPr>
+          <w:b/>
+          <w:bCs/>
+          <w:sz w:val="28"/>
+          <w:szCs w:val="28"/>
+          <w:lang w:val="nb-NO"/>
+        </w:rPr>
+        <w:t>KHẢO SÁT HỆ THỐNG</w:t>
+      </w:r>
+    </w:p>
+    <w:p>
+      <w:pPr>
+        <w:pStyle w:val="ListParagraph"/>
+        <w:numPr>
+          <w:ilvl w:val="1"/>
+          <w:numId w:val="1"/>
+        </w:numPr>
+        <w:rPr>
+          <w:b/>
+          <w:bCs/>
+          <w:sz w:val="26"/>
+          <w:szCs w:val="26"/>
+          <w:lang w:val="nb-NO"/>
+        </w:rPr>
+      </w:pPr>
+      <w:r>
+        <w:rPr>
+          <w:b/>
+          <w:bCs/>
+          <w:sz w:val="26"/>
+          <w:szCs w:val="26"/>
+          <w:lang w:val="nb-NO"/>
+        </w:rPr>
+        <w:t xml:space="preserve"> TÌM HIỂU VỀ ĐƠN VỊ KHẢO SÁT</w:t>
+      </w:r>
+    </w:p>
+    <w:p>
+      <w:pPr>
+        <w:pStyle w:val="ListParagraph"/>
+        <w:numPr>
+          <w:ilvl w:val="0"/>
+          <w:numId w:val="2"/>
+        </w:numPr>
+        <w:rPr>
+          <w:b/>
+          <w:bCs/>
+          <w:sz w:val="26"/>
+          <w:szCs w:val="26"/>
+          <w:lang w:val="nb-NO"/>
+        </w:rPr>
+      </w:pPr>
+      <w:r>
+        <w:rPr>
+          <w:sz w:val="26"/>
+          <w:szCs w:val="26"/>
+          <w:lang w:val="nb-NO"/>
+        </w:rPr>
+        <w:t>Tên đơn vị: Cửa hàng điện thoại Nam Sang</w:t>
+      </w:r>
+    </w:p>
+    <w:p>
+      <w:pPr>
+        <w:pStyle w:val="ListParagraph"/>
+        <w:numPr>
+          <w:ilvl w:val="0"/>
+          <w:numId w:val="2"/>
+        </w:numPr>
+        <w:rPr>
+          <w:b/>
+          <w:bCs/>
+          <w:sz w:val="26"/>
+          <w:szCs w:val="26"/>
+          <w:lang w:val="nb-NO"/>
+        </w:rPr>
+      </w:pPr>
+      <w:r>
+        <w:rPr>
+          <w:sz w:val="26"/>
+          <w:szCs w:val="26"/>
+          <w:lang w:val="nb-NO"/>
+        </w:rPr>
+        <w:t>Địa chỉ: 92 Nguyễn Lương Bằng, Đống Đa, Hà Nội</w:t>
+      </w:r>
+    </w:p>
+    <w:p>
+      <w:pPr>
+        <w:pStyle w:val="ListParagraph"/>
+        <w:numPr>
+          <w:ilvl w:val="0"/>
+          <w:numId w:val="2"/>
+        </w:numPr>
+        <w:rPr>
+          <w:sz w:val="26"/>
+          <w:szCs w:val="26"/>
+          <w:lang w:val="nb-NO"/>
+        </w:rPr>
+      </w:pPr>
+      <w:r>
+        <w:rPr>
+          <w:sz w:val="26"/>
+          <w:szCs w:val="26"/>
+          <w:lang w:val="nb-NO"/>
+        </w:rPr>
+        <w:t>Điện thoại/Fax: 092.88878777</w:t>
+      </w:r>
+    </w:p>
+    <w:p>
+      <w:pPr>
+        <w:pStyle w:val="ListParagraph"/>
+        <w:numPr>
+          <w:ilvl w:val="0"/>
+          <w:numId w:val="2"/>
+        </w:numPr>
+        <w:rPr>
+          <w:sz w:val="26"/>
+          <w:szCs w:val="26"/>
+          <w:lang w:val="nb-NO"/>
+        </w:rPr>
+      </w:pPr>
+      <w:r>
+        <w:rPr>
+          <w:sz w:val="26"/>
+          <w:szCs w:val="26"/>
+          <w:lang w:val="nb-NO"/>
+        </w:rPr>
+        <w:t xml:space="preserve">Website: </w:t>
+      </w:r>
+      <w:hyperlink r:id="rId10" w:history="1">
+        <w:r>
+          <w:rPr>
+            <w:rStyle w:val="Hyperlink"/>
+            <w:sz w:val="26"/>
+            <w:szCs w:val="26"/>
+            <w:lang w:val="nb-NO"/>
+          </w:rPr>
+          <w:t>https://namsangshop.com</w:t>
+        </w:r>
+      </w:hyperlink>
+    </w:p>
+    <w:p>
+      <w:pPr>
+        <w:pStyle w:val="ListParagraph"/>
+        <w:numPr>
+          <w:ilvl w:val="0"/>
+          <w:numId w:val="2"/>
+        </w:numPr>
+        <w:rPr>
+          <w:sz w:val="26"/>
+          <w:szCs w:val="26"/>
+          <w:lang w:val="nb-NO"/>
+        </w:rPr>
+      </w:pPr>
+      <w:r>
+        <w:rPr>
+          <w:sz w:val="26"/>
+          <w:szCs w:val="26"/>
+          <w:lang w:val="nb-NO"/>
+        </w:rPr>
+        <w:t xml:space="preserve">Lịch sử hình thành: (bổ sung) </w:t>
+      </w:r>
+    </w:p>
+    <w:p>
+      <w:pPr>
+        <w:pStyle w:val="ListParagraph"/>
+        <w:numPr>
+          <w:ilvl w:val="0"/>
+          <w:numId w:val="2"/>
+        </w:numPr>
+        <w:rPr>
+          <w:sz w:val="26"/>
+          <w:szCs w:val="26"/>
+          <w:lang w:val="nb-NO"/>
+        </w:rPr>
+      </w:pPr>
+      <w:r>
+        <w:rPr>
+          <w:sz w:val="26"/>
+          <w:szCs w:val="26"/>
+          <w:lang w:val="nb-NO"/>
+        </w:rPr>
+        <w:t xml:space="preserve">Quy mô tổ chức: (bổ sung) </w:t>
+      </w:r>
+    </w:p>
+    <w:p>
+      <w:pPr>
+        <w:pStyle w:val="ListParagraph"/>
+        <w:numPr>
+          <w:ilvl w:val="0"/>
+          <w:numId w:val="2"/>
+        </w:numPr>
+        <w:rPr>
+          <w:sz w:val="26"/>
+          <w:szCs w:val="26"/>
+          <w:lang w:val="nb-NO"/>
+        </w:rPr>
+      </w:pPr>
+      <w:r>
+        <w:rPr>
+          <w:sz w:val="26"/>
+          <w:szCs w:val="26"/>
+          <w:lang w:val="nb-NO"/>
+        </w:rPr>
+        <w:t xml:space="preserve">Hình ảnh minh họa: (bổ sung) </w:t>
+      </w:r>
+    </w:p>
+    <w:p>
+      <w:pPr>
+        <w:pStyle w:val="ListParagraph"/>
+        <w:numPr>
+          <w:ilvl w:val="1"/>
+          <w:numId w:val="1"/>
+        </w:numPr>
+        <w:rPr>
+          <w:b/>
+          <w:bCs/>
+          <w:sz w:val="26"/>
+          <w:szCs w:val="26"/>
+          <w:lang w:val="nb-NO"/>
+        </w:rPr>
+      </w:pPr>
+      <w:r>
+        <w:rPr>
+          <w:b/>
+          <w:bCs/>
+          <w:sz w:val="26"/>
+          <w:szCs w:val="26"/>
+          <w:lang w:val="nb-NO"/>
+        </w:rPr>
+        <w:t xml:space="preserve"> HÌNH THỨC KHẢO SÁT</w:t>
+      </w:r>
+    </w:p>
+    <w:p>
+      <w:pPr>
+        <w:pStyle w:val="ListParagraph"/>
+        <w:numPr>
+          <w:ilvl w:val="2"/>
+          <w:numId w:val="1"/>
+        </w:numPr>
+        <w:rPr>
+          <w:b/>
+          <w:bCs/>
+          <w:i/>
+          <w:iCs/>
+          <w:sz w:val="26"/>
+          <w:szCs w:val="26"/>
+          <w:lang w:val="nb-NO"/>
+        </w:rPr>
+      </w:pPr>
+      <w:r>
+        <w:rPr>
+          <w:b/>
+          <w:bCs/>
+          <w:i/>
+          <w:iCs/>
+          <w:sz w:val="26"/>
+          <w:szCs w:val="26"/>
+          <w:lang w:val="nb-NO"/>
+        </w:rPr>
+        <w:t>Phỏng vấn quản lý</w:t>
+      </w:r>
+    </w:p>
+    <w:p>
+      <w:pPr>
+        <w:pStyle w:val="ListParagraph"/>
+        <w:numPr>
+          <w:ilvl w:val="0"/>
+          <w:numId w:val="2"/>
+        </w:numPr>
+        <w:rPr>
+          <w:sz w:val="26"/>
+          <w:szCs w:val="26"/>
+          <w:lang w:val="nb-NO"/>
+        </w:rPr>
+      </w:pPr>
+      <w:r>
+        <w:rPr>
+          <w:sz w:val="26"/>
+          <w:szCs w:val="26"/>
+          <w:lang w:val="nb-NO"/>
+        </w:rPr>
+        <w:t>Ngày phỏng vấn: (bổ sung)</w:t>
+      </w:r>
+    </w:p>
+    <w:p>
+      <w:pPr>
+        <w:pStyle w:val="ListParagraph"/>
+        <w:numPr>
+          <w:ilvl w:val="0"/>
+          <w:numId w:val="2"/>
+        </w:numPr>
+        <w:rPr>
+          <w:sz w:val="26"/>
+          <w:szCs w:val="26"/>
+          <w:lang w:val="nb-NO"/>
+        </w:rPr>
+      </w:pPr>
+      <w:r>
+        <w:rPr>
+          <w:sz w:val="26"/>
+          <w:szCs w:val="26"/>
+          <w:lang w:val="nb-NO"/>
+        </w:rPr>
+        <w:t xml:space="preserve">Người được phỏng vấn: (bổ sung) </w:t>
+      </w:r>
+    </w:p>
+    <w:p>
+      <w:pPr>
+        <w:pStyle w:val="ListParagraph"/>
+        <w:numPr>
+          <w:ilvl w:val="0"/>
+          <w:numId w:val="2"/>
+        </w:numPr>
+        <w:rPr>
+          <w:sz w:val="26"/>
+          <w:szCs w:val="26"/>
+          <w:lang w:val="nb-NO"/>
+        </w:rPr>
+      </w:pPr>
+      <w:r>
+        <w:rPr>
+          <w:sz w:val="26"/>
+          <w:szCs w:val="26"/>
+          <w:lang w:val="nb-NO"/>
+        </w:rPr>
+        <w:t xml:space="preserve">Người phỏng vấn (bổ sung) </w:t>
+      </w:r>
+    </w:p>
+    <w:p>
+      <w:pPr>
+        <w:pStyle w:val="ListParagraph"/>
+        <w:numPr>
+          <w:ilvl w:val="0"/>
+          <w:numId w:val="2"/>
+        </w:numPr>
+        <w:rPr>
+          <w:sz w:val="26"/>
+          <w:szCs w:val="26"/>
+          <w:lang w:val="nb-NO"/>
+        </w:rPr>
+      </w:pPr>
+      <w:r>
+        <w:rPr>
+          <w:sz w:val="26"/>
+          <w:szCs w:val="26"/>
+          <w:lang w:val="nb-NO"/>
+        </w:rPr>
+        <w:t xml:space="preserve">Bảng câu hỏi và câu trả lời (bổ sung) </w:t>
+      </w:r>
+    </w:p>
+    <w:p>
+      <w:pPr>
+        <w:pStyle w:val="ListParagraph"/>
+        <w:numPr>
+          <w:ilvl w:val="2"/>
+          <w:numId w:val="1"/>
+        </w:numPr>
+        <w:rPr>
+          <w:b/>
+          <w:bCs/>
+          <w:i/>
+          <w:iCs/>
+          <w:sz w:val="26"/>
+          <w:szCs w:val="26"/>
+          <w:lang w:val="nb-NO"/>
+        </w:rPr>
+      </w:pPr>
+      <w:r>
+        <w:rPr>
+          <w:b/>
+          <w:bCs/>
+          <w:i/>
+          <w:iCs/>
+          <w:sz w:val="26"/>
+          <w:szCs w:val="26"/>
+          <w:lang w:val="nb-NO"/>
+        </w:rPr>
+        <w:t>Phỏng vấn nhân viên</w:t>
+      </w:r>
+    </w:p>
+    <w:p>
+      <w:pPr>
+        <w:pStyle w:val="ListParagraph"/>
+        <w:numPr>
+          <w:ilvl w:val="0"/>
+          <w:numId w:val="2"/>
+        </w:numPr>
+        <w:rPr>
+          <w:sz w:val="26"/>
+          <w:szCs w:val="26"/>
+          <w:lang w:val="nb-NO"/>
+        </w:rPr>
+      </w:pPr>
+      <w:r>
+        <w:rPr>
+          <w:sz w:val="26"/>
+          <w:szCs w:val="26"/>
+          <w:lang w:val="nb-NO"/>
+        </w:rPr>
+        <w:t>Ngày phỏng vấn: (bổ sung)</w:t>
+      </w:r>
+    </w:p>
+    <w:p>
+      <w:pPr>
+        <w:pStyle w:val="ListParagraph"/>
+        <w:numPr>
+          <w:ilvl w:val="0"/>
+          <w:numId w:val="2"/>
+        </w:numPr>
+        <w:rPr>
+          <w:sz w:val="26"/>
+          <w:szCs w:val="26"/>
+          <w:lang w:val="nb-NO"/>
+        </w:rPr>
+      </w:pPr>
+      <w:r>
+        <w:rPr>
+          <w:sz w:val="26"/>
+          <w:szCs w:val="26"/>
+          <w:lang w:val="nb-NO"/>
+        </w:rPr>
+        <w:t xml:space="preserve">Người được phỏng vấn: (bổ sung) </w:t>
+      </w:r>
+    </w:p>
+    <w:p>
+      <w:pPr>
+        <w:pStyle w:val="ListParagraph"/>
+        <w:numPr>
+          <w:ilvl w:val="0"/>
+          <w:numId w:val="2"/>
+        </w:numPr>
+        <w:rPr>
+          <w:sz w:val="26"/>
+          <w:szCs w:val="26"/>
+          <w:lang w:val="nb-NO"/>
+        </w:rPr>
+      </w:pPr>
+      <w:r>
+        <w:rPr>
+          <w:sz w:val="26"/>
+          <w:szCs w:val="26"/>
+          <w:lang w:val="nb-NO"/>
+        </w:rPr>
+        <w:t xml:space="preserve">Người phỏng vấn (bổ sung) </w:t>
+      </w:r>
+    </w:p>
+    <w:p>
+      <w:pPr>
+        <w:pStyle w:val="ListParagraph"/>
+        <w:numPr>
+          <w:ilvl w:val="0"/>
+          <w:numId w:val="2"/>
+        </w:numPr>
+        <w:rPr>
+          <w:sz w:val="26"/>
+          <w:szCs w:val="26"/>
+          <w:lang w:val="nb-NO"/>
+        </w:rPr>
+      </w:pPr>
+      <w:r>
+        <w:rPr>
+          <w:sz w:val="26"/>
+          <w:szCs w:val="26"/>
+          <w:lang w:val="nb-NO"/>
+        </w:rPr>
+        <w:t xml:space="preserve">Bảng câu hỏi và câu trả lời (bổ sung) </w:t>
+      </w:r>
+    </w:p>
+    <w:p>
+      <w:pPr>
+        <w:pStyle w:val="ListParagraph"/>
+        <w:numPr>
+          <w:ilvl w:val="2"/>
+          <w:numId w:val="1"/>
+        </w:numPr>
+        <w:rPr>
+          <w:b/>
+          <w:bCs/>
+          <w:i/>
+          <w:iCs/>
+          <w:sz w:val="26"/>
+          <w:szCs w:val="26"/>
+          <w:lang w:val="nb-NO"/>
+        </w:rPr>
+      </w:pPr>
+      <w:r>
+        <w:rPr>
+          <w:b/>
+          <w:bCs/>
+          <w:i/>
+          <w:iCs/>
+          <w:sz w:val="26"/>
+          <w:szCs w:val="26"/>
+          <w:lang w:val="nb-NO"/>
+        </w:rPr>
+        <w:t>Phỏng vấn khách hàng</w:t>
+      </w:r>
+    </w:p>
+    <w:p>
+      <w:pPr>
+        <w:pStyle w:val="ListParagraph"/>
+        <w:rPr>
+          <w:sz w:val="26"/>
+          <w:szCs w:val="26"/>
+          <w:lang w:val="nb-NO"/>
+        </w:rPr>
+      </w:pPr>
+      <w:r>
+        <w:rPr>
+          <w:sz w:val="26"/>
+          <w:szCs w:val="26"/>
+          <w:lang w:val="nb-NO"/>
+        </w:rPr>
+        <w:t>(bổ sung)</w:t>
+      </w:r>
+    </w:p>
+    <w:p>
+      <w:pPr>
+        <w:pStyle w:val="ListParagraph"/>
+        <w:numPr>
+          <w:ilvl w:val="1"/>
+          <w:numId w:val="1"/>
+        </w:numPr>
+        <w:rPr>
+          <w:b/>
+          <w:bCs/>
+          <w:sz w:val="26"/>
+          <w:szCs w:val="26"/>
+          <w:lang w:val="nb-NO"/>
+        </w:rPr>
+      </w:pPr>
+      <w:r>
+        <w:rPr>
+          <w:b/>
+          <w:bCs/>
+          <w:sz w:val="26"/>
+          <w:szCs w:val="26"/>
+          <w:lang w:val="nb-NO"/>
+        </w:rPr>
+        <w:t xml:space="preserve"> ĐÁNH GIÁ VỀ HỆ THỐNG HIỆN TẠI</w:t>
+      </w:r>
+    </w:p>
+    <w:p>
+      <w:pPr>
+        <w:pStyle w:val="ListParagraph"/>
+        <w:numPr>
+          <w:ilvl w:val="2"/>
+          <w:numId w:val="1"/>
+        </w:numPr>
+        <w:rPr>
+          <w:b/>
+          <w:bCs/>
+          <w:i/>
+          <w:iCs/>
+          <w:sz w:val="26"/>
+          <w:szCs w:val="26"/>
+          <w:lang w:val="nb-NO"/>
+        </w:rPr>
+      </w:pPr>
+      <w:r>
+        <w:rPr>
+          <w:b/>
+          <w:bCs/>
+          <w:i/>
+          <w:iCs/>
+          <w:sz w:val="26"/>
+          <w:szCs w:val="26"/>
+          <w:lang w:val="nb-NO"/>
+        </w:rPr>
+        <w:t>Ưu điểm</w:t>
+      </w:r>
+    </w:p>
+    <w:p>
+      <w:pPr>
+        <w:pStyle w:val="ListParagraph"/>
+        <w:rPr>
+          <w:sz w:val="26"/>
+          <w:szCs w:val="26"/>
+          <w:lang w:val="nb-NO"/>
+        </w:rPr>
+      </w:pPr>
+    </w:p>
+    <w:p>
+      <w:pPr>
+        <w:pStyle w:val="ListParagraph"/>
+        <w:numPr>
+          <w:ilvl w:val="2"/>
+          <w:numId w:val="1"/>
+        </w:numPr>
+        <w:rPr>
+          <w:b/>
+          <w:bCs/>
+          <w:i/>
+          <w:iCs/>
+          <w:sz w:val="26"/>
+          <w:szCs w:val="26"/>
+          <w:lang w:val="nb-NO"/>
+        </w:rPr>
+      </w:pPr>
+      <w:r>
+        <w:rPr>
+          <w:b/>
+          <w:bCs/>
+          <w:i/>
+          <w:iCs/>
+          <w:sz w:val="26"/>
+          <w:szCs w:val="26"/>
+          <w:lang w:val="nb-NO"/>
+        </w:rPr>
+        <w:t>Nhược điểm</w:t>
+      </w:r>
+    </w:p>
+    <w:p>
+      <w:pPr>
+        <w:ind w:left="720"/>
+        <w:rPr>
+          <w:sz w:val="26"/>
+          <w:szCs w:val="26"/>
+          <w:lang w:val="nb-NO"/>
+        </w:rPr>
+      </w:pPr>
+    </w:p>
+    <w:p>
+      <w:pPr>
+        <w:pStyle w:val="ListParagraph"/>
+        <w:numPr>
+          <w:ilvl w:val="1"/>
+          <w:numId w:val="1"/>
+        </w:numPr>
+        <w:rPr>
+          <w:b/>
+          <w:bCs/>
+          <w:sz w:val="26"/>
+          <w:szCs w:val="26"/>
+          <w:lang w:val="nb-NO"/>
+        </w:rPr>
+      </w:pPr>
+      <w:r>
+        <w:rPr>
+          <w:b/>
+          <w:bCs/>
+          <w:sz w:val="26"/>
+          <w:szCs w:val="26"/>
+          <w:lang w:val="nb-NO"/>
+        </w:rPr>
+        <w:t xml:space="preserve"> ĐỀ XUẤT CẢI TIẾN/XÂY DỰNG MỚI</w:t>
+      </w:r>
+    </w:p>
+    <w:p>
+      <w:pPr>
+        <w:rPr>
+          <w:b/>
+          <w:bCs/>
+          <w:sz w:val="26"/>
+          <w:szCs w:val="26"/>
+          <w:lang w:val="nb-NO"/>
+        </w:rPr>
+      </w:pPr>
+    </w:p>
     <w:sectPr>
       <w:pgSz w:w="12240" w:h="15840"/>
       <w:pgMar w:top="1440" w:right="1440" w:bottom="1440" w:left="1440" w:header="720" w:footer="720" w:gutter="0"/>
@@ -883,6 +1650,243 @@
     </w:p>
   </w:footnote>
 </w:footnotes>
+</file>
+
+<file path=word/numbering.xml><?xml version="1.0" encoding="utf-8"?>
+<w:numbering xmlns:wpc="http://schemas.microsoft.com/office/word/2010/wordprocessingCanvas" xmlns:cx="http://schemas.microsoft.com/office/drawing/2014/chartex" xmlns:cx1="http://schemas.microsoft.com/office/drawing/2015/9/8/chartex" xmlns:cx2="http://schemas.microsoft.com/office/drawing/2015/10/21/chartex" xmlns:cx3="http://schemas.microsoft.com/office/drawing/2016/5/9/chartex" xmlns:cx4="http://schemas.microsoft.com/office/drawing/2016/5/10/chartex" xmlns:cx5="http://schemas.microsoft.com/office/drawing/2016/5/11/chartex" xmlns:cx6="http://schemas.microsoft.com/office/drawing/2016/5/12/chartex" xmlns:cx7="http://schemas.microsoft.com/office/drawing/2016/5/13/chartex" xmlns:cx8="http://schemas.microsoft.com/office/drawing/2016/5/14/chartex" xmlns:mc="http://schemas.openxmlformats.org/markup-compatibility/2006" xmlns:aink="http://schemas.microsoft.com/office/drawing/2016/ink" xmlns:am3d="http://schemas.microsoft.com/office/drawing/2017/model3d" xmlns:o="urn:schemas-microsoft-com:office:office" xmlns:r="http://schemas.openxmlformats.org/officeDocument/2006/relationships" xmlns:m="http://schemas.openxmlformats.org/officeDocument/2006/math" xmlns:v="urn:schemas-microsoft-com:vml" xmlns:wp14="http://schemas.microsoft.com/office/word/2010/wordprocessingDrawing" xmlns:wp="http://schemas.openxmlformats.org/drawingml/2006/wordprocessingDrawing" xmlns:w10="urn:schemas-microsoft-com:office:word" xmlns:w="http://schemas.openxmlformats.org/wordprocessingml/2006/main" xmlns:w14="http://schemas.microsoft.com/office/word/2010/wordml" xmlns:w15="http://schemas.microsoft.com/office/word/2012/wordml" xmlns:w16cex="http://schemas.microsoft.com/office/word/2018/wordml/cex" xmlns:w16cid="http://schemas.microsoft.com/office/word/2016/wordml/cid" xmlns:w16="http://schemas.microsoft.com/office/word/2018/wordml" xmlns:w16sdtdh="http://schemas.microsoft.com/office/word/2020/wordml/sdtdatahash" xmlns:w16se="http://schemas.microsoft.com/office/word/2015/wordml/symex" xmlns:wpg="http://schemas.microsoft.com/office/word/2010/wordprocessingGroup" xmlns:wpi="http://schemas.microsoft.com/office/word/2010/wordprocessingInk" xmlns:wne="http://schemas.microsoft.com/office/word/2006/wordml" xmlns:wps="http://schemas.microsoft.com/office/word/2010/wordprocessingShape" mc:Ignorable="w14 w15 w16se w16cid w16 w16cex w16sdtdh wp14">
+  <w:abstractNum w:abstractNumId="0" w15:restartNumberingAfterBreak="0">
+    <w:nsid w:val="305D24EB"/>
+    <w:multiLevelType w:val="hybridMultilevel"/>
+    <w:tmpl w:val="94726FB8"/>
+    <w:lvl w:ilvl="0" w:tplc="098E0470">
+      <w:start w:val="1"/>
+      <w:numFmt w:val="bullet"/>
+      <w:lvlText w:val="-"/>
+      <w:lvlJc w:val="left"/>
+      <w:pPr>
+        <w:ind w:left="720" w:hanging="360"/>
+      </w:pPr>
+      <w:rPr>
+        <w:rFonts w:ascii="Times New Roman" w:eastAsia="Times New Roman" w:hAnsi="Times New Roman" w:cs="Times New Roman" w:hint="default"/>
+      </w:rPr>
+    </w:lvl>
+    <w:lvl w:ilvl="1" w:tplc="04090003" w:tentative="1">
+      <w:start w:val="1"/>
+      <w:numFmt w:val="bullet"/>
+      <w:lvlText w:val="o"/>
+      <w:lvlJc w:val="left"/>
+      <w:pPr>
+        <w:ind w:left="1440" w:hanging="360"/>
+      </w:pPr>
+      <w:rPr>
+        <w:rFonts w:ascii="Courier New" w:hAnsi="Courier New" w:cs="Courier New" w:hint="default"/>
+      </w:rPr>
+    </w:lvl>
+    <w:lvl w:ilvl="2" w:tplc="04090005" w:tentative="1">
+      <w:start w:val="1"/>
+      <w:numFmt w:val="bullet"/>
+      <w:lvlText w:val=""/>
+      <w:lvlJc w:val="left"/>
+      <w:pPr>
+        <w:ind w:left="2160" w:hanging="360"/>
+      </w:pPr>
+      <w:rPr>
+        <w:rFonts w:ascii="Wingdings" w:hAnsi="Wingdings" w:hint="default"/>
+      </w:rPr>
+    </w:lvl>
+    <w:lvl w:ilvl="3" w:tplc="04090001" w:tentative="1">
+      <w:start w:val="1"/>
+      <w:numFmt w:val="bullet"/>
+      <w:lvlText w:val=""/>
+      <w:lvlJc w:val="left"/>
+      <w:pPr>
+        <w:ind w:left="2880" w:hanging="360"/>
+      </w:pPr>
+      <w:rPr>
+        <w:rFonts w:ascii="Symbol" w:hAnsi="Symbol" w:hint="default"/>
+      </w:rPr>
+    </w:lvl>
+    <w:lvl w:ilvl="4" w:tplc="04090003" w:tentative="1">
+      <w:start w:val="1"/>
+      <w:numFmt w:val="bullet"/>
+      <w:lvlText w:val="o"/>
+      <w:lvlJc w:val="left"/>
+      <w:pPr>
+        <w:ind w:left="3600" w:hanging="360"/>
+      </w:pPr>
+      <w:rPr>
+        <w:rFonts w:ascii="Courier New" w:hAnsi="Courier New" w:cs="Courier New" w:hint="default"/>
+      </w:rPr>
+    </w:lvl>
+    <w:lvl w:ilvl="5" w:tplc="04090005" w:tentative="1">
+      <w:start w:val="1"/>
+      <w:numFmt w:val="bullet"/>
+      <w:lvlText w:val=""/>
+      <w:lvlJc w:val="left"/>
+      <w:pPr>
+        <w:ind w:left="4320" w:hanging="360"/>
+      </w:pPr>
+      <w:rPr>
+        <w:rFonts w:ascii="Wingdings" w:hAnsi="Wingdings" w:hint="default"/>
+      </w:rPr>
+    </w:lvl>
+    <w:lvl w:ilvl="6" w:tplc="04090001" w:tentative="1">
+      <w:start w:val="1"/>
+      <w:numFmt w:val="bullet"/>
+      <w:lvlText w:val=""/>
+      <w:lvlJc w:val="left"/>
+      <w:pPr>
+        <w:ind w:left="5040" w:hanging="360"/>
+      </w:pPr>
+      <w:rPr>
+        <w:rFonts w:ascii="Symbol" w:hAnsi="Symbol" w:hint="default"/>
+      </w:rPr>
+    </w:lvl>
+    <w:lvl w:ilvl="7" w:tplc="04090003" w:tentative="1">
+      <w:start w:val="1"/>
+      <w:numFmt w:val="bullet"/>
+      <w:lvlText w:val="o"/>
+      <w:lvlJc w:val="left"/>
+      <w:pPr>
+        <w:ind w:left="5760" w:hanging="360"/>
+      </w:pPr>
+      <w:rPr>
+        <w:rFonts w:ascii="Courier New" w:hAnsi="Courier New" w:cs="Courier New" w:hint="default"/>
+      </w:rPr>
+    </w:lvl>
+    <w:lvl w:ilvl="8" w:tplc="04090005" w:tentative="1">
+      <w:start w:val="1"/>
+      <w:numFmt w:val="bullet"/>
+      <w:lvlText w:val=""/>
+      <w:lvlJc w:val="left"/>
+      <w:pPr>
+        <w:ind w:left="6480" w:hanging="360"/>
+      </w:pPr>
+      <w:rPr>
+        <w:rFonts w:ascii="Wingdings" w:hAnsi="Wingdings" w:hint="default"/>
+      </w:rPr>
+    </w:lvl>
+  </w:abstractNum>
+  <w:abstractNum w:abstractNumId="1" w15:restartNumberingAfterBreak="0">
+    <w:nsid w:val="421271F7"/>
+    <w:multiLevelType w:val="multilevel"/>
+    <w:tmpl w:val="BCA80E60"/>
+    <w:lvl w:ilvl="0">
+      <w:start w:val="1"/>
+      <w:numFmt w:val="decimal"/>
+      <w:lvlText w:val="%1."/>
+      <w:lvlJc w:val="left"/>
+      <w:pPr>
+        <w:ind w:left="360" w:hanging="360"/>
+      </w:pPr>
+      <w:rPr>
+        <w:rFonts w:hint="default"/>
+      </w:rPr>
+    </w:lvl>
+    <w:lvl w:ilvl="1">
+      <w:start w:val="1"/>
+      <w:numFmt w:val="decimal"/>
+      <w:lvlText w:val="%1.%2."/>
+      <w:lvlJc w:val="left"/>
+      <w:pPr>
+        <w:ind w:left="360" w:hanging="360"/>
+      </w:pPr>
+      <w:rPr>
+        <w:rFonts w:hint="default"/>
+      </w:rPr>
+    </w:lvl>
+    <w:lvl w:ilvl="2">
+      <w:start w:val="1"/>
+      <w:numFmt w:val="decimal"/>
+      <w:lvlText w:val="%1.%2.%3."/>
+      <w:lvlJc w:val="left"/>
+      <w:pPr>
+        <w:ind w:left="720" w:hanging="720"/>
+      </w:pPr>
+      <w:rPr>
+        <w:rFonts w:hint="default"/>
+      </w:rPr>
+    </w:lvl>
+    <w:lvl w:ilvl="3">
+      <w:start w:val="1"/>
+      <w:numFmt w:val="decimal"/>
+      <w:lvlText w:val="%1.%2.%3.%4."/>
+      <w:lvlJc w:val="left"/>
+      <w:pPr>
+        <w:ind w:left="720" w:hanging="720"/>
+      </w:pPr>
+      <w:rPr>
+        <w:rFonts w:hint="default"/>
+      </w:rPr>
+    </w:lvl>
+    <w:lvl w:ilvl="4">
+      <w:start w:val="1"/>
+      <w:numFmt w:val="decimal"/>
+      <w:lvlText w:val="%1.%2.%3.%4.%5."/>
+      <w:lvlJc w:val="left"/>
+      <w:pPr>
+        <w:ind w:left="1080" w:hanging="1080"/>
+      </w:pPr>
+      <w:rPr>
+        <w:rFonts w:hint="default"/>
+      </w:rPr>
+    </w:lvl>
+    <w:lvl w:ilvl="5">
+      <w:start w:val="1"/>
+      <w:numFmt w:val="decimal"/>
+      <w:lvlText w:val="%1.%2.%3.%4.%5.%6."/>
+      <w:lvlJc w:val="left"/>
+      <w:pPr>
+        <w:ind w:left="1080" w:hanging="1080"/>
+      </w:pPr>
+      <w:rPr>
+        <w:rFonts w:hint="default"/>
+      </w:rPr>
+    </w:lvl>
+    <w:lvl w:ilvl="6">
+      <w:start w:val="1"/>
+      <w:numFmt w:val="decimal"/>
+      <w:lvlText w:val="%1.%2.%3.%4.%5.%6.%7."/>
+      <w:lvlJc w:val="left"/>
+      <w:pPr>
+        <w:ind w:left="1440" w:hanging="1440"/>
+      </w:pPr>
+      <w:rPr>
+        <w:rFonts w:hint="default"/>
+      </w:rPr>
+    </w:lvl>
+    <w:lvl w:ilvl="7">
+      <w:start w:val="1"/>
+      <w:numFmt w:val="decimal"/>
+      <w:lvlText w:val="%1.%2.%3.%4.%5.%6.%7.%8."/>
+      <w:lvlJc w:val="left"/>
+      <w:pPr>
+        <w:ind w:left="1440" w:hanging="1440"/>
+      </w:pPr>
+      <w:rPr>
+        <w:rFonts w:hint="default"/>
+      </w:rPr>
+    </w:lvl>
+    <w:lvl w:ilvl="8">
+      <w:start w:val="1"/>
+      <w:numFmt w:val="decimal"/>
+      <w:lvlText w:val="%1.%2.%3.%4.%5.%6.%7.%8.%9."/>
+      <w:lvlJc w:val="left"/>
+      <w:pPr>
+        <w:ind w:left="1800" w:hanging="1800"/>
+      </w:pPr>
+      <w:rPr>
+        <w:rFonts w:hint="default"/>
+      </w:rPr>
+    </w:lvl>
+  </w:abstractNum>
+  <w:num w:numId="1">
+    <w:abstractNumId w:val="1"/>
+  </w:num>
+  <w:num w:numId="2">
+    <w:abstractNumId w:val="0"/>
+  </w:num>
+</w:numbering>
 </file>
 
 <file path=word/styles.xml><?xml version="1.0" encoding="utf-8"?>
@@ -1346,6 +2350,40 @@
       <w:szCs w:val="24"/>
     </w:rPr>
   </w:style>
+  <w:style w:type="paragraph" w:styleId="ListParagraph">
+    <w:name w:val="List Paragraph"/>
+    <w:basedOn w:val="Normal"/>
+    <w:uiPriority w:val="34"/>
+    <w:qFormat/>
+    <w:rsid w:val="001E7FBF"/>
+    <w:pPr>
+      <w:ind w:left="720"/>
+      <w:contextualSpacing/>
+    </w:pPr>
+  </w:style>
+  <w:style w:type="character" w:styleId="Hyperlink">
+    <w:name w:val="Hyperlink"/>
+    <w:basedOn w:val="DefaultParagraphFont"/>
+    <w:uiPriority w:val="99"/>
+    <w:unhideWhenUsed/>
+    <w:rsid w:val="001B5D70"/>
+    <w:rPr>
+      <w:color w:val="0563C1" w:themeColor="hyperlink"/>
+      <w:u w:val="single"/>
+    </w:rPr>
+  </w:style>
+  <w:style w:type="character" w:styleId="UnresolvedMention">
+    <w:name w:val="Unresolved Mention"/>
+    <w:basedOn w:val="DefaultParagraphFont"/>
+    <w:uiPriority w:val="99"/>
+    <w:semiHidden/>
+    <w:unhideWhenUsed/>
+    <w:rsid w:val="001B5D70"/>
+    <w:rPr>
+      <w:color w:val="605E5C"/>
+      <w:shd w:val="clear" w:color="auto" w:fill="E1DFDD"/>
+    </w:rPr>
+  </w:style>
 </w:styles>
 </file>
 

</xml_diff>

<commit_message>
add(document): add more information into part 1.1 of chapter 1
</commit_message>
<xml_diff>
--- a/Phân tích thiết kế hệ thống nhóm 11.docx
+++ b/Phân tích thiết kế hệ thống nhóm 11.docx
@@ -1035,7 +1035,396 @@
           <w:szCs w:val="26"/>
           <w:lang w:val="nb-NO"/>
         </w:rPr>
-        <w:t xml:space="preserve">Lịch sử hình thành: (bổ sung) </w:t>
+        <w:t>Quá trình</w:t>
+      </w:r>
+      <w:r>
+        <w:rPr>
+          <w:sz w:val="26"/>
+          <w:szCs w:val="26"/>
+          <w:lang w:val="nb-NO"/>
+        </w:rPr>
+        <w:t xml:space="preserve"> </w:t>
+      </w:r>
+      <w:r>
+        <w:rPr>
+          <w:sz w:val="26"/>
+          <w:szCs w:val="26"/>
+          <w:lang w:val="nb-NO"/>
+        </w:rPr>
+        <w:t>thành lập</w:t>
+      </w:r>
+      <w:r>
+        <w:rPr>
+          <w:sz w:val="26"/>
+          <w:szCs w:val="26"/>
+          <w:lang w:val="nb-NO"/>
+        </w:rPr>
+        <w:t>:</w:t>
+      </w:r>
+      <w:r>
+        <w:rPr>
+          <w:lang w:val="nb-NO"/>
+        </w:rPr>
+        <w:t xml:space="preserve"> </w:t>
+      </w:r>
+      <w:r>
+        <w:rPr>
+          <w:sz w:val="26"/>
+          <w:szCs w:val="26"/>
+          <w:lang w:val="nb-NO"/>
+        </w:rPr>
+        <w:t xml:space="preserve">Cửa hàng điện thoại Nam Sang được thành lập vào năm </w:t>
+      </w:r>
+      <w:r>
+        <w:rPr>
+          <w:rStyle w:val="Strong"/>
+          <w:sz w:val="26"/>
+          <w:szCs w:val="26"/>
+          <w:lang w:val="nb-NO"/>
+        </w:rPr>
+        <w:t>2018</w:t>
+      </w:r>
+      <w:r>
+        <w:rPr>
+          <w:sz w:val="26"/>
+          <w:szCs w:val="26"/>
+          <w:lang w:val="nb-NO"/>
+        </w:rPr>
+        <w:t>, với mục tiêu mang đến cho khách hàng những sản phẩm công nghệ chất lượng cùng dịch vụ chăm sóc tận tâm. Ban đầu, cửa hàng chỉ hoạt động với quy mô nhỏ, chuyên kinh doanh các dòng điện thoại chính hãng và phụ kiện di động</w:t>
+      </w:r>
+      <w:r>
+        <w:rPr>
+          <w:sz w:val="26"/>
+          <w:szCs w:val="26"/>
+          <w:lang w:val="nb-NO"/>
+        </w:rPr>
+        <w:t xml:space="preserve">. </w:t>
+      </w:r>
+    </w:p>
+    <w:p>
+      <w:pPr>
+        <w:ind w:left="720" w:firstLine="720"/>
+        <w:rPr>
+          <w:sz w:val="26"/>
+          <w:szCs w:val="26"/>
+          <w:lang w:val="nb-NO"/>
+        </w:rPr>
+      </w:pPr>
+      <w:r>
+        <w:rPr>
+          <w:sz w:val="26"/>
+          <w:szCs w:val="26"/>
+          <w:lang w:val="nb-NO"/>
+        </w:rPr>
+        <w:t xml:space="preserve">Trải qua hơn </w:t>
+      </w:r>
+      <w:r>
+        <w:rPr>
+          <w:rStyle w:val="Strong"/>
+          <w:sz w:val="26"/>
+          <w:szCs w:val="26"/>
+          <w:lang w:val="nb-NO"/>
+        </w:rPr>
+        <w:t>6 năm phát triển</w:t>
+      </w:r>
+      <w:r>
+        <w:rPr>
+          <w:sz w:val="26"/>
+          <w:szCs w:val="26"/>
+          <w:lang w:val="nb-NO"/>
+        </w:rPr>
+        <w:t xml:space="preserve">, cửa hàng đã từng bước khẳng định vị thế trên thị trường. Đặc biệt, trong giai đoạn </w:t>
+      </w:r>
+      <w:r>
+        <w:rPr>
+          <w:rStyle w:val="Strong"/>
+          <w:sz w:val="26"/>
+          <w:szCs w:val="26"/>
+          <w:lang w:val="nb-NO"/>
+        </w:rPr>
+        <w:t>2020 - 2021</w:t>
+      </w:r>
+      <w:r>
+        <w:rPr>
+          <w:sz w:val="26"/>
+          <w:szCs w:val="26"/>
+          <w:lang w:val="nb-NO"/>
+        </w:rPr>
+        <w:t>, dù chịu ảnh hưởng bởi đại dịch Covid-19, nhưng với chiến lược kinh doanh linh hoạt và sự tin tưởng của khách hàng, Nam Sang vẫn duy trì hoạt động ổn định và mở rộng thị phần</w:t>
+      </w:r>
+      <w:r>
+        <w:rPr>
+          <w:lang w:val="nb-NO"/>
+        </w:rPr>
+        <w:t>.</w:t>
+      </w:r>
+      <w:r>
+        <w:rPr>
+          <w:sz w:val="26"/>
+          <w:szCs w:val="26"/>
+          <w:lang w:val="nb-NO"/>
+        </w:rPr>
+        <w:t xml:space="preserve"> </w:t>
+      </w:r>
+    </w:p>
+    <w:p>
+      <w:pPr>
+        <w:ind w:left="720"/>
+        <w:rPr>
+          <w:b/>
+          <w:bCs/>
+          <w:sz w:val="26"/>
+          <w:szCs w:val="26"/>
+          <w:lang w:val="nb-NO"/>
+        </w:rPr>
+      </w:pPr>
+      <w:r>
+        <w:rPr>
+          <w:sz w:val="26"/>
+          <w:szCs w:val="26"/>
+          <w:lang w:val="nb-NO"/>
+        </w:rPr>
+        <w:tab/>
+      </w:r>
+      <w:r>
+        <w:rPr>
+          <w:b/>
+          <w:bCs/>
+          <w:sz w:val="26"/>
+          <w:szCs w:val="26"/>
+          <w:lang w:val="nb-NO"/>
+        </w:rPr>
+        <w:t>Mục tiêu</w:t>
+      </w:r>
+      <w:r>
+        <w:rPr>
+          <w:b/>
+          <w:bCs/>
+          <w:sz w:val="26"/>
+          <w:szCs w:val="26"/>
+          <w:lang w:val="nb-NO"/>
+        </w:rPr>
+        <w:t xml:space="preserve"> phát triển</w:t>
+      </w:r>
+      <w:r>
+        <w:rPr>
+          <w:b/>
+          <w:bCs/>
+          <w:sz w:val="26"/>
+          <w:szCs w:val="26"/>
+          <w:lang w:val="nb-NO"/>
+        </w:rPr>
+        <w:t xml:space="preserve">: </w:t>
+      </w:r>
+    </w:p>
+    <w:p>
+      <w:pPr>
+        <w:pStyle w:val="ListParagraph"/>
+        <w:numPr>
+          <w:ilvl w:val="2"/>
+          <w:numId w:val="2"/>
+        </w:numPr>
+        <w:rPr>
+          <w:sz w:val="26"/>
+          <w:szCs w:val="26"/>
+          <w:lang w:val="nb-NO"/>
+        </w:rPr>
+      </w:pPr>
+      <w:r>
+        <w:rPr>
+          <w:rStyle w:val="Strong"/>
+          <w:sz w:val="26"/>
+          <w:szCs w:val="26"/>
+          <w:lang w:val="nb-NO"/>
+        </w:rPr>
+        <w:t>Tăng trưởng doanh số</w:t>
+      </w:r>
+      <w:r>
+        <w:rPr>
+          <w:sz w:val="26"/>
+          <w:szCs w:val="26"/>
+          <w:lang w:val="nb-NO"/>
+        </w:rPr>
+        <w:t xml:space="preserve">: Phấn đấu đạt </w:t>
+      </w:r>
+      <w:r>
+        <w:rPr>
+          <w:rStyle w:val="Strong"/>
+          <w:sz w:val="26"/>
+          <w:szCs w:val="26"/>
+          <w:lang w:val="nb-NO"/>
+        </w:rPr>
+        <w:t>200% doanh số</w:t>
+      </w:r>
+      <w:r>
+        <w:rPr>
+          <w:sz w:val="26"/>
+          <w:szCs w:val="26"/>
+          <w:lang w:val="nb-NO"/>
+        </w:rPr>
+        <w:t xml:space="preserve"> so với đầu năm 2025.</w:t>
+      </w:r>
+    </w:p>
+    <w:p>
+      <w:pPr>
+        <w:pStyle w:val="ListParagraph"/>
+        <w:numPr>
+          <w:ilvl w:val="2"/>
+          <w:numId w:val="2"/>
+        </w:numPr>
+        <w:rPr>
+          <w:sz w:val="26"/>
+          <w:szCs w:val="26"/>
+          <w:lang w:val="nb-NO"/>
+        </w:rPr>
+      </w:pPr>
+      <w:r>
+        <w:rPr>
+          <w:rStyle w:val="Strong"/>
+          <w:sz w:val="26"/>
+          <w:szCs w:val="26"/>
+          <w:lang w:val="nb-NO"/>
+        </w:rPr>
+        <w:t>Mở rộng tập khách hàng</w:t>
+      </w:r>
+      <w:r>
+        <w:rPr>
+          <w:sz w:val="26"/>
+          <w:szCs w:val="26"/>
+          <w:lang w:val="nb-NO"/>
+        </w:rPr>
+        <w:t xml:space="preserve">: Gia tăng </w:t>
+      </w:r>
+      <w:r>
+        <w:rPr>
+          <w:rStyle w:val="Strong"/>
+          <w:sz w:val="26"/>
+          <w:szCs w:val="26"/>
+          <w:lang w:val="nb-NO"/>
+        </w:rPr>
+        <w:t>80% số lượng khách hàng</w:t>
+      </w:r>
+      <w:r>
+        <w:rPr>
+          <w:sz w:val="26"/>
+          <w:szCs w:val="26"/>
+          <w:lang w:val="nb-NO"/>
+        </w:rPr>
+        <w:t xml:space="preserve"> mới so với đầu năm 2025.</w:t>
+      </w:r>
+    </w:p>
+    <w:p>
+      <w:pPr>
+        <w:pStyle w:val="ListParagraph"/>
+        <w:numPr>
+          <w:ilvl w:val="2"/>
+          <w:numId w:val="2"/>
+        </w:numPr>
+        <w:rPr>
+          <w:sz w:val="26"/>
+          <w:szCs w:val="26"/>
+          <w:lang w:val="nb-NO"/>
+        </w:rPr>
+      </w:pPr>
+      <w:r>
+        <w:rPr>
+          <w:rStyle w:val="Strong"/>
+          <w:sz w:val="26"/>
+          <w:szCs w:val="26"/>
+          <w:lang w:val="nb-NO"/>
+        </w:rPr>
+        <w:t>Cải thiện dịch vụ</w:t>
+      </w:r>
+      <w:r>
+        <w:rPr>
+          <w:sz w:val="26"/>
+          <w:szCs w:val="26"/>
+          <w:lang w:val="nb-NO"/>
+        </w:rPr>
+        <w:t xml:space="preserve">: Đảm bảo </w:t>
+      </w:r>
+      <w:r>
+        <w:rPr>
+          <w:rStyle w:val="Strong"/>
+          <w:sz w:val="26"/>
+          <w:szCs w:val="26"/>
+          <w:lang w:val="nb-NO"/>
+        </w:rPr>
+        <w:t>95% khách hàng hài lòng</w:t>
+      </w:r>
+      <w:r>
+        <w:rPr>
+          <w:sz w:val="26"/>
+          <w:szCs w:val="26"/>
+          <w:lang w:val="nb-NO"/>
+        </w:rPr>
+        <w:t xml:space="preserve"> với sản phẩm và chế độ hậu mãi.</w:t>
+      </w:r>
+    </w:p>
+    <w:p>
+      <w:pPr>
+        <w:pStyle w:val="ListParagraph"/>
+        <w:numPr>
+          <w:ilvl w:val="2"/>
+          <w:numId w:val="2"/>
+        </w:numPr>
+        <w:rPr>
+          <w:sz w:val="26"/>
+          <w:szCs w:val="26"/>
+          <w:lang w:val="nb-NO"/>
+        </w:rPr>
+      </w:pPr>
+      <w:r>
+        <w:rPr>
+          <w:rStyle w:val="Strong"/>
+          <w:sz w:val="26"/>
+          <w:szCs w:val="26"/>
+          <w:lang w:val="nb-NO"/>
+        </w:rPr>
+        <w:t>Phát triển kênh bán hàng online</w:t>
+      </w:r>
+      <w:r>
+        <w:rPr>
+          <w:sz w:val="26"/>
+          <w:szCs w:val="26"/>
+          <w:lang w:val="nb-NO"/>
+        </w:rPr>
+        <w:t xml:space="preserve">: Đầu tư mạnh vào thương mại điện tử, mở rộng kênh bán hàng qua </w:t>
+      </w:r>
+      <w:r>
+        <w:rPr>
+          <w:rStyle w:val="Strong"/>
+          <w:sz w:val="26"/>
+          <w:szCs w:val="26"/>
+          <w:lang w:val="nb-NO"/>
+        </w:rPr>
+        <w:t>website, Facebook, Zalo, Shopee</w:t>
+      </w:r>
+      <w:r>
+        <w:rPr>
+          <w:sz w:val="26"/>
+          <w:szCs w:val="26"/>
+          <w:lang w:val="nb-NO"/>
+        </w:rPr>
+        <w:t>…</w:t>
+      </w:r>
+    </w:p>
+    <w:p>
+      <w:pPr>
+        <w:ind w:left="720" w:firstLine="720"/>
+        <w:rPr>
+          <w:sz w:val="26"/>
+          <w:szCs w:val="26"/>
+          <w:lang w:val="nb-NO"/>
+        </w:rPr>
+      </w:pPr>
+      <w:r>
+        <w:rPr>
+          <w:sz w:val="26"/>
+          <w:szCs w:val="26"/>
+          <w:lang w:val="nb-NO"/>
+        </w:rPr>
+        <w:t>Với những định hướng này, Nam Sang không chỉ muốn trở thành một cửa hàng điện thoại uy tín mà còn hướng đến việc xây dựng thương hiệu mạnh mẽ trong lĩnh vực bán lẻ thiết bị di động.</w:t>
       </w:r>
     </w:p>
     <w:p>
@@ -1057,8 +1446,786 @@
           <w:szCs w:val="26"/>
           <w:lang w:val="nb-NO"/>
         </w:rPr>
-        <w:t xml:space="preserve">Quy mô tổ chức: (bổ sung) </w:t>
-      </w:r>
+        <w:t xml:space="preserve">Quy mô tổ chức: </w:t>
+      </w:r>
+    </w:p>
+    <w:p>
+      <w:pPr>
+        <w:pStyle w:val="ListParagraph"/>
+        <w:numPr>
+          <w:ilvl w:val="1"/>
+          <w:numId w:val="2"/>
+        </w:numPr>
+        <w:rPr>
+          <w:sz w:val="26"/>
+          <w:szCs w:val="26"/>
+          <w:lang w:val="nb-NO"/>
+        </w:rPr>
+      </w:pPr>
+      <w:r>
+        <w:rPr>
+          <w:sz w:val="26"/>
+          <w:szCs w:val="26"/>
+          <w:lang w:val="nb-NO"/>
+        </w:rPr>
+        <w:t xml:space="preserve">Cấu trúc bộ máy: </w:t>
+      </w:r>
+    </w:p>
+    <w:p>
+      <w:pPr>
+        <w:pStyle w:val="ListParagraph"/>
+        <w:numPr>
+          <w:ilvl w:val="2"/>
+          <w:numId w:val="2"/>
+        </w:numPr>
+        <w:rPr>
+          <w:sz w:val="26"/>
+          <w:szCs w:val="26"/>
+          <w:lang w:val="nb-NO"/>
+        </w:rPr>
+      </w:pPr>
+      <w:r>
+        <w:rPr>
+          <w:b/>
+          <w:bCs/>
+          <w:sz w:val="26"/>
+          <w:szCs w:val="26"/>
+          <w:lang w:val="nb-NO"/>
+        </w:rPr>
+        <w:t xml:space="preserve">Chủ cửa hàng: </w:t>
+      </w:r>
+      <w:r>
+        <w:rPr>
+          <w:sz w:val="26"/>
+          <w:szCs w:val="26"/>
+          <w:lang w:val="nb-NO"/>
+        </w:rPr>
+        <w:t>1 người</w:t>
+      </w:r>
+    </w:p>
+    <w:p>
+      <w:pPr>
+        <w:pStyle w:val="ListParagraph"/>
+        <w:numPr>
+          <w:ilvl w:val="2"/>
+          <w:numId w:val="2"/>
+        </w:numPr>
+        <w:rPr>
+          <w:sz w:val="26"/>
+          <w:szCs w:val="26"/>
+          <w:lang w:val="nb-NO"/>
+        </w:rPr>
+      </w:pPr>
+      <w:r>
+        <w:rPr>
+          <w:b/>
+          <w:bCs/>
+          <w:sz w:val="26"/>
+          <w:szCs w:val="26"/>
+          <w:lang w:val="nb-NO"/>
+        </w:rPr>
+        <w:t>Nhân viên bán hàng:</w:t>
+      </w:r>
+      <w:r>
+        <w:rPr>
+          <w:sz w:val="26"/>
+          <w:szCs w:val="26"/>
+          <w:lang w:val="nb-NO"/>
+        </w:rPr>
+        <w:t xml:space="preserve"> 4 người (luân phiên theo ca) </w:t>
+      </w:r>
+    </w:p>
+    <w:p>
+      <w:pPr>
+        <w:pStyle w:val="ListParagraph"/>
+        <w:numPr>
+          <w:ilvl w:val="2"/>
+          <w:numId w:val="2"/>
+        </w:numPr>
+        <w:rPr>
+          <w:sz w:val="26"/>
+          <w:szCs w:val="26"/>
+          <w:lang w:val="nb-NO"/>
+        </w:rPr>
+      </w:pPr>
+      <w:r>
+        <w:rPr>
+          <w:rStyle w:val="Strong"/>
+          <w:sz w:val="26"/>
+          <w:szCs w:val="26"/>
+          <w:lang w:val="nb-NO"/>
+        </w:rPr>
+        <w:t>Nhân viên kỹ thuật:</w:t>
+      </w:r>
+      <w:r>
+        <w:rPr>
+          <w:sz w:val="26"/>
+          <w:szCs w:val="26"/>
+          <w:lang w:val="nb-NO"/>
+        </w:rPr>
+        <w:t xml:space="preserve"> 2 người (hỗ trợ sửa chữa, cài đặt phần mềm)</w:t>
+      </w:r>
+    </w:p>
+    <w:p>
+      <w:pPr>
+        <w:pStyle w:val="ListParagraph"/>
+        <w:numPr>
+          <w:ilvl w:val="2"/>
+          <w:numId w:val="2"/>
+        </w:numPr>
+        <w:rPr>
+          <w:sz w:val="26"/>
+          <w:szCs w:val="26"/>
+          <w:lang w:val="nb-NO"/>
+        </w:rPr>
+      </w:pPr>
+      <w:r>
+        <w:rPr>
+          <w:rStyle w:val="Strong"/>
+          <w:sz w:val="26"/>
+          <w:szCs w:val="26"/>
+        </w:rPr>
+        <w:t>Nhân viên kế toán:</w:t>
+      </w:r>
+      <w:r>
+        <w:rPr>
+          <w:sz w:val="26"/>
+          <w:szCs w:val="26"/>
+        </w:rPr>
+        <w:t xml:space="preserve"> 1 người</w:t>
+      </w:r>
+    </w:p>
+    <w:p>
+      <w:pPr>
+        <w:pStyle w:val="ListParagraph"/>
+        <w:numPr>
+          <w:ilvl w:val="2"/>
+          <w:numId w:val="2"/>
+        </w:numPr>
+        <w:rPr>
+          <w:sz w:val="26"/>
+          <w:szCs w:val="26"/>
+          <w:lang w:val="nb-NO"/>
+        </w:rPr>
+      </w:pPr>
+      <w:r>
+        <w:rPr>
+          <w:rStyle w:val="Strong"/>
+          <w:sz w:val="26"/>
+          <w:szCs w:val="26"/>
+          <w:lang w:val="nb-NO"/>
+        </w:rPr>
+        <w:t>Nhân viên marketing:</w:t>
+      </w:r>
+      <w:r>
+        <w:rPr>
+          <w:sz w:val="26"/>
+          <w:szCs w:val="26"/>
+          <w:lang w:val="nb-NO"/>
+        </w:rPr>
+        <w:t xml:space="preserve"> 1 người (chạy quảng cáo, chăm sóc khách hàng online)</w:t>
+      </w:r>
+    </w:p>
+    <w:p>
+      <w:pPr>
+        <w:pStyle w:val="ListParagraph"/>
+        <w:numPr>
+          <w:ilvl w:val="2"/>
+          <w:numId w:val="2"/>
+        </w:numPr>
+        <w:rPr>
+          <w:sz w:val="26"/>
+          <w:szCs w:val="26"/>
+          <w:lang w:val="nb-NO"/>
+        </w:rPr>
+      </w:pPr>
+      <w:r>
+        <w:rPr>
+          <w:rStyle w:val="Strong"/>
+          <w:sz w:val="26"/>
+          <w:szCs w:val="26"/>
+          <w:lang w:val="nb-NO"/>
+        </w:rPr>
+        <w:t>Nhân viên kho:</w:t>
+      </w:r>
+      <w:r>
+        <w:rPr>
+          <w:sz w:val="26"/>
+          <w:szCs w:val="26"/>
+          <w:lang w:val="nb-NO"/>
+        </w:rPr>
+        <w:t xml:space="preserve"> 1 người (quản lý nhập xuất hàng hóa)</w:t>
+      </w:r>
+    </w:p>
+    <w:p>
+      <w:pPr>
+        <w:pStyle w:val="ListParagraph"/>
+        <w:numPr>
+          <w:ilvl w:val="1"/>
+          <w:numId w:val="2"/>
+        </w:numPr>
+        <w:rPr>
+          <w:rStyle w:val="Strong"/>
+          <w:b w:val="0"/>
+          <w:bCs w:val="0"/>
+          <w:sz w:val="26"/>
+          <w:szCs w:val="26"/>
+          <w:lang w:val="nb-NO"/>
+        </w:rPr>
+      </w:pPr>
+      <w:r>
+        <w:rPr>
+          <w:rStyle w:val="Strong"/>
+          <w:b w:val="0"/>
+          <w:bCs w:val="0"/>
+          <w:sz w:val="26"/>
+          <w:szCs w:val="26"/>
+          <w:lang w:val="nb-NO"/>
+        </w:rPr>
+        <w:t xml:space="preserve">Các bộ phận chính: </w:t>
+      </w:r>
+    </w:p>
+    <w:p>
+      <w:pPr>
+        <w:pStyle w:val="ListParagraph"/>
+        <w:numPr>
+          <w:ilvl w:val="2"/>
+          <w:numId w:val="2"/>
+        </w:numPr>
+        <w:rPr>
+          <w:sz w:val="26"/>
+          <w:szCs w:val="26"/>
+          <w:lang w:val="nb-NO"/>
+        </w:rPr>
+      </w:pPr>
+      <w:r>
+        <w:rPr>
+          <w:rStyle w:val="Strong"/>
+          <w:lang w:val="nb-NO"/>
+        </w:rPr>
+        <w:t>Bán hàng trực tiếp:</w:t>
+      </w:r>
+      <w:r>
+        <w:rPr>
+          <w:lang w:val="nb-NO"/>
+        </w:rPr>
+        <w:t xml:space="preserve"> Khách đến cửa hàng, nhân viên tư vấn và thanh toán.</w:t>
+      </w:r>
+    </w:p>
+    <w:p>
+      <w:pPr>
+        <w:pStyle w:val="ListParagraph"/>
+        <w:numPr>
+          <w:ilvl w:val="2"/>
+          <w:numId w:val="2"/>
+        </w:numPr>
+        <w:rPr>
+          <w:sz w:val="26"/>
+          <w:szCs w:val="26"/>
+          <w:lang w:val="nb-NO"/>
+        </w:rPr>
+      </w:pPr>
+      <w:r>
+        <w:rPr>
+          <w:rStyle w:val="Strong"/>
+        </w:rPr>
+        <w:t>Bán hàng online:</w:t>
+      </w:r>
+      <w:r>
+        <w:t xml:space="preserve"> Qua website, Facebook, Zalo, Shopee…</w:t>
+      </w:r>
+    </w:p>
+    <w:p>
+      <w:pPr>
+        <w:pStyle w:val="ListParagraph"/>
+        <w:numPr>
+          <w:ilvl w:val="2"/>
+          <w:numId w:val="2"/>
+        </w:numPr>
+        <w:rPr>
+          <w:sz w:val="26"/>
+          <w:szCs w:val="26"/>
+          <w:lang w:val="nb-NO"/>
+        </w:rPr>
+      </w:pPr>
+      <w:r>
+        <w:rPr>
+          <w:rStyle w:val="Strong"/>
+          <w:lang w:val="nb-NO"/>
+        </w:rPr>
+        <w:t>Kho hàng:</w:t>
+      </w:r>
+      <w:r>
+        <w:rPr>
+          <w:lang w:val="nb-NO"/>
+        </w:rPr>
+        <w:t xml:space="preserve"> Quản lý xuất nhập hàng và kiểm kê định kỳ.</w:t>
+      </w:r>
+    </w:p>
+    <w:p>
+      <w:pPr>
+        <w:pStyle w:val="ListParagraph"/>
+        <w:numPr>
+          <w:ilvl w:val="2"/>
+          <w:numId w:val="2"/>
+        </w:numPr>
+        <w:rPr>
+          <w:sz w:val="26"/>
+          <w:szCs w:val="26"/>
+          <w:lang w:val="nb-NO"/>
+        </w:rPr>
+      </w:pPr>
+      <w:r>
+        <w:rPr>
+          <w:rStyle w:val="Strong"/>
+          <w:lang w:val="nb-NO"/>
+        </w:rPr>
+        <w:t>Bảo hành &amp; sửa chữa:</w:t>
+      </w:r>
+      <w:r>
+        <w:rPr>
+          <w:lang w:val="nb-NO"/>
+        </w:rPr>
+        <w:t xml:space="preserve"> Tiếp nhận máy lỗi, sửa chữa và trả hàng</w:t>
+      </w:r>
+      <w:r>
+        <w:rPr>
+          <w:lang w:val="nb-NO"/>
+        </w:rPr>
+        <w:t xml:space="preserve">. </w:t>
+      </w:r>
+    </w:p>
+    <w:p>
+      <w:pPr>
+        <w:pStyle w:val="ListParagraph"/>
+        <w:numPr>
+          <w:ilvl w:val="2"/>
+          <w:numId w:val="2"/>
+        </w:numPr>
+        <w:rPr>
+          <w:sz w:val="26"/>
+          <w:szCs w:val="26"/>
+          <w:lang w:val="nb-NO"/>
+        </w:rPr>
+      </w:pPr>
+      <w:r>
+        <w:rPr>
+          <w:rStyle w:val="Strong"/>
+          <w:lang w:val="nb-NO"/>
+        </w:rPr>
+        <w:lastRenderedPageBreak/>
+        <w:t>Chăm sóc khách hàng:</w:t>
+      </w:r>
+      <w:r>
+        <w:rPr>
+          <w:lang w:val="nb-NO"/>
+        </w:rPr>
+        <w:t xml:space="preserve"> Gọi điện, nhắn tin thông báo khuyến mãi, bảo hành</w:t>
+      </w:r>
+      <w:r>
+        <w:rPr>
+          <w:lang w:val="nb-NO"/>
+        </w:rPr>
+        <w:t xml:space="preserve">. </w:t>
+      </w:r>
+    </w:p>
+    <w:p>
+      <w:pPr>
+        <w:pStyle w:val="ListParagraph"/>
+        <w:numPr>
+          <w:ilvl w:val="1"/>
+          <w:numId w:val="2"/>
+        </w:numPr>
+        <w:rPr>
+          <w:rStyle w:val="Strong"/>
+          <w:b w:val="0"/>
+          <w:bCs w:val="0"/>
+          <w:sz w:val="26"/>
+          <w:szCs w:val="26"/>
+          <w:lang w:val="nb-NO"/>
+        </w:rPr>
+      </w:pPr>
+      <w:r>
+        <w:rPr>
+          <w:rStyle w:val="Strong"/>
+          <w:b w:val="0"/>
+          <w:bCs w:val="0"/>
+          <w:lang w:val="nb-NO"/>
+        </w:rPr>
+        <w:t>Thông tin người đứng đầu</w:t>
+      </w:r>
+    </w:p>
+    <w:tbl>
+      <w:tblPr>
+        <w:tblStyle w:val="TableGrid"/>
+        <w:tblW w:w="0" w:type="auto"/>
+        <w:tblInd w:w="1080" w:type="dxa"/>
+        <w:tblLook w:val="04A0" w:firstRow="1" w:lastRow="0" w:firstColumn="1" w:lastColumn="0" w:noHBand="0" w:noVBand="1"/>
+      </w:tblPr>
+      <w:tblGrid>
+        <w:gridCol w:w="4117"/>
+        <w:gridCol w:w="4153"/>
+      </w:tblGrid>
+      <w:tr>
+        <w:tc>
+          <w:tcPr>
+            <w:tcW w:w="4675" w:type="dxa"/>
+            <w:vAlign w:val="center"/>
+          </w:tcPr>
+          <w:p>
+            <w:pPr>
+              <w:jc w:val="center"/>
+              <w:rPr>
+                <w:sz w:val="26"/>
+                <w:szCs w:val="26"/>
+                <w:lang w:val="nb-NO"/>
+              </w:rPr>
+            </w:pPr>
+            <w:r>
+              <w:rPr>
+                <w:sz w:val="26"/>
+                <w:szCs w:val="26"/>
+                <w:lang w:val="nb-NO"/>
+              </w:rPr>
+              <w:t>Họ tên</w:t>
+            </w:r>
+          </w:p>
+        </w:tc>
+        <w:tc>
+          <w:tcPr>
+            <w:tcW w:w="4675" w:type="dxa"/>
+            <w:vAlign w:val="center"/>
+          </w:tcPr>
+          <w:p>
+            <w:pPr>
+              <w:jc w:val="center"/>
+              <w:rPr>
+                <w:sz w:val="26"/>
+                <w:szCs w:val="26"/>
+                <w:lang w:val="nb-NO"/>
+              </w:rPr>
+            </w:pPr>
+            <w:r>
+              <w:rPr>
+                <w:sz w:val="26"/>
+                <w:szCs w:val="26"/>
+                <w:lang w:val="nb-NO"/>
+              </w:rPr>
+              <w:t>Chức vụ</w:t>
+            </w:r>
+          </w:p>
+        </w:tc>
+      </w:tr>
+      <w:tr>
+        <w:tc>
+          <w:tcPr>
+            <w:tcW w:w="4675" w:type="dxa"/>
+            <w:vAlign w:val="center"/>
+          </w:tcPr>
+          <w:p>
+            <w:pPr>
+              <w:jc w:val="center"/>
+              <w:rPr>
+                <w:sz w:val="26"/>
+                <w:szCs w:val="26"/>
+                <w:lang w:val="nb-NO"/>
+              </w:rPr>
+            </w:pPr>
+            <w:r>
+              <w:rPr>
+                <w:sz w:val="26"/>
+                <w:szCs w:val="26"/>
+                <w:lang w:val="nb-NO"/>
+              </w:rPr>
+              <w:t>Nguyễn Nam Sang</w:t>
+            </w:r>
+          </w:p>
+        </w:tc>
+        <w:tc>
+          <w:tcPr>
+            <w:tcW w:w="4675" w:type="dxa"/>
+            <w:vAlign w:val="center"/>
+          </w:tcPr>
+          <w:p>
+            <w:pPr>
+              <w:jc w:val="center"/>
+              <w:rPr>
+                <w:sz w:val="26"/>
+                <w:szCs w:val="26"/>
+                <w:lang w:val="nb-NO"/>
+              </w:rPr>
+            </w:pPr>
+            <w:r>
+              <w:rPr>
+                <w:sz w:val="26"/>
+                <w:szCs w:val="26"/>
+                <w:lang w:val="nb-NO"/>
+              </w:rPr>
+              <w:t>Chủ cửa hàng kiêm quản lý chính</w:t>
+            </w:r>
+          </w:p>
+        </w:tc>
+      </w:tr>
+      <w:tr>
+        <w:tc>
+          <w:tcPr>
+            <w:tcW w:w="4675" w:type="dxa"/>
+            <w:vAlign w:val="center"/>
+          </w:tcPr>
+          <w:p>
+            <w:pPr>
+              <w:jc w:val="center"/>
+              <w:rPr>
+                <w:sz w:val="26"/>
+                <w:szCs w:val="26"/>
+                <w:lang w:val="nb-NO"/>
+              </w:rPr>
+            </w:pPr>
+            <w:r>
+              <w:rPr>
+                <w:sz w:val="26"/>
+                <w:szCs w:val="26"/>
+                <w:lang w:val="nb-NO"/>
+              </w:rPr>
+              <w:t>Trần Minh Anh</w:t>
+            </w:r>
+          </w:p>
+        </w:tc>
+        <w:tc>
+          <w:tcPr>
+            <w:tcW w:w="4675" w:type="dxa"/>
+            <w:vAlign w:val="center"/>
+          </w:tcPr>
+          <w:p>
+            <w:pPr>
+              <w:jc w:val="center"/>
+              <w:rPr>
+                <w:sz w:val="26"/>
+                <w:szCs w:val="26"/>
+                <w:lang w:val="nb-NO"/>
+              </w:rPr>
+            </w:pPr>
+            <w:r>
+              <w:rPr>
+                <w:sz w:val="26"/>
+                <w:szCs w:val="26"/>
+                <w:lang w:val="nb-NO"/>
+              </w:rPr>
+              <w:t>Trưởng bộ phận bán hàng</w:t>
+            </w:r>
+          </w:p>
+        </w:tc>
+      </w:tr>
+      <w:tr>
+        <w:tc>
+          <w:tcPr>
+            <w:tcW w:w="4675" w:type="dxa"/>
+            <w:vAlign w:val="center"/>
+          </w:tcPr>
+          <w:p>
+            <w:pPr>
+              <w:jc w:val="center"/>
+              <w:rPr>
+                <w:sz w:val="26"/>
+                <w:szCs w:val="26"/>
+                <w:lang w:val="nb-NO"/>
+              </w:rPr>
+            </w:pPr>
+            <w:r>
+              <w:rPr>
+                <w:sz w:val="26"/>
+                <w:szCs w:val="26"/>
+                <w:lang w:val="nb-NO"/>
+              </w:rPr>
+              <w:t>Phạm Hoàng Nam</w:t>
+            </w:r>
+          </w:p>
+        </w:tc>
+        <w:tc>
+          <w:tcPr>
+            <w:tcW w:w="4675" w:type="dxa"/>
+            <w:vAlign w:val="center"/>
+          </w:tcPr>
+          <w:p>
+            <w:pPr>
+              <w:jc w:val="center"/>
+              <w:rPr>
+                <w:sz w:val="26"/>
+                <w:szCs w:val="26"/>
+                <w:lang w:val="nb-NO"/>
+              </w:rPr>
+            </w:pPr>
+            <w:r>
+              <w:rPr>
+                <w:sz w:val="26"/>
+                <w:szCs w:val="26"/>
+                <w:lang w:val="nb-NO"/>
+              </w:rPr>
+              <w:t>Trưởng bộ phận kĩ thuật</w:t>
+            </w:r>
+          </w:p>
+        </w:tc>
+      </w:tr>
+      <w:tr>
+        <w:tc>
+          <w:tcPr>
+            <w:tcW w:w="4675" w:type="dxa"/>
+            <w:vAlign w:val="center"/>
+          </w:tcPr>
+          <w:p>
+            <w:pPr>
+              <w:jc w:val="center"/>
+              <w:rPr>
+                <w:sz w:val="26"/>
+                <w:szCs w:val="26"/>
+                <w:lang w:val="nb-NO"/>
+              </w:rPr>
+            </w:pPr>
+            <w:r>
+              <w:rPr>
+                <w:sz w:val="26"/>
+                <w:szCs w:val="26"/>
+                <w:lang w:val="nb-NO"/>
+              </w:rPr>
+              <w:t>Lê Thị Hạnh</w:t>
+            </w:r>
+          </w:p>
+        </w:tc>
+        <w:tc>
+          <w:tcPr>
+            <w:tcW w:w="4675" w:type="dxa"/>
+            <w:vAlign w:val="center"/>
+          </w:tcPr>
+          <w:p>
+            <w:pPr>
+              <w:jc w:val="center"/>
+              <w:rPr>
+                <w:sz w:val="26"/>
+                <w:szCs w:val="26"/>
+                <w:lang w:val="nb-NO"/>
+              </w:rPr>
+            </w:pPr>
+            <w:r>
+              <w:rPr>
+                <w:sz w:val="26"/>
+                <w:szCs w:val="26"/>
+                <w:lang w:val="nb-NO"/>
+              </w:rPr>
+              <w:t>Kế toán trưởng</w:t>
+            </w:r>
+          </w:p>
+        </w:tc>
+      </w:tr>
+      <w:tr>
+        <w:tc>
+          <w:tcPr>
+            <w:tcW w:w="4675" w:type="dxa"/>
+            <w:vAlign w:val="center"/>
+          </w:tcPr>
+          <w:p>
+            <w:pPr>
+              <w:jc w:val="center"/>
+              <w:rPr>
+                <w:sz w:val="26"/>
+                <w:szCs w:val="26"/>
+                <w:lang w:val="nb-NO"/>
+              </w:rPr>
+            </w:pPr>
+            <w:r>
+              <w:rPr>
+                <w:sz w:val="26"/>
+                <w:szCs w:val="26"/>
+                <w:lang w:val="nb-NO"/>
+              </w:rPr>
+              <w:t>Nguyễn Thu Phương</w:t>
+            </w:r>
+          </w:p>
+        </w:tc>
+        <w:tc>
+          <w:tcPr>
+            <w:tcW w:w="4675" w:type="dxa"/>
+            <w:vAlign w:val="center"/>
+          </w:tcPr>
+          <w:p>
+            <w:pPr>
+              <w:jc w:val="center"/>
+              <w:rPr>
+                <w:sz w:val="26"/>
+                <w:szCs w:val="26"/>
+                <w:lang w:val="nb-NO"/>
+              </w:rPr>
+            </w:pPr>
+            <w:r>
+              <w:rPr>
+                <w:sz w:val="26"/>
+                <w:szCs w:val="26"/>
+                <w:lang w:val="nb-NO"/>
+              </w:rPr>
+              <w:t>Trưởng bộ phận marketing</w:t>
+            </w:r>
+          </w:p>
+        </w:tc>
+      </w:tr>
+      <w:tr>
+        <w:tc>
+          <w:tcPr>
+            <w:tcW w:w="4675" w:type="dxa"/>
+            <w:vAlign w:val="center"/>
+          </w:tcPr>
+          <w:p>
+            <w:pPr>
+              <w:jc w:val="center"/>
+              <w:rPr>
+                <w:sz w:val="26"/>
+                <w:szCs w:val="26"/>
+                <w:lang w:val="nb-NO"/>
+              </w:rPr>
+            </w:pPr>
+            <w:r>
+              <w:rPr>
+                <w:sz w:val="26"/>
+                <w:szCs w:val="26"/>
+                <w:lang w:val="nb-NO"/>
+              </w:rPr>
+              <w:t>Đỗ Văn Quân</w:t>
+            </w:r>
+          </w:p>
+        </w:tc>
+        <w:tc>
+          <w:tcPr>
+            <w:tcW w:w="4675" w:type="dxa"/>
+            <w:vAlign w:val="center"/>
+          </w:tcPr>
+          <w:p>
+            <w:pPr>
+              <w:jc w:val="center"/>
+              <w:rPr>
+                <w:sz w:val="26"/>
+                <w:szCs w:val="26"/>
+                <w:lang w:val="nb-NO"/>
+              </w:rPr>
+            </w:pPr>
+            <w:r>
+              <w:rPr>
+                <w:sz w:val="26"/>
+                <w:szCs w:val="26"/>
+                <w:lang w:val="nb-NO"/>
+              </w:rPr>
+              <w:t>Quản lý kho hàng</w:t>
+            </w:r>
+          </w:p>
+        </w:tc>
+      </w:tr>
+    </w:tbl>
+    <w:p>
+      <w:pPr>
+        <w:ind w:left="1080"/>
+        <w:rPr>
+          <w:sz w:val="26"/>
+          <w:szCs w:val="26"/>
+          <w:lang w:val="nb-NO"/>
+        </w:rPr>
+      </w:pPr>
     </w:p>
     <w:p>
       <w:pPr>
@@ -1670,7 +2837,7 @@
         <w:rFonts w:ascii="Times New Roman" w:eastAsia="Times New Roman" w:hAnsi="Times New Roman" w:cs="Times New Roman" w:hint="default"/>
       </w:rPr>
     </w:lvl>
-    <w:lvl w:ilvl="1" w:tplc="04090003" w:tentative="1">
+    <w:lvl w:ilvl="1" w:tplc="04090003">
       <w:start w:val="1"/>
       <w:numFmt w:val="bullet"/>
       <w:lvlText w:val="o"/>
@@ -1682,7 +2849,7 @@
         <w:rFonts w:ascii="Courier New" w:hAnsi="Courier New" w:cs="Courier New" w:hint="default"/>
       </w:rPr>
     </w:lvl>
-    <w:lvl w:ilvl="2" w:tplc="04090005" w:tentative="1">
+    <w:lvl w:ilvl="2" w:tplc="04090005">
       <w:start w:val="1"/>
       <w:numFmt w:val="bullet"/>
       <w:lvlText w:val=""/>
@@ -2384,6 +3551,36 @@
       <w:shd w:val="clear" w:color="auto" w:fill="E1DFDD"/>
     </w:rPr>
   </w:style>
+  <w:style w:type="character" w:styleId="Strong">
+    <w:name w:val="Strong"/>
+    <w:basedOn w:val="DefaultParagraphFont"/>
+    <w:uiPriority w:val="22"/>
+    <w:qFormat/>
+    <w:rsid w:val="00C05B65"/>
+    <w:rPr>
+      <w:b/>
+      <w:bCs/>
+    </w:rPr>
+  </w:style>
+  <w:style w:type="table" w:styleId="TableGrid">
+    <w:name w:val="Table Grid"/>
+    <w:basedOn w:val="TableNormal"/>
+    <w:uiPriority w:val="39"/>
+    <w:rsid w:val="00C05B65"/>
+    <w:pPr>
+      <w:spacing w:after="0" w:line="240" w:lineRule="auto"/>
+    </w:pPr>
+    <w:tblPr>
+      <w:tblBorders>
+        <w:top w:val="single" w:sz="4" w:space="0" w:color="auto"/>
+        <w:left w:val="single" w:sz="4" w:space="0" w:color="auto"/>
+        <w:bottom w:val="single" w:sz="4" w:space="0" w:color="auto"/>
+        <w:right w:val="single" w:sz="4" w:space="0" w:color="auto"/>
+        <w:insideH w:val="single" w:sz="4" w:space="0" w:color="auto"/>
+        <w:insideV w:val="single" w:sz="4" w:space="0" w:color="auto"/>
+      </w:tblBorders>
+    </w:tblPr>
+  </w:style>
 </w:styles>
 </file>
 

</xml_diff>

<commit_message>
modify(document): Nearly complete chapter 1
</commit_message>
<xml_diff>
--- a/Phân tích thiết kế hệ thống nhóm 11.docx
+++ b/Phân tích thiết kế hệ thống nhóm 11.docx
@@ -1035,7 +1035,396 @@
           <w:szCs w:val="26"/>
           <w:lang w:val="nb-NO"/>
         </w:rPr>
-        <w:t xml:space="preserve">Lịch sử hình thành: (bổ sung) </w:t>
+        <w:t>Quá trình</w:t>
+      </w:r>
+      <w:r>
+        <w:rPr>
+          <w:sz w:val="26"/>
+          <w:szCs w:val="26"/>
+          <w:lang w:val="nb-NO"/>
+        </w:rPr>
+        <w:t xml:space="preserve"> </w:t>
+      </w:r>
+      <w:r>
+        <w:rPr>
+          <w:sz w:val="26"/>
+          <w:szCs w:val="26"/>
+          <w:lang w:val="nb-NO"/>
+        </w:rPr>
+        <w:t>thành lập</w:t>
+      </w:r>
+      <w:r>
+        <w:rPr>
+          <w:sz w:val="26"/>
+          <w:szCs w:val="26"/>
+          <w:lang w:val="nb-NO"/>
+        </w:rPr>
+        <w:t>:</w:t>
+      </w:r>
+      <w:r>
+        <w:rPr>
+          <w:lang w:val="nb-NO"/>
+        </w:rPr>
+        <w:t xml:space="preserve"> </w:t>
+      </w:r>
+      <w:r>
+        <w:rPr>
+          <w:sz w:val="26"/>
+          <w:szCs w:val="26"/>
+          <w:lang w:val="nb-NO"/>
+        </w:rPr>
+        <w:t xml:space="preserve">Cửa hàng điện thoại Nam Sang được thành lập vào năm </w:t>
+      </w:r>
+      <w:r>
+        <w:rPr>
+          <w:rStyle w:val="Strong"/>
+          <w:sz w:val="26"/>
+          <w:szCs w:val="26"/>
+          <w:lang w:val="nb-NO"/>
+        </w:rPr>
+        <w:t>2018</w:t>
+      </w:r>
+      <w:r>
+        <w:rPr>
+          <w:sz w:val="26"/>
+          <w:szCs w:val="26"/>
+          <w:lang w:val="nb-NO"/>
+        </w:rPr>
+        <w:t>, với mục tiêu mang đến cho khách hàng những sản phẩm công nghệ chất lượng cùng dịch vụ chăm sóc tận tâm. Ban đầu, cửa hàng chỉ hoạt động với quy mô nhỏ, chuyên kinh doanh các dòng điện thoại chính hãng và phụ kiện di động</w:t>
+      </w:r>
+      <w:r>
+        <w:rPr>
+          <w:sz w:val="26"/>
+          <w:szCs w:val="26"/>
+          <w:lang w:val="nb-NO"/>
+        </w:rPr>
+        <w:t xml:space="preserve">. </w:t>
+      </w:r>
+    </w:p>
+    <w:p>
+      <w:pPr>
+        <w:ind w:left="720" w:firstLine="720"/>
+        <w:rPr>
+          <w:sz w:val="26"/>
+          <w:szCs w:val="26"/>
+          <w:lang w:val="nb-NO"/>
+        </w:rPr>
+      </w:pPr>
+      <w:r>
+        <w:rPr>
+          <w:sz w:val="26"/>
+          <w:szCs w:val="26"/>
+          <w:lang w:val="nb-NO"/>
+        </w:rPr>
+        <w:t xml:space="preserve">Trải qua hơn </w:t>
+      </w:r>
+      <w:r>
+        <w:rPr>
+          <w:rStyle w:val="Strong"/>
+          <w:sz w:val="26"/>
+          <w:szCs w:val="26"/>
+          <w:lang w:val="nb-NO"/>
+        </w:rPr>
+        <w:t>6 năm phát triển</w:t>
+      </w:r>
+      <w:r>
+        <w:rPr>
+          <w:sz w:val="26"/>
+          <w:szCs w:val="26"/>
+          <w:lang w:val="nb-NO"/>
+        </w:rPr>
+        <w:t xml:space="preserve">, cửa hàng đã từng bước khẳng định vị thế trên thị trường. Đặc biệt, trong giai đoạn </w:t>
+      </w:r>
+      <w:r>
+        <w:rPr>
+          <w:rStyle w:val="Strong"/>
+          <w:sz w:val="26"/>
+          <w:szCs w:val="26"/>
+          <w:lang w:val="nb-NO"/>
+        </w:rPr>
+        <w:t>2020 - 2021</w:t>
+      </w:r>
+      <w:r>
+        <w:rPr>
+          <w:sz w:val="26"/>
+          <w:szCs w:val="26"/>
+          <w:lang w:val="nb-NO"/>
+        </w:rPr>
+        <w:t>, dù chịu ảnh hưởng bởi đại dịch Covid-19, nhưng với chiến lược kinh doanh linh hoạt và sự tin tưởng của khách hàng, Nam Sang vẫn duy trì hoạt động ổn định và mở rộng thị phần</w:t>
+      </w:r>
+      <w:r>
+        <w:rPr>
+          <w:lang w:val="nb-NO"/>
+        </w:rPr>
+        <w:t>.</w:t>
+      </w:r>
+      <w:r>
+        <w:rPr>
+          <w:sz w:val="26"/>
+          <w:szCs w:val="26"/>
+          <w:lang w:val="nb-NO"/>
+        </w:rPr>
+        <w:t xml:space="preserve"> </w:t>
+      </w:r>
+    </w:p>
+    <w:p>
+      <w:pPr>
+        <w:ind w:left="720"/>
+        <w:rPr>
+          <w:b/>
+          <w:bCs/>
+          <w:sz w:val="26"/>
+          <w:szCs w:val="26"/>
+          <w:lang w:val="nb-NO"/>
+        </w:rPr>
+      </w:pPr>
+      <w:r>
+        <w:rPr>
+          <w:sz w:val="26"/>
+          <w:szCs w:val="26"/>
+          <w:lang w:val="nb-NO"/>
+        </w:rPr>
+        <w:tab/>
+      </w:r>
+      <w:r>
+        <w:rPr>
+          <w:b/>
+          <w:bCs/>
+          <w:sz w:val="26"/>
+          <w:szCs w:val="26"/>
+          <w:lang w:val="nb-NO"/>
+        </w:rPr>
+        <w:t>Mục tiêu</w:t>
+      </w:r>
+      <w:r>
+        <w:rPr>
+          <w:b/>
+          <w:bCs/>
+          <w:sz w:val="26"/>
+          <w:szCs w:val="26"/>
+          <w:lang w:val="nb-NO"/>
+        </w:rPr>
+        <w:t xml:space="preserve"> phát triển</w:t>
+      </w:r>
+      <w:r>
+        <w:rPr>
+          <w:b/>
+          <w:bCs/>
+          <w:sz w:val="26"/>
+          <w:szCs w:val="26"/>
+          <w:lang w:val="nb-NO"/>
+        </w:rPr>
+        <w:t xml:space="preserve">: </w:t>
+      </w:r>
+    </w:p>
+    <w:p>
+      <w:pPr>
+        <w:pStyle w:val="ListParagraph"/>
+        <w:numPr>
+          <w:ilvl w:val="2"/>
+          <w:numId w:val="2"/>
+        </w:numPr>
+        <w:rPr>
+          <w:sz w:val="26"/>
+          <w:szCs w:val="26"/>
+          <w:lang w:val="nb-NO"/>
+        </w:rPr>
+      </w:pPr>
+      <w:r>
+        <w:rPr>
+          <w:rStyle w:val="Strong"/>
+          <w:sz w:val="26"/>
+          <w:szCs w:val="26"/>
+          <w:lang w:val="nb-NO"/>
+        </w:rPr>
+        <w:t>Tăng trưởng doanh số</w:t>
+      </w:r>
+      <w:r>
+        <w:rPr>
+          <w:sz w:val="26"/>
+          <w:szCs w:val="26"/>
+          <w:lang w:val="nb-NO"/>
+        </w:rPr>
+        <w:t xml:space="preserve">: Phấn đấu đạt </w:t>
+      </w:r>
+      <w:r>
+        <w:rPr>
+          <w:rStyle w:val="Strong"/>
+          <w:sz w:val="26"/>
+          <w:szCs w:val="26"/>
+          <w:lang w:val="nb-NO"/>
+        </w:rPr>
+        <w:t>200% doanh số</w:t>
+      </w:r>
+      <w:r>
+        <w:rPr>
+          <w:sz w:val="26"/>
+          <w:szCs w:val="26"/>
+          <w:lang w:val="nb-NO"/>
+        </w:rPr>
+        <w:t xml:space="preserve"> so với đầu năm 2025.</w:t>
+      </w:r>
+    </w:p>
+    <w:p>
+      <w:pPr>
+        <w:pStyle w:val="ListParagraph"/>
+        <w:numPr>
+          <w:ilvl w:val="2"/>
+          <w:numId w:val="2"/>
+        </w:numPr>
+        <w:rPr>
+          <w:sz w:val="26"/>
+          <w:szCs w:val="26"/>
+          <w:lang w:val="nb-NO"/>
+        </w:rPr>
+      </w:pPr>
+      <w:r>
+        <w:rPr>
+          <w:rStyle w:val="Strong"/>
+          <w:sz w:val="26"/>
+          <w:szCs w:val="26"/>
+          <w:lang w:val="nb-NO"/>
+        </w:rPr>
+        <w:t>Mở rộng tập khách hàng</w:t>
+      </w:r>
+      <w:r>
+        <w:rPr>
+          <w:sz w:val="26"/>
+          <w:szCs w:val="26"/>
+          <w:lang w:val="nb-NO"/>
+        </w:rPr>
+        <w:t xml:space="preserve">: Gia tăng </w:t>
+      </w:r>
+      <w:r>
+        <w:rPr>
+          <w:rStyle w:val="Strong"/>
+          <w:sz w:val="26"/>
+          <w:szCs w:val="26"/>
+          <w:lang w:val="nb-NO"/>
+        </w:rPr>
+        <w:t>80% số lượng khách hàng</w:t>
+      </w:r>
+      <w:r>
+        <w:rPr>
+          <w:sz w:val="26"/>
+          <w:szCs w:val="26"/>
+          <w:lang w:val="nb-NO"/>
+        </w:rPr>
+        <w:t xml:space="preserve"> mới so với đầu năm 2025.</w:t>
+      </w:r>
+    </w:p>
+    <w:p>
+      <w:pPr>
+        <w:pStyle w:val="ListParagraph"/>
+        <w:numPr>
+          <w:ilvl w:val="2"/>
+          <w:numId w:val="2"/>
+        </w:numPr>
+        <w:rPr>
+          <w:sz w:val="26"/>
+          <w:szCs w:val="26"/>
+          <w:lang w:val="nb-NO"/>
+        </w:rPr>
+      </w:pPr>
+      <w:r>
+        <w:rPr>
+          <w:rStyle w:val="Strong"/>
+          <w:sz w:val="26"/>
+          <w:szCs w:val="26"/>
+          <w:lang w:val="nb-NO"/>
+        </w:rPr>
+        <w:t>Cải thiện dịch vụ</w:t>
+      </w:r>
+      <w:r>
+        <w:rPr>
+          <w:sz w:val="26"/>
+          <w:szCs w:val="26"/>
+          <w:lang w:val="nb-NO"/>
+        </w:rPr>
+        <w:t xml:space="preserve">: Đảm bảo </w:t>
+      </w:r>
+      <w:r>
+        <w:rPr>
+          <w:rStyle w:val="Strong"/>
+          <w:sz w:val="26"/>
+          <w:szCs w:val="26"/>
+          <w:lang w:val="nb-NO"/>
+        </w:rPr>
+        <w:t>95% khách hàng hài lòng</w:t>
+      </w:r>
+      <w:r>
+        <w:rPr>
+          <w:sz w:val="26"/>
+          <w:szCs w:val="26"/>
+          <w:lang w:val="nb-NO"/>
+        </w:rPr>
+        <w:t xml:space="preserve"> với sản phẩm và chế độ hậu mãi.</w:t>
+      </w:r>
+    </w:p>
+    <w:p>
+      <w:pPr>
+        <w:pStyle w:val="ListParagraph"/>
+        <w:numPr>
+          <w:ilvl w:val="2"/>
+          <w:numId w:val="2"/>
+        </w:numPr>
+        <w:rPr>
+          <w:sz w:val="26"/>
+          <w:szCs w:val="26"/>
+          <w:lang w:val="nb-NO"/>
+        </w:rPr>
+      </w:pPr>
+      <w:r>
+        <w:rPr>
+          <w:rStyle w:val="Strong"/>
+          <w:sz w:val="26"/>
+          <w:szCs w:val="26"/>
+          <w:lang w:val="nb-NO"/>
+        </w:rPr>
+        <w:t>Phát triển kênh bán hàng online</w:t>
+      </w:r>
+      <w:r>
+        <w:rPr>
+          <w:sz w:val="26"/>
+          <w:szCs w:val="26"/>
+          <w:lang w:val="nb-NO"/>
+        </w:rPr>
+        <w:t xml:space="preserve">: Đầu tư mạnh vào thương mại điện tử, mở rộng kênh bán hàng qua </w:t>
+      </w:r>
+      <w:r>
+        <w:rPr>
+          <w:rStyle w:val="Strong"/>
+          <w:sz w:val="26"/>
+          <w:szCs w:val="26"/>
+          <w:lang w:val="nb-NO"/>
+        </w:rPr>
+        <w:t>website, Facebook, Zalo, Shopee</w:t>
+      </w:r>
+      <w:r>
+        <w:rPr>
+          <w:sz w:val="26"/>
+          <w:szCs w:val="26"/>
+          <w:lang w:val="nb-NO"/>
+        </w:rPr>
+        <w:t>…</w:t>
+      </w:r>
+    </w:p>
+    <w:p>
+      <w:pPr>
+        <w:ind w:left="720" w:firstLine="720"/>
+        <w:rPr>
+          <w:sz w:val="26"/>
+          <w:szCs w:val="26"/>
+          <w:lang w:val="nb-NO"/>
+        </w:rPr>
+      </w:pPr>
+      <w:r>
+        <w:rPr>
+          <w:sz w:val="26"/>
+          <w:szCs w:val="26"/>
+          <w:lang w:val="nb-NO"/>
+        </w:rPr>
+        <w:t>Với những định hướng này, Nam Sang không chỉ muốn trở thành một cửa hàng điện thoại uy tín mà còn hướng đến việc xây dựng thương hiệu mạnh mẽ trong lĩnh vực bán lẻ thiết bị di động.</w:t>
       </w:r>
     </w:p>
     <w:p>
@@ -1057,8 +1446,786 @@
           <w:szCs w:val="26"/>
           <w:lang w:val="nb-NO"/>
         </w:rPr>
-        <w:t xml:space="preserve">Quy mô tổ chức: (bổ sung) </w:t>
-      </w:r>
+        <w:t xml:space="preserve">Quy mô tổ chức: </w:t>
+      </w:r>
+    </w:p>
+    <w:p>
+      <w:pPr>
+        <w:pStyle w:val="ListParagraph"/>
+        <w:numPr>
+          <w:ilvl w:val="1"/>
+          <w:numId w:val="2"/>
+        </w:numPr>
+        <w:rPr>
+          <w:sz w:val="26"/>
+          <w:szCs w:val="26"/>
+          <w:lang w:val="nb-NO"/>
+        </w:rPr>
+      </w:pPr>
+      <w:r>
+        <w:rPr>
+          <w:sz w:val="26"/>
+          <w:szCs w:val="26"/>
+          <w:lang w:val="nb-NO"/>
+        </w:rPr>
+        <w:t xml:space="preserve">Cấu trúc bộ máy: </w:t>
+      </w:r>
+    </w:p>
+    <w:p>
+      <w:pPr>
+        <w:pStyle w:val="ListParagraph"/>
+        <w:numPr>
+          <w:ilvl w:val="2"/>
+          <w:numId w:val="2"/>
+        </w:numPr>
+        <w:rPr>
+          <w:sz w:val="26"/>
+          <w:szCs w:val="26"/>
+          <w:lang w:val="nb-NO"/>
+        </w:rPr>
+      </w:pPr>
+      <w:r>
+        <w:rPr>
+          <w:b/>
+          <w:bCs/>
+          <w:sz w:val="26"/>
+          <w:szCs w:val="26"/>
+          <w:lang w:val="nb-NO"/>
+        </w:rPr>
+        <w:t xml:space="preserve">Chủ cửa hàng: </w:t>
+      </w:r>
+      <w:r>
+        <w:rPr>
+          <w:sz w:val="26"/>
+          <w:szCs w:val="26"/>
+          <w:lang w:val="nb-NO"/>
+        </w:rPr>
+        <w:t>1 người</w:t>
+      </w:r>
+    </w:p>
+    <w:p>
+      <w:pPr>
+        <w:pStyle w:val="ListParagraph"/>
+        <w:numPr>
+          <w:ilvl w:val="2"/>
+          <w:numId w:val="2"/>
+        </w:numPr>
+        <w:rPr>
+          <w:sz w:val="26"/>
+          <w:szCs w:val="26"/>
+          <w:lang w:val="nb-NO"/>
+        </w:rPr>
+      </w:pPr>
+      <w:r>
+        <w:rPr>
+          <w:b/>
+          <w:bCs/>
+          <w:sz w:val="26"/>
+          <w:szCs w:val="26"/>
+          <w:lang w:val="nb-NO"/>
+        </w:rPr>
+        <w:t>Nhân viên bán hàng:</w:t>
+      </w:r>
+      <w:r>
+        <w:rPr>
+          <w:sz w:val="26"/>
+          <w:szCs w:val="26"/>
+          <w:lang w:val="nb-NO"/>
+        </w:rPr>
+        <w:t xml:space="preserve"> 4 người (luân phiên theo ca) </w:t>
+      </w:r>
+    </w:p>
+    <w:p>
+      <w:pPr>
+        <w:pStyle w:val="ListParagraph"/>
+        <w:numPr>
+          <w:ilvl w:val="2"/>
+          <w:numId w:val="2"/>
+        </w:numPr>
+        <w:rPr>
+          <w:sz w:val="26"/>
+          <w:szCs w:val="26"/>
+          <w:lang w:val="nb-NO"/>
+        </w:rPr>
+      </w:pPr>
+      <w:r>
+        <w:rPr>
+          <w:rStyle w:val="Strong"/>
+          <w:sz w:val="26"/>
+          <w:szCs w:val="26"/>
+          <w:lang w:val="nb-NO"/>
+        </w:rPr>
+        <w:t>Nhân viên kỹ thuật:</w:t>
+      </w:r>
+      <w:r>
+        <w:rPr>
+          <w:sz w:val="26"/>
+          <w:szCs w:val="26"/>
+          <w:lang w:val="nb-NO"/>
+        </w:rPr>
+        <w:t xml:space="preserve"> 2 người (hỗ trợ sửa chữa, cài đặt phần mềm)</w:t>
+      </w:r>
+    </w:p>
+    <w:p>
+      <w:pPr>
+        <w:pStyle w:val="ListParagraph"/>
+        <w:numPr>
+          <w:ilvl w:val="2"/>
+          <w:numId w:val="2"/>
+        </w:numPr>
+        <w:rPr>
+          <w:sz w:val="26"/>
+          <w:szCs w:val="26"/>
+          <w:lang w:val="nb-NO"/>
+        </w:rPr>
+      </w:pPr>
+      <w:r>
+        <w:rPr>
+          <w:rStyle w:val="Strong"/>
+          <w:sz w:val="26"/>
+          <w:szCs w:val="26"/>
+        </w:rPr>
+        <w:t>Nhân viên kế toán:</w:t>
+      </w:r>
+      <w:r>
+        <w:rPr>
+          <w:sz w:val="26"/>
+          <w:szCs w:val="26"/>
+        </w:rPr>
+        <w:t xml:space="preserve"> 1 người</w:t>
+      </w:r>
+    </w:p>
+    <w:p>
+      <w:pPr>
+        <w:pStyle w:val="ListParagraph"/>
+        <w:numPr>
+          <w:ilvl w:val="2"/>
+          <w:numId w:val="2"/>
+        </w:numPr>
+        <w:rPr>
+          <w:sz w:val="26"/>
+          <w:szCs w:val="26"/>
+          <w:lang w:val="nb-NO"/>
+        </w:rPr>
+      </w:pPr>
+      <w:r>
+        <w:rPr>
+          <w:rStyle w:val="Strong"/>
+          <w:sz w:val="26"/>
+          <w:szCs w:val="26"/>
+          <w:lang w:val="nb-NO"/>
+        </w:rPr>
+        <w:t>Nhân viên marketing:</w:t>
+      </w:r>
+      <w:r>
+        <w:rPr>
+          <w:sz w:val="26"/>
+          <w:szCs w:val="26"/>
+          <w:lang w:val="nb-NO"/>
+        </w:rPr>
+        <w:t xml:space="preserve"> 1 người (chạy quảng cáo, chăm sóc khách hàng online)</w:t>
+      </w:r>
+    </w:p>
+    <w:p>
+      <w:pPr>
+        <w:pStyle w:val="ListParagraph"/>
+        <w:numPr>
+          <w:ilvl w:val="2"/>
+          <w:numId w:val="2"/>
+        </w:numPr>
+        <w:rPr>
+          <w:sz w:val="26"/>
+          <w:szCs w:val="26"/>
+          <w:lang w:val="nb-NO"/>
+        </w:rPr>
+      </w:pPr>
+      <w:r>
+        <w:rPr>
+          <w:rStyle w:val="Strong"/>
+          <w:sz w:val="26"/>
+          <w:szCs w:val="26"/>
+          <w:lang w:val="nb-NO"/>
+        </w:rPr>
+        <w:t>Nhân viên kho:</w:t>
+      </w:r>
+      <w:r>
+        <w:rPr>
+          <w:sz w:val="26"/>
+          <w:szCs w:val="26"/>
+          <w:lang w:val="nb-NO"/>
+        </w:rPr>
+        <w:t xml:space="preserve"> 1 người (quản lý nhập xuất hàng hóa)</w:t>
+      </w:r>
+    </w:p>
+    <w:p>
+      <w:pPr>
+        <w:pStyle w:val="ListParagraph"/>
+        <w:numPr>
+          <w:ilvl w:val="1"/>
+          <w:numId w:val="2"/>
+        </w:numPr>
+        <w:rPr>
+          <w:rStyle w:val="Strong"/>
+          <w:b w:val="0"/>
+          <w:bCs w:val="0"/>
+          <w:sz w:val="26"/>
+          <w:szCs w:val="26"/>
+          <w:lang w:val="nb-NO"/>
+        </w:rPr>
+      </w:pPr>
+      <w:r>
+        <w:rPr>
+          <w:rStyle w:val="Strong"/>
+          <w:b w:val="0"/>
+          <w:bCs w:val="0"/>
+          <w:sz w:val="26"/>
+          <w:szCs w:val="26"/>
+          <w:lang w:val="nb-NO"/>
+        </w:rPr>
+        <w:t xml:space="preserve">Các bộ phận chính: </w:t>
+      </w:r>
+    </w:p>
+    <w:p>
+      <w:pPr>
+        <w:pStyle w:val="ListParagraph"/>
+        <w:numPr>
+          <w:ilvl w:val="2"/>
+          <w:numId w:val="2"/>
+        </w:numPr>
+        <w:rPr>
+          <w:sz w:val="26"/>
+          <w:szCs w:val="26"/>
+          <w:lang w:val="nb-NO"/>
+        </w:rPr>
+      </w:pPr>
+      <w:r>
+        <w:rPr>
+          <w:rStyle w:val="Strong"/>
+          <w:lang w:val="nb-NO"/>
+        </w:rPr>
+        <w:t>Bán hàng trực tiếp:</w:t>
+      </w:r>
+      <w:r>
+        <w:rPr>
+          <w:lang w:val="nb-NO"/>
+        </w:rPr>
+        <w:t xml:space="preserve"> Khách đến cửa hàng, nhân viên tư vấn và thanh toán.</w:t>
+      </w:r>
+    </w:p>
+    <w:p>
+      <w:pPr>
+        <w:pStyle w:val="ListParagraph"/>
+        <w:numPr>
+          <w:ilvl w:val="2"/>
+          <w:numId w:val="2"/>
+        </w:numPr>
+        <w:rPr>
+          <w:sz w:val="26"/>
+          <w:szCs w:val="26"/>
+          <w:lang w:val="nb-NO"/>
+        </w:rPr>
+      </w:pPr>
+      <w:r>
+        <w:rPr>
+          <w:rStyle w:val="Strong"/>
+        </w:rPr>
+        <w:t>Bán hàng online:</w:t>
+      </w:r>
+      <w:r>
+        <w:t xml:space="preserve"> Qua website, Facebook, Zalo, Shopee…</w:t>
+      </w:r>
+    </w:p>
+    <w:p>
+      <w:pPr>
+        <w:pStyle w:val="ListParagraph"/>
+        <w:numPr>
+          <w:ilvl w:val="2"/>
+          <w:numId w:val="2"/>
+        </w:numPr>
+        <w:rPr>
+          <w:sz w:val="26"/>
+          <w:szCs w:val="26"/>
+          <w:lang w:val="nb-NO"/>
+        </w:rPr>
+      </w:pPr>
+      <w:r>
+        <w:rPr>
+          <w:rStyle w:val="Strong"/>
+          <w:lang w:val="nb-NO"/>
+        </w:rPr>
+        <w:t>Kho hàng:</w:t>
+      </w:r>
+      <w:r>
+        <w:rPr>
+          <w:lang w:val="nb-NO"/>
+        </w:rPr>
+        <w:t xml:space="preserve"> Quản lý xuất nhập hàng và kiểm kê định kỳ.</w:t>
+      </w:r>
+    </w:p>
+    <w:p>
+      <w:pPr>
+        <w:pStyle w:val="ListParagraph"/>
+        <w:numPr>
+          <w:ilvl w:val="2"/>
+          <w:numId w:val="2"/>
+        </w:numPr>
+        <w:rPr>
+          <w:sz w:val="26"/>
+          <w:szCs w:val="26"/>
+          <w:lang w:val="nb-NO"/>
+        </w:rPr>
+      </w:pPr>
+      <w:r>
+        <w:rPr>
+          <w:rStyle w:val="Strong"/>
+          <w:lang w:val="nb-NO"/>
+        </w:rPr>
+        <w:t>Bảo hành &amp; sửa chữa:</w:t>
+      </w:r>
+      <w:r>
+        <w:rPr>
+          <w:lang w:val="nb-NO"/>
+        </w:rPr>
+        <w:t xml:space="preserve"> Tiếp nhận máy lỗi, sửa chữa và trả hàng</w:t>
+      </w:r>
+      <w:r>
+        <w:rPr>
+          <w:lang w:val="nb-NO"/>
+        </w:rPr>
+        <w:t xml:space="preserve">. </w:t>
+      </w:r>
+    </w:p>
+    <w:p>
+      <w:pPr>
+        <w:pStyle w:val="ListParagraph"/>
+        <w:numPr>
+          <w:ilvl w:val="2"/>
+          <w:numId w:val="2"/>
+        </w:numPr>
+        <w:rPr>
+          <w:sz w:val="26"/>
+          <w:szCs w:val="26"/>
+          <w:lang w:val="nb-NO"/>
+        </w:rPr>
+      </w:pPr>
+      <w:r>
+        <w:rPr>
+          <w:rStyle w:val="Strong"/>
+          <w:lang w:val="nb-NO"/>
+        </w:rPr>
+        <w:lastRenderedPageBreak/>
+        <w:t>Chăm sóc khách hàng:</w:t>
+      </w:r>
+      <w:r>
+        <w:rPr>
+          <w:lang w:val="nb-NO"/>
+        </w:rPr>
+        <w:t xml:space="preserve"> Gọi điện, nhắn tin thông báo khuyến mãi, bảo hành</w:t>
+      </w:r>
+      <w:r>
+        <w:rPr>
+          <w:lang w:val="nb-NO"/>
+        </w:rPr>
+        <w:t xml:space="preserve">. </w:t>
+      </w:r>
+    </w:p>
+    <w:p>
+      <w:pPr>
+        <w:pStyle w:val="ListParagraph"/>
+        <w:numPr>
+          <w:ilvl w:val="1"/>
+          <w:numId w:val="2"/>
+        </w:numPr>
+        <w:rPr>
+          <w:rStyle w:val="Strong"/>
+          <w:b w:val="0"/>
+          <w:bCs w:val="0"/>
+          <w:sz w:val="26"/>
+          <w:szCs w:val="26"/>
+          <w:lang w:val="nb-NO"/>
+        </w:rPr>
+      </w:pPr>
+      <w:r>
+        <w:rPr>
+          <w:rStyle w:val="Strong"/>
+          <w:b w:val="0"/>
+          <w:bCs w:val="0"/>
+          <w:lang w:val="nb-NO"/>
+        </w:rPr>
+        <w:t>Thông tin người đứng đầu</w:t>
+      </w:r>
+    </w:p>
+    <w:tbl>
+      <w:tblPr>
+        <w:tblStyle w:val="TableGrid"/>
+        <w:tblW w:w="0" w:type="auto"/>
+        <w:tblInd w:w="1080" w:type="dxa"/>
+        <w:tblLook w:val="04A0" w:firstRow="1" w:lastRow="0" w:firstColumn="1" w:lastColumn="0" w:noHBand="0" w:noVBand="1"/>
+      </w:tblPr>
+      <w:tblGrid>
+        <w:gridCol w:w="4117"/>
+        <w:gridCol w:w="4153"/>
+      </w:tblGrid>
+      <w:tr>
+        <w:tc>
+          <w:tcPr>
+            <w:tcW w:w="4675" w:type="dxa"/>
+            <w:vAlign w:val="center"/>
+          </w:tcPr>
+          <w:p>
+            <w:pPr>
+              <w:jc w:val="center"/>
+              <w:rPr>
+                <w:sz w:val="26"/>
+                <w:szCs w:val="26"/>
+                <w:lang w:val="nb-NO"/>
+              </w:rPr>
+            </w:pPr>
+            <w:r>
+              <w:rPr>
+                <w:sz w:val="26"/>
+                <w:szCs w:val="26"/>
+                <w:lang w:val="nb-NO"/>
+              </w:rPr>
+              <w:t>Họ tên</w:t>
+            </w:r>
+          </w:p>
+        </w:tc>
+        <w:tc>
+          <w:tcPr>
+            <w:tcW w:w="4675" w:type="dxa"/>
+            <w:vAlign w:val="center"/>
+          </w:tcPr>
+          <w:p>
+            <w:pPr>
+              <w:jc w:val="center"/>
+              <w:rPr>
+                <w:sz w:val="26"/>
+                <w:szCs w:val="26"/>
+                <w:lang w:val="nb-NO"/>
+              </w:rPr>
+            </w:pPr>
+            <w:r>
+              <w:rPr>
+                <w:sz w:val="26"/>
+                <w:szCs w:val="26"/>
+                <w:lang w:val="nb-NO"/>
+              </w:rPr>
+              <w:t>Chức vụ</w:t>
+            </w:r>
+          </w:p>
+        </w:tc>
+      </w:tr>
+      <w:tr>
+        <w:tc>
+          <w:tcPr>
+            <w:tcW w:w="4675" w:type="dxa"/>
+            <w:vAlign w:val="center"/>
+          </w:tcPr>
+          <w:p>
+            <w:pPr>
+              <w:jc w:val="center"/>
+              <w:rPr>
+                <w:sz w:val="26"/>
+                <w:szCs w:val="26"/>
+                <w:lang w:val="nb-NO"/>
+              </w:rPr>
+            </w:pPr>
+            <w:r>
+              <w:rPr>
+                <w:sz w:val="26"/>
+                <w:szCs w:val="26"/>
+                <w:lang w:val="nb-NO"/>
+              </w:rPr>
+              <w:t>Nguyễn Nam Sang</w:t>
+            </w:r>
+          </w:p>
+        </w:tc>
+        <w:tc>
+          <w:tcPr>
+            <w:tcW w:w="4675" w:type="dxa"/>
+            <w:vAlign w:val="center"/>
+          </w:tcPr>
+          <w:p>
+            <w:pPr>
+              <w:jc w:val="center"/>
+              <w:rPr>
+                <w:sz w:val="26"/>
+                <w:szCs w:val="26"/>
+                <w:lang w:val="nb-NO"/>
+              </w:rPr>
+            </w:pPr>
+            <w:r>
+              <w:rPr>
+                <w:sz w:val="26"/>
+                <w:szCs w:val="26"/>
+                <w:lang w:val="nb-NO"/>
+              </w:rPr>
+              <w:t>Chủ cửa hàng kiêm quản lý chính</w:t>
+            </w:r>
+          </w:p>
+        </w:tc>
+      </w:tr>
+      <w:tr>
+        <w:tc>
+          <w:tcPr>
+            <w:tcW w:w="4675" w:type="dxa"/>
+            <w:vAlign w:val="center"/>
+          </w:tcPr>
+          <w:p>
+            <w:pPr>
+              <w:jc w:val="center"/>
+              <w:rPr>
+                <w:sz w:val="26"/>
+                <w:szCs w:val="26"/>
+                <w:lang w:val="nb-NO"/>
+              </w:rPr>
+            </w:pPr>
+            <w:r>
+              <w:rPr>
+                <w:sz w:val="26"/>
+                <w:szCs w:val="26"/>
+                <w:lang w:val="nb-NO"/>
+              </w:rPr>
+              <w:t>Trần Minh Anh</w:t>
+            </w:r>
+          </w:p>
+        </w:tc>
+        <w:tc>
+          <w:tcPr>
+            <w:tcW w:w="4675" w:type="dxa"/>
+            <w:vAlign w:val="center"/>
+          </w:tcPr>
+          <w:p>
+            <w:pPr>
+              <w:jc w:val="center"/>
+              <w:rPr>
+                <w:sz w:val="26"/>
+                <w:szCs w:val="26"/>
+                <w:lang w:val="nb-NO"/>
+              </w:rPr>
+            </w:pPr>
+            <w:r>
+              <w:rPr>
+                <w:sz w:val="26"/>
+                <w:szCs w:val="26"/>
+                <w:lang w:val="nb-NO"/>
+              </w:rPr>
+              <w:t>Trưởng bộ phận bán hàng</w:t>
+            </w:r>
+          </w:p>
+        </w:tc>
+      </w:tr>
+      <w:tr>
+        <w:tc>
+          <w:tcPr>
+            <w:tcW w:w="4675" w:type="dxa"/>
+            <w:vAlign w:val="center"/>
+          </w:tcPr>
+          <w:p>
+            <w:pPr>
+              <w:jc w:val="center"/>
+              <w:rPr>
+                <w:sz w:val="26"/>
+                <w:szCs w:val="26"/>
+                <w:lang w:val="nb-NO"/>
+              </w:rPr>
+            </w:pPr>
+            <w:r>
+              <w:rPr>
+                <w:sz w:val="26"/>
+                <w:szCs w:val="26"/>
+                <w:lang w:val="nb-NO"/>
+              </w:rPr>
+              <w:t>Phạm Hoàng Nam</w:t>
+            </w:r>
+          </w:p>
+        </w:tc>
+        <w:tc>
+          <w:tcPr>
+            <w:tcW w:w="4675" w:type="dxa"/>
+            <w:vAlign w:val="center"/>
+          </w:tcPr>
+          <w:p>
+            <w:pPr>
+              <w:jc w:val="center"/>
+              <w:rPr>
+                <w:sz w:val="26"/>
+                <w:szCs w:val="26"/>
+                <w:lang w:val="nb-NO"/>
+              </w:rPr>
+            </w:pPr>
+            <w:r>
+              <w:rPr>
+                <w:sz w:val="26"/>
+                <w:szCs w:val="26"/>
+                <w:lang w:val="nb-NO"/>
+              </w:rPr>
+              <w:t>Trưởng bộ phận kĩ thuật</w:t>
+            </w:r>
+          </w:p>
+        </w:tc>
+      </w:tr>
+      <w:tr>
+        <w:tc>
+          <w:tcPr>
+            <w:tcW w:w="4675" w:type="dxa"/>
+            <w:vAlign w:val="center"/>
+          </w:tcPr>
+          <w:p>
+            <w:pPr>
+              <w:jc w:val="center"/>
+              <w:rPr>
+                <w:sz w:val="26"/>
+                <w:szCs w:val="26"/>
+                <w:lang w:val="nb-NO"/>
+              </w:rPr>
+            </w:pPr>
+            <w:r>
+              <w:rPr>
+                <w:sz w:val="26"/>
+                <w:szCs w:val="26"/>
+                <w:lang w:val="nb-NO"/>
+              </w:rPr>
+              <w:t>Lê Thị Hạnh</w:t>
+            </w:r>
+          </w:p>
+        </w:tc>
+        <w:tc>
+          <w:tcPr>
+            <w:tcW w:w="4675" w:type="dxa"/>
+            <w:vAlign w:val="center"/>
+          </w:tcPr>
+          <w:p>
+            <w:pPr>
+              <w:jc w:val="center"/>
+              <w:rPr>
+                <w:sz w:val="26"/>
+                <w:szCs w:val="26"/>
+                <w:lang w:val="nb-NO"/>
+              </w:rPr>
+            </w:pPr>
+            <w:r>
+              <w:rPr>
+                <w:sz w:val="26"/>
+                <w:szCs w:val="26"/>
+                <w:lang w:val="nb-NO"/>
+              </w:rPr>
+              <w:t>Kế toán trưởng</w:t>
+            </w:r>
+          </w:p>
+        </w:tc>
+      </w:tr>
+      <w:tr>
+        <w:tc>
+          <w:tcPr>
+            <w:tcW w:w="4675" w:type="dxa"/>
+            <w:vAlign w:val="center"/>
+          </w:tcPr>
+          <w:p>
+            <w:pPr>
+              <w:jc w:val="center"/>
+              <w:rPr>
+                <w:sz w:val="26"/>
+                <w:szCs w:val="26"/>
+                <w:lang w:val="nb-NO"/>
+              </w:rPr>
+            </w:pPr>
+            <w:r>
+              <w:rPr>
+                <w:sz w:val="26"/>
+                <w:szCs w:val="26"/>
+                <w:lang w:val="nb-NO"/>
+              </w:rPr>
+              <w:t>Nguyễn Thu Phương</w:t>
+            </w:r>
+          </w:p>
+        </w:tc>
+        <w:tc>
+          <w:tcPr>
+            <w:tcW w:w="4675" w:type="dxa"/>
+            <w:vAlign w:val="center"/>
+          </w:tcPr>
+          <w:p>
+            <w:pPr>
+              <w:jc w:val="center"/>
+              <w:rPr>
+                <w:sz w:val="26"/>
+                <w:szCs w:val="26"/>
+                <w:lang w:val="nb-NO"/>
+              </w:rPr>
+            </w:pPr>
+            <w:r>
+              <w:rPr>
+                <w:sz w:val="26"/>
+                <w:szCs w:val="26"/>
+                <w:lang w:val="nb-NO"/>
+              </w:rPr>
+              <w:t>Trưởng bộ phận marketing</w:t>
+            </w:r>
+          </w:p>
+        </w:tc>
+      </w:tr>
+      <w:tr>
+        <w:tc>
+          <w:tcPr>
+            <w:tcW w:w="4675" w:type="dxa"/>
+            <w:vAlign w:val="center"/>
+          </w:tcPr>
+          <w:p>
+            <w:pPr>
+              <w:jc w:val="center"/>
+              <w:rPr>
+                <w:sz w:val="26"/>
+                <w:szCs w:val="26"/>
+                <w:lang w:val="nb-NO"/>
+              </w:rPr>
+            </w:pPr>
+            <w:r>
+              <w:rPr>
+                <w:sz w:val="26"/>
+                <w:szCs w:val="26"/>
+                <w:lang w:val="nb-NO"/>
+              </w:rPr>
+              <w:t>Đỗ Văn Quân</w:t>
+            </w:r>
+          </w:p>
+        </w:tc>
+        <w:tc>
+          <w:tcPr>
+            <w:tcW w:w="4675" w:type="dxa"/>
+            <w:vAlign w:val="center"/>
+          </w:tcPr>
+          <w:p>
+            <w:pPr>
+              <w:jc w:val="center"/>
+              <w:rPr>
+                <w:sz w:val="26"/>
+                <w:szCs w:val="26"/>
+                <w:lang w:val="nb-NO"/>
+              </w:rPr>
+            </w:pPr>
+            <w:r>
+              <w:rPr>
+                <w:sz w:val="26"/>
+                <w:szCs w:val="26"/>
+                <w:lang w:val="nb-NO"/>
+              </w:rPr>
+              <w:t>Quản lý kho hàng</w:t>
+            </w:r>
+          </w:p>
+        </w:tc>
+      </w:tr>
+    </w:tbl>
+    <w:p>
+      <w:pPr>
+        <w:ind w:left="1080"/>
+        <w:rPr>
+          <w:sz w:val="26"/>
+          <w:szCs w:val="26"/>
+          <w:lang w:val="nb-NO"/>
+        </w:rPr>
+      </w:pPr>
     </w:p>
     <w:p>
       <w:pPr>
@@ -1157,7 +2324,15 @@
           <w:szCs w:val="26"/>
           <w:lang w:val="nb-NO"/>
         </w:rPr>
-        <w:t>Ngày phỏng vấn: (bổ sung)</w:t>
+        <w:t xml:space="preserve">Ngày phỏng vấn: </w:t>
+      </w:r>
+      <w:r>
+        <w:rPr>
+          <w:sz w:val="26"/>
+          <w:szCs w:val="26"/>
+          <w:lang w:val="nb-NO"/>
+        </w:rPr>
+        <w:t>10/2/2024</w:t>
       </w:r>
     </w:p>
     <w:p>
@@ -1179,7 +2354,23 @@
           <w:szCs w:val="26"/>
           <w:lang w:val="nb-NO"/>
         </w:rPr>
-        <w:t xml:space="preserve">Người được phỏng vấn: (bổ sung) </w:t>
+        <w:t xml:space="preserve">Người được phỏng vấn: </w:t>
+      </w:r>
+      <w:r>
+        <w:rPr>
+          <w:sz w:val="26"/>
+          <w:szCs w:val="26"/>
+          <w:lang w:val="nb-NO"/>
+        </w:rPr>
+        <w:t xml:space="preserve">Nguyễn Văn Sang </w:t>
+      </w:r>
+      <w:r>
+        <w:rPr>
+          <w:sz w:val="26"/>
+          <w:szCs w:val="26"/>
+          <w:lang w:val="nb-NO"/>
+        </w:rPr>
+        <w:t xml:space="preserve"> </w:t>
       </w:r>
     </w:p>
     <w:p>
@@ -1201,7 +2392,15 @@
           <w:szCs w:val="26"/>
           <w:lang w:val="nb-NO"/>
         </w:rPr>
-        <w:t xml:space="preserve">Người phỏng vấn (bổ sung) </w:t>
+        <w:t>Người phỏng vấn</w:t>
+      </w:r>
+      <w:r>
+        <w:rPr>
+          <w:sz w:val="26"/>
+          <w:szCs w:val="26"/>
+          <w:lang w:val="nb-NO"/>
+        </w:rPr>
+        <w:t>: Lê Văn Tuân</w:t>
       </w:r>
     </w:p>
     <w:p>
@@ -1223,8 +2422,463 @@
           <w:szCs w:val="26"/>
           <w:lang w:val="nb-NO"/>
         </w:rPr>
-        <w:t xml:space="preserve">Bảng câu hỏi và câu trả lời (bổ sung) </w:t>
-      </w:r>
+        <w:t xml:space="preserve">Bảng câu hỏi và câu trả </w:t>
+      </w:r>
+      <w:r>
+        <w:rPr>
+          <w:sz w:val="26"/>
+          <w:szCs w:val="26"/>
+          <w:lang w:val="nb-NO"/>
+        </w:rPr>
+        <w:t xml:space="preserve">lời: </w:t>
+      </w:r>
+    </w:p>
+    <w:tbl>
+      <w:tblPr>
+        <w:tblStyle w:val="TableGrid"/>
+        <w:tblW w:w="0" w:type="auto"/>
+        <w:tblInd w:w="360" w:type="dxa"/>
+        <w:tblLook w:val="04A0" w:firstRow="1" w:lastRow="0" w:firstColumn="1" w:lastColumn="0" w:noHBand="0" w:noVBand="1"/>
+      </w:tblPr>
+      <w:tblGrid>
+        <w:gridCol w:w="2986"/>
+        <w:gridCol w:w="3007"/>
+        <w:gridCol w:w="2997"/>
+      </w:tblGrid>
+      <w:tr>
+        <w:tc>
+          <w:tcPr>
+            <w:tcW w:w="3116" w:type="dxa"/>
+            <w:vAlign w:val="center"/>
+          </w:tcPr>
+          <w:p>
+            <w:pPr>
+              <w:jc w:val="center"/>
+              <w:rPr>
+                <w:sz w:val="26"/>
+                <w:szCs w:val="26"/>
+                <w:lang w:val="nb-NO"/>
+              </w:rPr>
+            </w:pPr>
+            <w:r>
+              <w:rPr>
+                <w:sz w:val="26"/>
+                <w:szCs w:val="26"/>
+                <w:lang w:val="nb-NO"/>
+              </w:rPr>
+              <w:t>STT</w:t>
+            </w:r>
+          </w:p>
+        </w:tc>
+        <w:tc>
+          <w:tcPr>
+            <w:tcW w:w="3117" w:type="dxa"/>
+            <w:vAlign w:val="center"/>
+          </w:tcPr>
+          <w:p>
+            <w:pPr>
+              <w:jc w:val="center"/>
+              <w:rPr>
+                <w:sz w:val="26"/>
+                <w:szCs w:val="26"/>
+                <w:lang w:val="nb-NO"/>
+              </w:rPr>
+            </w:pPr>
+            <w:r>
+              <w:rPr>
+                <w:sz w:val="26"/>
+                <w:szCs w:val="26"/>
+                <w:lang w:val="nb-NO"/>
+              </w:rPr>
+              <w:t xml:space="preserve">Câu hỏi </w:t>
+            </w:r>
+          </w:p>
+        </w:tc>
+        <w:tc>
+          <w:tcPr>
+            <w:tcW w:w="3117" w:type="dxa"/>
+            <w:vAlign w:val="center"/>
+          </w:tcPr>
+          <w:p>
+            <w:pPr>
+              <w:jc w:val="center"/>
+              <w:rPr>
+                <w:sz w:val="26"/>
+                <w:szCs w:val="26"/>
+                <w:lang w:val="nb-NO"/>
+              </w:rPr>
+            </w:pPr>
+            <w:r>
+              <w:rPr>
+                <w:sz w:val="26"/>
+                <w:szCs w:val="26"/>
+                <w:lang w:val="nb-NO"/>
+              </w:rPr>
+              <w:t>Câu trả lời</w:t>
+            </w:r>
+          </w:p>
+        </w:tc>
+      </w:tr>
+      <w:tr>
+        <w:tc>
+          <w:tcPr>
+            <w:tcW w:w="3116" w:type="dxa"/>
+            <w:vAlign w:val="center"/>
+          </w:tcPr>
+          <w:p>
+            <w:pPr>
+              <w:jc w:val="center"/>
+              <w:rPr>
+                <w:sz w:val="26"/>
+                <w:szCs w:val="26"/>
+                <w:lang w:val="nb-NO"/>
+              </w:rPr>
+            </w:pPr>
+            <w:r>
+              <w:rPr>
+                <w:sz w:val="26"/>
+                <w:szCs w:val="26"/>
+                <w:lang w:val="nb-NO"/>
+              </w:rPr>
+              <w:t>1</w:t>
+            </w:r>
+          </w:p>
+        </w:tc>
+        <w:tc>
+          <w:tcPr>
+            <w:tcW w:w="3117" w:type="dxa"/>
+            <w:vAlign w:val="center"/>
+          </w:tcPr>
+          <w:p>
+            <w:pPr>
+              <w:jc w:val="center"/>
+              <w:rPr>
+                <w:sz w:val="26"/>
+                <w:szCs w:val="26"/>
+                <w:lang w:val="nb-NO"/>
+              </w:rPr>
+            </w:pPr>
+            <w:r>
+              <w:rPr>
+                <w:lang w:val="nb-NO"/>
+              </w:rPr>
+              <w:t>Anh/Chị có thể mô tả sơ lược về quy trình bán hàng tại cửa hàng không?</w:t>
+            </w:r>
+          </w:p>
+        </w:tc>
+        <w:tc>
+          <w:tcPr>
+            <w:tcW w:w="3117" w:type="dxa"/>
+            <w:vAlign w:val="center"/>
+          </w:tcPr>
+          <w:p>
+            <w:pPr>
+              <w:jc w:val="center"/>
+              <w:rPr>
+                <w:sz w:val="26"/>
+                <w:szCs w:val="26"/>
+                <w:lang w:val="nb-NO"/>
+              </w:rPr>
+            </w:pPr>
+            <w:r>
+              <w:rPr>
+                <w:lang w:val="nb-NO"/>
+              </w:rPr>
+              <w:t>Quy trình bao gồm tiếp nhận khách hàng, tư vấn sản phẩm, xử lý thanh toán và bảo hành.</w:t>
+            </w:r>
+          </w:p>
+        </w:tc>
+      </w:tr>
+      <w:tr>
+        <w:tc>
+          <w:tcPr>
+            <w:tcW w:w="3116" w:type="dxa"/>
+            <w:vAlign w:val="center"/>
+          </w:tcPr>
+          <w:p>
+            <w:pPr>
+              <w:jc w:val="center"/>
+              <w:rPr>
+                <w:sz w:val="26"/>
+                <w:szCs w:val="26"/>
+                <w:lang w:val="nb-NO"/>
+              </w:rPr>
+            </w:pPr>
+            <w:r>
+              <w:rPr>
+                <w:sz w:val="26"/>
+                <w:szCs w:val="26"/>
+                <w:lang w:val="nb-NO"/>
+              </w:rPr>
+              <w:t>2</w:t>
+            </w:r>
+          </w:p>
+        </w:tc>
+        <w:tc>
+          <w:tcPr>
+            <w:tcW w:w="3117" w:type="dxa"/>
+            <w:vAlign w:val="center"/>
+          </w:tcPr>
+          <w:p>
+            <w:pPr>
+              <w:jc w:val="center"/>
+              <w:rPr>
+                <w:sz w:val="26"/>
+                <w:szCs w:val="26"/>
+                <w:lang w:val="nb-NO"/>
+              </w:rPr>
+            </w:pPr>
+            <w:r>
+              <w:rPr>
+                <w:lang w:val="nb-NO"/>
+              </w:rPr>
+              <w:t>Cửa hàng có sử dụng phần mềm quản lý hay vẫn dùng cách ghi chép thủ công?</w:t>
+            </w:r>
+          </w:p>
+        </w:tc>
+        <w:tc>
+          <w:tcPr>
+            <w:tcW w:w="3117" w:type="dxa"/>
+            <w:vAlign w:val="center"/>
+          </w:tcPr>
+          <w:p>
+            <w:pPr>
+              <w:jc w:val="center"/>
+              <w:rPr>
+                <w:sz w:val="26"/>
+                <w:szCs w:val="26"/>
+                <w:lang w:val="nb-NO"/>
+              </w:rPr>
+            </w:pPr>
+            <w:r>
+              <w:rPr>
+                <w:lang w:val="nb-NO"/>
+              </w:rPr>
+              <w:t>Hiện tại, cửa hàng đang sử dụng một phần mềm quản lý bán hàng cơ bản nhưng chưa tích hợp đầy đủ các chức năng.</w:t>
+            </w:r>
+          </w:p>
+        </w:tc>
+      </w:tr>
+      <w:tr>
+        <w:tc>
+          <w:tcPr>
+            <w:tcW w:w="3116" w:type="dxa"/>
+            <w:vAlign w:val="center"/>
+          </w:tcPr>
+          <w:p>
+            <w:pPr>
+              <w:jc w:val="center"/>
+              <w:rPr>
+                <w:sz w:val="26"/>
+                <w:szCs w:val="26"/>
+                <w:lang w:val="nb-NO"/>
+              </w:rPr>
+            </w:pPr>
+            <w:r>
+              <w:rPr>
+                <w:sz w:val="26"/>
+                <w:szCs w:val="26"/>
+                <w:lang w:val="nb-NO"/>
+              </w:rPr>
+              <w:t>3</w:t>
+            </w:r>
+          </w:p>
+        </w:tc>
+        <w:tc>
+          <w:tcPr>
+            <w:tcW w:w="3117" w:type="dxa"/>
+            <w:vAlign w:val="center"/>
+          </w:tcPr>
+          <w:p>
+            <w:pPr>
+              <w:jc w:val="center"/>
+              <w:rPr>
+                <w:sz w:val="26"/>
+                <w:szCs w:val="26"/>
+                <w:lang w:val="nb-NO"/>
+              </w:rPr>
+            </w:pPr>
+            <w:r>
+              <w:rPr>
+                <w:lang w:val="nb-NO"/>
+              </w:rPr>
+              <w:t>Anh/Chị mong muốn hệ thống mới có những tính năng nào?</w:t>
+            </w:r>
+          </w:p>
+        </w:tc>
+        <w:tc>
+          <w:tcPr>
+            <w:tcW w:w="3117" w:type="dxa"/>
+            <w:vAlign w:val="center"/>
+          </w:tcPr>
+          <w:p>
+            <w:pPr>
+              <w:jc w:val="center"/>
+              <w:rPr>
+                <w:sz w:val="26"/>
+                <w:szCs w:val="26"/>
+                <w:lang w:val="nb-NO"/>
+              </w:rPr>
+            </w:pPr>
+            <w:r>
+              <w:rPr>
+                <w:lang w:val="nb-NO"/>
+              </w:rPr>
+              <w:t>Chúng tôi muốn hệ thống giúp quản lý hàng tồn kho, theo dõi doanh số và chăm sóc khách hàng hiệu quả hơn.</w:t>
+            </w:r>
+          </w:p>
+        </w:tc>
+      </w:tr>
+      <w:tr>
+        <w:tc>
+          <w:tcPr>
+            <w:tcW w:w="3116" w:type="dxa"/>
+            <w:vAlign w:val="center"/>
+          </w:tcPr>
+          <w:p>
+            <w:pPr>
+              <w:jc w:val="center"/>
+              <w:rPr>
+                <w:sz w:val="26"/>
+                <w:szCs w:val="26"/>
+                <w:lang w:val="nb-NO"/>
+              </w:rPr>
+            </w:pPr>
+            <w:r>
+              <w:rPr>
+                <w:sz w:val="26"/>
+                <w:szCs w:val="26"/>
+                <w:lang w:val="nb-NO"/>
+              </w:rPr>
+              <w:t>4</w:t>
+            </w:r>
+          </w:p>
+        </w:tc>
+        <w:tc>
+          <w:tcPr>
+            <w:tcW w:w="3117" w:type="dxa"/>
+            <w:vAlign w:val="center"/>
+          </w:tcPr>
+          <w:p>
+            <w:pPr>
+              <w:jc w:val="center"/>
+              <w:rPr>
+                <w:sz w:val="26"/>
+                <w:szCs w:val="26"/>
+                <w:lang w:val="nb-NO"/>
+              </w:rPr>
+            </w:pPr>
+            <w:r>
+              <w:rPr>
+                <w:lang w:val="nb-NO"/>
+              </w:rPr>
+              <w:t>Các khó khăn lớn nhất mà cửa hàng gặp phải trong việc quản lý kinh doanh hiện nay là gì?</w:t>
+            </w:r>
+          </w:p>
+        </w:tc>
+        <w:tc>
+          <w:tcPr>
+            <w:tcW w:w="3117" w:type="dxa"/>
+            <w:vAlign w:val="center"/>
+          </w:tcPr>
+          <w:p>
+            <w:pPr>
+              <w:jc w:val="center"/>
+              <w:rPr>
+                <w:sz w:val="26"/>
+                <w:szCs w:val="26"/>
+                <w:lang w:val="nb-NO"/>
+              </w:rPr>
+            </w:pPr>
+            <w:r>
+              <w:rPr>
+                <w:lang w:val="nb-NO"/>
+              </w:rPr>
+              <w:t>Việc theo dõi doanh số theo thời gian thực chưa có, kiểm kê hàng hóa mất nhiều thời gian và khó quản lý khách hàng thân thiết.</w:t>
+            </w:r>
+          </w:p>
+        </w:tc>
+      </w:tr>
+      <w:tr>
+        <w:tc>
+          <w:tcPr>
+            <w:tcW w:w="3116" w:type="dxa"/>
+            <w:vAlign w:val="center"/>
+          </w:tcPr>
+          <w:p>
+            <w:pPr>
+              <w:jc w:val="center"/>
+              <w:rPr>
+                <w:sz w:val="26"/>
+                <w:szCs w:val="26"/>
+                <w:lang w:val="nb-NO"/>
+              </w:rPr>
+            </w:pPr>
+            <w:r>
+              <w:rPr>
+                <w:sz w:val="26"/>
+                <w:szCs w:val="26"/>
+                <w:lang w:val="nb-NO"/>
+              </w:rPr>
+              <w:t>5</w:t>
+            </w:r>
+          </w:p>
+        </w:tc>
+        <w:tc>
+          <w:tcPr>
+            <w:tcW w:w="3117" w:type="dxa"/>
+            <w:vAlign w:val="center"/>
+          </w:tcPr>
+          <w:p>
+            <w:pPr>
+              <w:jc w:val="center"/>
+              <w:rPr>
+                <w:sz w:val="26"/>
+                <w:szCs w:val="26"/>
+                <w:lang w:val="nb-NO"/>
+              </w:rPr>
+            </w:pPr>
+            <w:r>
+              <w:rPr>
+                <w:lang w:val="nb-NO"/>
+              </w:rPr>
+              <w:t>Anh/Chị có yêu cầu gì về giao diện và tính dễ sử dụng của hệ thống?</w:t>
+            </w:r>
+          </w:p>
+        </w:tc>
+        <w:tc>
+          <w:tcPr>
+            <w:tcW w:w="3117" w:type="dxa"/>
+            <w:vAlign w:val="center"/>
+          </w:tcPr>
+          <w:p>
+            <w:pPr>
+              <w:jc w:val="center"/>
+              <w:rPr>
+                <w:sz w:val="26"/>
+                <w:szCs w:val="26"/>
+                <w:lang w:val="nb-NO"/>
+              </w:rPr>
+            </w:pPr>
+            <w:r>
+              <w:rPr>
+                <w:lang w:val="nb-NO"/>
+              </w:rPr>
+              <w:t>Giao diện cần đơn giản, dễ thao tác trên cả máy tính và điện thoại, có báo cáo trực quan.</w:t>
+            </w:r>
+          </w:p>
+        </w:tc>
+      </w:tr>
+    </w:tbl>
+    <w:p>
+      <w:pPr>
+        <w:ind w:left="360"/>
+        <w:rPr>
+          <w:sz w:val="26"/>
+          <w:szCs w:val="26"/>
+          <w:lang w:val="nb-NO"/>
+        </w:rPr>
+      </w:pPr>
     </w:p>
     <w:p>
       <w:pPr>
@@ -1275,7 +2929,11 @@
           <w:szCs w:val="26"/>
           <w:lang w:val="nb-NO"/>
         </w:rPr>
-        <w:t>Ngày phỏng vấn: (bổ sung)</w:t>
+        <w:lastRenderedPageBreak/>
+        <w:t xml:space="preserve">Ngày phỏng vấn: </w:t>
+      </w:r>
+      <w:r>
+        <w:t>12/02/2025</w:t>
       </w:r>
     </w:p>
     <w:p>
@@ -1297,7 +2955,15 @@
           <w:szCs w:val="26"/>
           <w:lang w:val="nb-NO"/>
         </w:rPr>
-        <w:t xml:space="preserve">Người được phỏng vấn: (bổ sung) </w:t>
+        <w:t>Người được phỏng vấn:</w:t>
+      </w:r>
+      <w:r>
+        <w:rPr>
+          <w:sz w:val="26"/>
+          <w:szCs w:val="26"/>
+          <w:lang w:val="nb-NO"/>
+        </w:rPr>
+        <w:t xml:space="preserve"> Lê Thị Loan (Nhân viên bán hàng)</w:t>
       </w:r>
     </w:p>
     <w:p>
@@ -1319,7 +2985,15 @@
           <w:szCs w:val="26"/>
           <w:lang w:val="nb-NO"/>
         </w:rPr>
-        <w:t xml:space="preserve">Người phỏng vấn (bổ sung) </w:t>
+        <w:t>Người phỏng vấn</w:t>
+      </w:r>
+      <w:r>
+        <w:rPr>
+          <w:sz w:val="26"/>
+          <w:szCs w:val="26"/>
+          <w:lang w:val="nb-NO"/>
+        </w:rPr>
+        <w:t>: Nguyễn Trung Nghĩa</w:t>
       </w:r>
     </w:p>
     <w:p>
@@ -1341,8 +3015,463 @@
           <w:szCs w:val="26"/>
           <w:lang w:val="nb-NO"/>
         </w:rPr>
-        <w:t xml:space="preserve">Bảng câu hỏi và câu trả lời (bổ sung) </w:t>
-      </w:r>
+        <w:t>Bảng câu hỏi và câu trả lời</w:t>
+      </w:r>
+      <w:r>
+        <w:rPr>
+          <w:sz w:val="26"/>
+          <w:szCs w:val="26"/>
+          <w:lang w:val="nb-NO"/>
+        </w:rPr>
+        <w:t xml:space="preserve">: </w:t>
+      </w:r>
+    </w:p>
+    <w:tbl>
+      <w:tblPr>
+        <w:tblStyle w:val="TableGrid"/>
+        <w:tblW w:w="0" w:type="auto"/>
+        <w:tblInd w:w="360" w:type="dxa"/>
+        <w:tblLook w:val="04A0" w:firstRow="1" w:lastRow="0" w:firstColumn="1" w:lastColumn="0" w:noHBand="0" w:noVBand="1"/>
+      </w:tblPr>
+      <w:tblGrid>
+        <w:gridCol w:w="2985"/>
+        <w:gridCol w:w="3006"/>
+        <w:gridCol w:w="2999"/>
+      </w:tblGrid>
+      <w:tr>
+        <w:tc>
+          <w:tcPr>
+            <w:tcW w:w="3116" w:type="dxa"/>
+            <w:vAlign w:val="center"/>
+          </w:tcPr>
+          <w:p>
+            <w:pPr>
+              <w:jc w:val="center"/>
+              <w:rPr>
+                <w:sz w:val="26"/>
+                <w:szCs w:val="26"/>
+                <w:lang w:val="nb-NO"/>
+              </w:rPr>
+            </w:pPr>
+            <w:r>
+              <w:rPr>
+                <w:sz w:val="26"/>
+                <w:szCs w:val="26"/>
+                <w:lang w:val="nb-NO"/>
+              </w:rPr>
+              <w:t>STT</w:t>
+            </w:r>
+          </w:p>
+        </w:tc>
+        <w:tc>
+          <w:tcPr>
+            <w:tcW w:w="3117" w:type="dxa"/>
+            <w:vAlign w:val="center"/>
+          </w:tcPr>
+          <w:p>
+            <w:pPr>
+              <w:jc w:val="center"/>
+              <w:rPr>
+                <w:sz w:val="26"/>
+                <w:szCs w:val="26"/>
+                <w:lang w:val="nb-NO"/>
+              </w:rPr>
+            </w:pPr>
+            <w:r>
+              <w:rPr>
+                <w:sz w:val="26"/>
+                <w:szCs w:val="26"/>
+                <w:lang w:val="nb-NO"/>
+              </w:rPr>
+              <w:t>Câu hỏi</w:t>
+            </w:r>
+          </w:p>
+        </w:tc>
+        <w:tc>
+          <w:tcPr>
+            <w:tcW w:w="3117" w:type="dxa"/>
+            <w:vAlign w:val="center"/>
+          </w:tcPr>
+          <w:p>
+            <w:pPr>
+              <w:jc w:val="center"/>
+              <w:rPr>
+                <w:sz w:val="26"/>
+                <w:szCs w:val="26"/>
+                <w:lang w:val="nb-NO"/>
+              </w:rPr>
+            </w:pPr>
+            <w:r>
+              <w:rPr>
+                <w:sz w:val="26"/>
+                <w:szCs w:val="26"/>
+                <w:lang w:val="nb-NO"/>
+              </w:rPr>
+              <w:t>Câu trả lời</w:t>
+            </w:r>
+          </w:p>
+        </w:tc>
+      </w:tr>
+      <w:tr>
+        <w:tc>
+          <w:tcPr>
+            <w:tcW w:w="3116" w:type="dxa"/>
+            <w:vAlign w:val="center"/>
+          </w:tcPr>
+          <w:p>
+            <w:pPr>
+              <w:jc w:val="center"/>
+              <w:rPr>
+                <w:sz w:val="26"/>
+                <w:szCs w:val="26"/>
+                <w:lang w:val="nb-NO"/>
+              </w:rPr>
+            </w:pPr>
+            <w:r>
+              <w:rPr>
+                <w:sz w:val="26"/>
+                <w:szCs w:val="26"/>
+                <w:lang w:val="nb-NO"/>
+              </w:rPr>
+              <w:t>1</w:t>
+            </w:r>
+          </w:p>
+        </w:tc>
+        <w:tc>
+          <w:tcPr>
+            <w:tcW w:w="3117" w:type="dxa"/>
+            <w:vAlign w:val="center"/>
+          </w:tcPr>
+          <w:p>
+            <w:pPr>
+              <w:jc w:val="center"/>
+              <w:rPr>
+                <w:sz w:val="26"/>
+                <w:szCs w:val="26"/>
+                <w:lang w:val="nb-NO"/>
+              </w:rPr>
+            </w:pPr>
+            <w:r>
+              <w:rPr>
+                <w:lang w:val="nb-NO"/>
+              </w:rPr>
+              <w:t>Anh/Chị có gặp khó khăn gì khi sử dụng hệ thống hiện tại không?</w:t>
+            </w:r>
+          </w:p>
+        </w:tc>
+        <w:tc>
+          <w:tcPr>
+            <w:tcW w:w="3117" w:type="dxa"/>
+            <w:vAlign w:val="center"/>
+          </w:tcPr>
+          <w:p>
+            <w:pPr>
+              <w:jc w:val="center"/>
+              <w:rPr>
+                <w:sz w:val="26"/>
+                <w:szCs w:val="26"/>
+                <w:lang w:val="nb-NO"/>
+              </w:rPr>
+            </w:pPr>
+            <w:r>
+              <w:rPr>
+                <w:lang w:val="nb-NO"/>
+              </w:rPr>
+              <w:t>Phần mềm hiện tại khá chậm, không có tính năng nhắc nhở bảo hành hoặc theo dõi khách hàng thân thiết.</w:t>
+            </w:r>
+          </w:p>
+        </w:tc>
+      </w:tr>
+      <w:tr>
+        <w:tc>
+          <w:tcPr>
+            <w:tcW w:w="3116" w:type="dxa"/>
+            <w:vAlign w:val="center"/>
+          </w:tcPr>
+          <w:p>
+            <w:pPr>
+              <w:jc w:val="center"/>
+              <w:rPr>
+                <w:sz w:val="26"/>
+                <w:szCs w:val="26"/>
+                <w:lang w:val="nb-NO"/>
+              </w:rPr>
+            </w:pPr>
+            <w:r>
+              <w:rPr>
+                <w:sz w:val="26"/>
+                <w:szCs w:val="26"/>
+                <w:lang w:val="nb-NO"/>
+              </w:rPr>
+              <w:t>2</w:t>
+            </w:r>
+          </w:p>
+        </w:tc>
+        <w:tc>
+          <w:tcPr>
+            <w:tcW w:w="3117" w:type="dxa"/>
+            <w:vAlign w:val="center"/>
+          </w:tcPr>
+          <w:p>
+            <w:pPr>
+              <w:jc w:val="center"/>
+              <w:rPr>
+                <w:sz w:val="26"/>
+                <w:szCs w:val="26"/>
+                <w:lang w:val="nb-NO"/>
+              </w:rPr>
+            </w:pPr>
+            <w:r>
+              <w:rPr>
+                <w:lang w:val="nb-NO"/>
+              </w:rPr>
+              <w:t>Khi nhập hàng mới, việc cập nhật thông tin có thuận tiện không?</w:t>
+            </w:r>
+          </w:p>
+        </w:tc>
+        <w:tc>
+          <w:tcPr>
+            <w:tcW w:w="3117" w:type="dxa"/>
+            <w:vAlign w:val="center"/>
+          </w:tcPr>
+          <w:p>
+            <w:pPr>
+              <w:jc w:val="center"/>
+              <w:rPr>
+                <w:sz w:val="26"/>
+                <w:szCs w:val="26"/>
+                <w:lang w:val="nb-NO"/>
+              </w:rPr>
+            </w:pPr>
+            <w:r>
+              <w:rPr>
+                <w:lang w:val="nb-NO"/>
+              </w:rPr>
+              <w:t>Hiện tại, việc nhập hàng mới vẫn phải làm thủ công, mất thời gian và dễ nhầm lẫn.</w:t>
+            </w:r>
+          </w:p>
+        </w:tc>
+      </w:tr>
+      <w:tr>
+        <w:tc>
+          <w:tcPr>
+            <w:tcW w:w="3116" w:type="dxa"/>
+            <w:vAlign w:val="center"/>
+          </w:tcPr>
+          <w:p>
+            <w:pPr>
+              <w:jc w:val="center"/>
+              <w:rPr>
+                <w:sz w:val="26"/>
+                <w:szCs w:val="26"/>
+                <w:lang w:val="nb-NO"/>
+              </w:rPr>
+            </w:pPr>
+            <w:r>
+              <w:rPr>
+                <w:sz w:val="26"/>
+                <w:szCs w:val="26"/>
+                <w:lang w:val="nb-NO"/>
+              </w:rPr>
+              <w:t>3</w:t>
+            </w:r>
+          </w:p>
+        </w:tc>
+        <w:tc>
+          <w:tcPr>
+            <w:tcW w:w="3117" w:type="dxa"/>
+            <w:vAlign w:val="center"/>
+          </w:tcPr>
+          <w:p>
+            <w:pPr>
+              <w:jc w:val="center"/>
+              <w:rPr>
+                <w:sz w:val="26"/>
+                <w:szCs w:val="26"/>
+                <w:lang w:val="nb-NO"/>
+              </w:rPr>
+            </w:pPr>
+            <w:r>
+              <w:rPr>
+                <w:lang w:val="nb-NO"/>
+              </w:rPr>
+              <w:t>Anh/Chị mong muốn điều gì ở hệ thống mới?</w:t>
+            </w:r>
+          </w:p>
+        </w:tc>
+        <w:tc>
+          <w:tcPr>
+            <w:tcW w:w="3117" w:type="dxa"/>
+            <w:vAlign w:val="center"/>
+          </w:tcPr>
+          <w:p>
+            <w:pPr>
+              <w:jc w:val="center"/>
+              <w:rPr>
+                <w:sz w:val="26"/>
+                <w:szCs w:val="26"/>
+                <w:lang w:val="nb-NO"/>
+              </w:rPr>
+            </w:pPr>
+            <w:r>
+              <w:rPr>
+                <w:lang w:val="nb-NO"/>
+              </w:rPr>
+              <w:t>Chúng tôi muốn có giao diện dễ sử dụng, giúp nhập hàng nhanh chóng và hỗ trợ tìm kiếm thông tin khách hàng dễ dàng hơn.</w:t>
+            </w:r>
+          </w:p>
+        </w:tc>
+      </w:tr>
+      <w:tr>
+        <w:tc>
+          <w:tcPr>
+            <w:tcW w:w="3116" w:type="dxa"/>
+            <w:vAlign w:val="center"/>
+          </w:tcPr>
+          <w:p>
+            <w:pPr>
+              <w:jc w:val="center"/>
+              <w:rPr>
+                <w:sz w:val="26"/>
+                <w:szCs w:val="26"/>
+                <w:lang w:val="nb-NO"/>
+              </w:rPr>
+            </w:pPr>
+            <w:r>
+              <w:rPr>
+                <w:sz w:val="26"/>
+                <w:szCs w:val="26"/>
+                <w:lang w:val="nb-NO"/>
+              </w:rPr>
+              <w:t>4</w:t>
+            </w:r>
+          </w:p>
+        </w:tc>
+        <w:tc>
+          <w:tcPr>
+            <w:tcW w:w="3117" w:type="dxa"/>
+            <w:vAlign w:val="center"/>
+          </w:tcPr>
+          <w:p>
+            <w:pPr>
+              <w:jc w:val="center"/>
+              <w:rPr>
+                <w:sz w:val="26"/>
+                <w:szCs w:val="26"/>
+                <w:lang w:val="nb-NO"/>
+              </w:rPr>
+            </w:pPr>
+            <w:r>
+              <w:rPr>
+                <w:lang w:val="nb-NO"/>
+              </w:rPr>
+              <w:t>Việc tìm kiếm thông tin sản phẩm trong hệ thống hiện tại có thuận tiện không?</w:t>
+            </w:r>
+          </w:p>
+        </w:tc>
+        <w:tc>
+          <w:tcPr>
+            <w:tcW w:w="3117" w:type="dxa"/>
+            <w:vAlign w:val="center"/>
+          </w:tcPr>
+          <w:p>
+            <w:pPr>
+              <w:jc w:val="center"/>
+              <w:rPr>
+                <w:sz w:val="26"/>
+                <w:szCs w:val="26"/>
+                <w:lang w:val="nb-NO"/>
+              </w:rPr>
+            </w:pPr>
+            <w:r>
+              <w:rPr>
+                <w:lang w:val="nb-NO"/>
+              </w:rPr>
+              <w:t>Không, chúng tôi phải nhập chính xác tên sản phẩm mới tìm thấy, không có gợi ý tìm kiếm.</w:t>
+            </w:r>
+          </w:p>
+        </w:tc>
+      </w:tr>
+      <w:tr>
+        <w:tc>
+          <w:tcPr>
+            <w:tcW w:w="3116" w:type="dxa"/>
+            <w:vAlign w:val="center"/>
+          </w:tcPr>
+          <w:p>
+            <w:pPr>
+              <w:jc w:val="center"/>
+              <w:rPr>
+                <w:sz w:val="26"/>
+                <w:szCs w:val="26"/>
+                <w:lang w:val="nb-NO"/>
+              </w:rPr>
+            </w:pPr>
+            <w:r>
+              <w:rPr>
+                <w:sz w:val="26"/>
+                <w:szCs w:val="26"/>
+                <w:lang w:val="nb-NO"/>
+              </w:rPr>
+              <w:t>5</w:t>
+            </w:r>
+          </w:p>
+        </w:tc>
+        <w:tc>
+          <w:tcPr>
+            <w:tcW w:w="3117" w:type="dxa"/>
+            <w:vAlign w:val="center"/>
+          </w:tcPr>
+          <w:p>
+            <w:pPr>
+              <w:jc w:val="center"/>
+              <w:rPr>
+                <w:sz w:val="26"/>
+                <w:szCs w:val="26"/>
+                <w:lang w:val="nb-NO"/>
+              </w:rPr>
+            </w:pPr>
+            <w:r>
+              <w:rPr>
+                <w:lang w:val="nb-NO"/>
+              </w:rPr>
+              <w:t>Khi thanh toán, hệ thống có hỗ trợ đầy đủ các phương thức thanh toán không?</w:t>
+            </w:r>
+          </w:p>
+        </w:tc>
+        <w:tc>
+          <w:tcPr>
+            <w:tcW w:w="3117" w:type="dxa"/>
+            <w:vAlign w:val="center"/>
+          </w:tcPr>
+          <w:p>
+            <w:pPr>
+              <w:jc w:val="center"/>
+              <w:rPr>
+                <w:sz w:val="26"/>
+                <w:szCs w:val="26"/>
+                <w:lang w:val="nb-NO"/>
+              </w:rPr>
+            </w:pPr>
+            <w:r>
+              <w:rPr>
+                <w:lang w:val="nb-NO"/>
+              </w:rPr>
+              <w:t>Hiện tại, hệ thống chỉ hỗ trợ tiền mặt, chưa tích hợp quét QR hoặc chuyển khoản nhanh.</w:t>
+            </w:r>
+          </w:p>
+        </w:tc>
+      </w:tr>
+    </w:tbl>
+    <w:p>
+      <w:pPr>
+        <w:ind w:left="360" w:firstLine="360"/>
+        <w:rPr>
+          <w:sz w:val="26"/>
+          <w:szCs w:val="26"/>
+          <w:lang w:val="nb-NO"/>
+        </w:rPr>
+      </w:pPr>
     </w:p>
     <w:p>
       <w:pPr>
@@ -1451,12 +3580,296 @@
     <w:p>
       <w:pPr>
         <w:pStyle w:val="ListParagraph"/>
-        <w:rPr>
-          <w:sz w:val="26"/>
-          <w:szCs w:val="26"/>
-          <w:lang w:val="nb-NO"/>
-        </w:rPr>
-      </w:pPr>
+        <w:numPr>
+          <w:ilvl w:val="0"/>
+          <w:numId w:val="2"/>
+        </w:numPr>
+        <w:rPr>
+          <w:sz w:val="26"/>
+          <w:szCs w:val="26"/>
+          <w:lang w:val="nb-NO"/>
+        </w:rPr>
+      </w:pPr>
+      <w:r>
+        <w:rPr>
+          <w:rStyle w:val="Strong"/>
+          <w:lang w:val="nb-NO"/>
+        </w:rPr>
+        <w:t>Quản lý sản phẩm hiệu quả:</w:t>
+      </w:r>
+      <w:r>
+        <w:rPr>
+          <w:lang w:val="nb-NO"/>
+        </w:rPr>
+        <w:t xml:space="preserve"> </w:t>
+      </w:r>
+    </w:p>
+    <w:p>
+      <w:pPr>
+        <w:pStyle w:val="ListParagraph"/>
+        <w:numPr>
+          <w:ilvl w:val="1"/>
+          <w:numId w:val="2"/>
+        </w:numPr>
+        <w:rPr>
+          <w:sz w:val="26"/>
+          <w:szCs w:val="26"/>
+          <w:lang w:val="nb-NO"/>
+        </w:rPr>
+      </w:pPr>
+      <w:r>
+        <w:rPr>
+          <w:lang w:val="nb-NO"/>
+        </w:rPr>
+        <w:t>Hệ thống hiện tại có khả năng theo dõi số lượng sản phẩm tồn kho, cập nhật thông tin sản phẩm nhanh chóng</w:t>
+      </w:r>
+    </w:p>
+    <w:p>
+      <w:pPr>
+        <w:pStyle w:val="ListParagraph"/>
+        <w:numPr>
+          <w:ilvl w:val="1"/>
+          <w:numId w:val="2"/>
+        </w:numPr>
+        <w:rPr>
+          <w:sz w:val="26"/>
+          <w:szCs w:val="26"/>
+          <w:lang w:val="nb-NO"/>
+        </w:rPr>
+      </w:pPr>
+      <w:r>
+        <w:rPr>
+          <w:lang w:val="nb-NO"/>
+        </w:rPr>
+        <w:t>Cho phép nhập hàng và quản lý danh mục sản phẩm dễ dàng.</w:t>
+      </w:r>
+    </w:p>
+    <w:p>
+      <w:pPr>
+        <w:pStyle w:val="ListParagraph"/>
+        <w:numPr>
+          <w:ilvl w:val="0"/>
+          <w:numId w:val="2"/>
+        </w:numPr>
+        <w:rPr>
+          <w:sz w:val="26"/>
+          <w:szCs w:val="26"/>
+          <w:lang w:val="nb-NO"/>
+        </w:rPr>
+      </w:pPr>
+      <w:r>
+        <w:rPr>
+          <w:b/>
+          <w:bCs/>
+          <w:lang w:val="nb-NO"/>
+        </w:rPr>
+        <w:t>Hỗ trợ bán hàng tốt</w:t>
+      </w:r>
+      <w:r>
+        <w:rPr>
+          <w:b/>
+          <w:bCs/>
+          <w:lang w:val="nb-NO"/>
+        </w:rPr>
+        <w:t>:</w:t>
+      </w:r>
+      <w:r>
+        <w:rPr>
+          <w:lang w:val="nb-NO"/>
+        </w:rPr>
+        <w:t xml:space="preserve"> </w:t>
+      </w:r>
+    </w:p>
+    <w:p>
+      <w:pPr>
+        <w:pStyle w:val="ListParagraph"/>
+        <w:numPr>
+          <w:ilvl w:val="1"/>
+          <w:numId w:val="2"/>
+        </w:numPr>
+        <w:rPr>
+          <w:sz w:val="26"/>
+          <w:szCs w:val="26"/>
+          <w:lang w:val="nb-NO"/>
+        </w:rPr>
+      </w:pPr>
+      <w:r>
+        <w:rPr>
+          <w:lang w:val="nb-NO"/>
+        </w:rPr>
+        <w:t>Giao diện đơn giản, dễ sử dụng giúp nhân viên thao tác nhanh khi nhập đơn hàng.</w:t>
+      </w:r>
+    </w:p>
+    <w:p>
+      <w:pPr>
+        <w:pStyle w:val="ListParagraph"/>
+        <w:numPr>
+          <w:ilvl w:val="1"/>
+          <w:numId w:val="2"/>
+        </w:numPr>
+        <w:rPr>
+          <w:sz w:val="26"/>
+          <w:szCs w:val="26"/>
+          <w:lang w:val="nb-NO"/>
+        </w:rPr>
+      </w:pPr>
+      <w:r>
+        <w:rPr>
+          <w:lang w:val="nb-NO"/>
+        </w:rPr>
+        <w:t>Dễ dàng tra cứu thông tin khách hàng và lịch sử mua sắm.</w:t>
+      </w:r>
+    </w:p>
+    <w:p>
+      <w:pPr>
+        <w:pStyle w:val="ListParagraph"/>
+        <w:numPr>
+          <w:ilvl w:val="0"/>
+          <w:numId w:val="2"/>
+        </w:numPr>
+        <w:rPr>
+          <w:sz w:val="26"/>
+          <w:szCs w:val="26"/>
+          <w:lang w:val="nb-NO"/>
+        </w:rPr>
+      </w:pPr>
+      <w:r>
+        <w:rPr>
+          <w:b/>
+          <w:bCs/>
+          <w:lang w:val="nb-NO"/>
+        </w:rPr>
+        <w:t>Lưu trữ và bảo mật dữ liệu ổn định</w:t>
+      </w:r>
+      <w:r>
+        <w:rPr>
+          <w:rStyle w:val="Strong"/>
+          <w:lang w:val="nb-NO"/>
+        </w:rPr>
+        <w:t>:</w:t>
+      </w:r>
+      <w:r>
+        <w:rPr>
+          <w:lang w:val="nb-NO"/>
+        </w:rPr>
+        <w:t xml:space="preserve"> </w:t>
+      </w:r>
+    </w:p>
+    <w:p>
+      <w:pPr>
+        <w:pStyle w:val="ListParagraph"/>
+        <w:numPr>
+          <w:ilvl w:val="1"/>
+          <w:numId w:val="2"/>
+        </w:numPr>
+        <w:rPr>
+          <w:sz w:val="26"/>
+          <w:szCs w:val="26"/>
+          <w:lang w:val="nb-NO"/>
+        </w:rPr>
+      </w:pPr>
+      <w:r>
+        <w:rPr>
+          <w:lang w:val="nb-NO"/>
+        </w:rPr>
+        <w:t>Hệ thống có phân quyền truy cập rõ ràng, đảm bảo thông tin khách hàng và giao dịch được bảo mật.</w:t>
+      </w:r>
+    </w:p>
+    <w:p>
+      <w:pPr>
+        <w:pStyle w:val="ListParagraph"/>
+        <w:numPr>
+          <w:ilvl w:val="1"/>
+          <w:numId w:val="2"/>
+        </w:numPr>
+        <w:rPr>
+          <w:sz w:val="26"/>
+          <w:szCs w:val="26"/>
+          <w:lang w:val="nb-NO"/>
+        </w:rPr>
+      </w:pPr>
+      <w:r>
+        <w:rPr>
+          <w:lang w:val="nb-NO"/>
+        </w:rPr>
+        <w:t>Hỗ trợ sao lưu dữ liệu định kỳ để tránh mất mát dữ liệu.</w:t>
+      </w:r>
+    </w:p>
+    <w:p>
+      <w:pPr>
+        <w:pStyle w:val="ListParagraph"/>
+        <w:numPr>
+          <w:ilvl w:val="0"/>
+          <w:numId w:val="2"/>
+        </w:numPr>
+        <w:rPr>
+          <w:b/>
+          <w:bCs/>
+          <w:sz w:val="26"/>
+          <w:szCs w:val="26"/>
+          <w:lang w:val="nb-NO"/>
+        </w:rPr>
+      </w:pPr>
+      <w:r>
+        <w:rPr>
+          <w:b/>
+          <w:bCs/>
+          <w:lang w:val="nb-NO"/>
+        </w:rPr>
+        <w:t>Tích hợp nhiều phương thức vận chuyển</w:t>
+      </w:r>
+      <w:r>
+        <w:rPr>
+          <w:b/>
+          <w:bCs/>
+          <w:lang w:val="nb-NO"/>
+        </w:rPr>
+        <w:t>:</w:t>
+      </w:r>
+    </w:p>
+    <w:p>
+      <w:pPr>
+        <w:pStyle w:val="ListParagraph"/>
+        <w:numPr>
+          <w:ilvl w:val="1"/>
+          <w:numId w:val="2"/>
+        </w:numPr>
+        <w:rPr>
+          <w:b/>
+          <w:bCs/>
+          <w:sz w:val="26"/>
+          <w:szCs w:val="26"/>
+          <w:lang w:val="nb-NO"/>
+        </w:rPr>
+      </w:pPr>
+      <w:r>
+        <w:rPr>
+          <w:lang w:val="nb-NO"/>
+        </w:rPr>
+        <w:t>Hỗ trợ giao hàng qua các đơn vị vận chuyển như Viettel Post, GHN, GHTK.</w:t>
+      </w:r>
+    </w:p>
+    <w:p>
+      <w:pPr>
+        <w:pStyle w:val="ListParagraph"/>
+        <w:numPr>
+          <w:ilvl w:val="1"/>
+          <w:numId w:val="2"/>
+        </w:numPr>
+        <w:rPr>
+          <w:b/>
+          <w:bCs/>
+          <w:sz w:val="26"/>
+          <w:szCs w:val="26"/>
+          <w:lang w:val="nb-NO"/>
+        </w:rPr>
+      </w:pPr>
+      <w:r>
+        <w:rPr>
+          <w:lang w:val="nb-NO"/>
+        </w:rPr>
+        <w:t>Có tính năng theo dõi trạng thái đơn hàng.</w:t>
+      </w:r>
     </w:p>
     <w:p>
       <w:pPr>
@@ -1485,7 +3898,647 @@
           <w:szCs w:val="26"/>
           <w:lang w:val="nb-NO"/>
         </w:rPr>
+        <w:lastRenderedPageBreak/>
         <w:t>Nhược điểm</w:t>
+      </w:r>
+    </w:p>
+    <w:p>
+      <w:pPr>
+        <w:pStyle w:val="ListParagraph"/>
+        <w:numPr>
+          <w:ilvl w:val="0"/>
+          <w:numId w:val="2"/>
+        </w:numPr>
+        <w:rPr>
+          <w:b/>
+          <w:bCs/>
+          <w:i/>
+          <w:iCs/>
+          <w:sz w:val="26"/>
+          <w:szCs w:val="26"/>
+          <w:lang w:val="nb-NO"/>
+        </w:rPr>
+      </w:pPr>
+      <w:r>
+        <w:rPr>
+          <w:lang w:val="nb-NO"/>
+        </w:rPr>
+        <w:t>Hạn chế phương thức thanh toán</w:t>
+      </w:r>
+      <w:r>
+        <w:rPr>
+          <w:lang w:val="nb-NO"/>
+        </w:rPr>
+        <w:t>:</w:t>
+      </w:r>
+    </w:p>
+    <w:p>
+      <w:pPr>
+        <w:pStyle w:val="ListParagraph"/>
+        <w:numPr>
+          <w:ilvl w:val="1"/>
+          <w:numId w:val="2"/>
+        </w:numPr>
+        <w:rPr>
+          <w:b/>
+          <w:bCs/>
+          <w:i/>
+          <w:iCs/>
+          <w:sz w:val="26"/>
+          <w:szCs w:val="26"/>
+          <w:lang w:val="nb-NO"/>
+        </w:rPr>
+      </w:pPr>
+      <w:r>
+        <w:rPr>
+          <w:lang w:val="nb-NO"/>
+        </w:rPr>
+        <w:t xml:space="preserve">Hệ thống hiện tại </w:t>
+      </w:r>
+      <w:r>
+        <w:rPr>
+          <w:rStyle w:val="Strong"/>
+          <w:lang w:val="nb-NO"/>
+        </w:rPr>
+        <w:t>chỉ hỗ trợ thanh toán tiền mặt</w:t>
+      </w:r>
+      <w:r>
+        <w:rPr>
+          <w:lang w:val="nb-NO"/>
+        </w:rPr>
+        <w:t xml:space="preserve"> và quẹt thẻ, </w:t>
+      </w:r>
+      <w:r>
+        <w:rPr>
+          <w:rStyle w:val="Strong"/>
+          <w:lang w:val="nb-NO"/>
+        </w:rPr>
+        <w:t>chưa tích hợp các phương thức thanh toán hiện đại</w:t>
+      </w:r>
+      <w:r>
+        <w:rPr>
+          <w:lang w:val="nb-NO"/>
+        </w:rPr>
+        <w:t xml:space="preserve"> như </w:t>
+      </w:r>
+      <w:r>
+        <w:rPr>
+          <w:rStyle w:val="Strong"/>
+          <w:lang w:val="nb-NO"/>
+        </w:rPr>
+        <w:t>quét mã QR, ví điện tử (Momo, ZaloPay)</w:t>
+      </w:r>
+      <w:r>
+        <w:rPr>
+          <w:lang w:val="nb-NO"/>
+        </w:rPr>
+        <w:t xml:space="preserve"> hay </w:t>
+      </w:r>
+      <w:r>
+        <w:rPr>
+          <w:rStyle w:val="Strong"/>
+          <w:lang w:val="nb-NO"/>
+        </w:rPr>
+        <w:t>chuyển khoản nhanh</w:t>
+      </w:r>
+      <w:r>
+        <w:rPr>
+          <w:lang w:val="nb-NO"/>
+        </w:rPr>
+        <w:t>.</w:t>
+      </w:r>
+    </w:p>
+    <w:p>
+      <w:pPr>
+        <w:pStyle w:val="ListParagraph"/>
+        <w:numPr>
+          <w:ilvl w:val="0"/>
+          <w:numId w:val="2"/>
+        </w:numPr>
+        <w:rPr>
+          <w:b/>
+          <w:bCs/>
+          <w:i/>
+          <w:iCs/>
+          <w:sz w:val="26"/>
+          <w:szCs w:val="26"/>
+          <w:lang w:val="nb-NO"/>
+        </w:rPr>
+      </w:pPr>
+      <w:r>
+        <w:rPr>
+          <w:lang w:val="nb-NO"/>
+        </w:rPr>
+        <w:t>Chưa có hệ thống đặt hàng online</w:t>
+      </w:r>
+      <w:r>
+        <w:rPr>
+          <w:lang w:val="nb-NO"/>
+        </w:rPr>
+        <w:t xml:space="preserve">: </w:t>
+      </w:r>
+    </w:p>
+    <w:p>
+      <w:pPr>
+        <w:pStyle w:val="ListParagraph"/>
+        <w:numPr>
+          <w:ilvl w:val="1"/>
+          <w:numId w:val="2"/>
+        </w:numPr>
+        <w:rPr>
+          <w:b/>
+          <w:bCs/>
+          <w:i/>
+          <w:iCs/>
+          <w:sz w:val="26"/>
+          <w:szCs w:val="26"/>
+          <w:lang w:val="nb-NO"/>
+        </w:rPr>
+      </w:pPr>
+      <w:r>
+        <w:rPr>
+          <w:lang w:val="nb-NO"/>
+        </w:rPr>
+        <w:t xml:space="preserve">Website của cửa hàng </w:t>
+      </w:r>
+      <w:r>
+        <w:rPr>
+          <w:rStyle w:val="Strong"/>
+          <w:lang w:val="nb-NO"/>
+        </w:rPr>
+        <w:t>chỉ hiển thị thông tin sản phẩm</w:t>
+      </w:r>
+      <w:r>
+        <w:rPr>
+          <w:lang w:val="nb-NO"/>
+        </w:rPr>
+        <w:t xml:space="preserve">, chưa cho phép khách hàng </w:t>
+      </w:r>
+      <w:r>
+        <w:rPr>
+          <w:rStyle w:val="Strong"/>
+          <w:lang w:val="nb-NO"/>
+        </w:rPr>
+        <w:t>đặt hàng trực tuyến</w:t>
+      </w:r>
+      <w:r>
+        <w:rPr>
+          <w:lang w:val="nb-NO"/>
+        </w:rPr>
+        <w:t>.</w:t>
+      </w:r>
+    </w:p>
+    <w:p>
+      <w:pPr>
+        <w:pStyle w:val="ListParagraph"/>
+        <w:numPr>
+          <w:ilvl w:val="1"/>
+          <w:numId w:val="2"/>
+        </w:numPr>
+        <w:rPr>
+          <w:b/>
+          <w:bCs/>
+          <w:i/>
+          <w:iCs/>
+          <w:sz w:val="26"/>
+          <w:szCs w:val="26"/>
+          <w:lang w:val="nb-NO"/>
+        </w:rPr>
+      </w:pPr>
+      <w:r>
+        <w:rPr>
+          <w:lang w:val="nb-NO"/>
+        </w:rPr>
+        <w:t>Khách hàng vẫn phải liên hệ trực tiếp qua điện thoại hoặc đến cửa hàng để mua hàng.</w:t>
+      </w:r>
+    </w:p>
+    <w:p>
+      <w:pPr>
+        <w:pStyle w:val="ListParagraph"/>
+        <w:numPr>
+          <w:ilvl w:val="0"/>
+          <w:numId w:val="2"/>
+        </w:numPr>
+        <w:rPr>
+          <w:b/>
+          <w:bCs/>
+          <w:i/>
+          <w:iCs/>
+          <w:sz w:val="26"/>
+          <w:szCs w:val="26"/>
+          <w:lang w:val="nb-NO"/>
+        </w:rPr>
+      </w:pPr>
+      <w:r>
+        <w:rPr>
+          <w:lang w:val="nb-NO"/>
+        </w:rPr>
+        <w:t>Quản lý khách hàng còn đơn giản</w:t>
+      </w:r>
+      <w:r>
+        <w:rPr>
+          <w:lang w:val="nb-NO"/>
+        </w:rPr>
+        <w:t>:</w:t>
+      </w:r>
+    </w:p>
+    <w:p>
+      <w:pPr>
+        <w:pStyle w:val="ListParagraph"/>
+        <w:numPr>
+          <w:ilvl w:val="1"/>
+          <w:numId w:val="2"/>
+        </w:numPr>
+        <w:rPr>
+          <w:b/>
+          <w:bCs/>
+          <w:i/>
+          <w:iCs/>
+          <w:sz w:val="26"/>
+          <w:szCs w:val="26"/>
+          <w:lang w:val="nb-NO"/>
+        </w:rPr>
+      </w:pPr>
+      <w:r>
+        <w:rPr>
+          <w:lang w:val="nb-NO"/>
+        </w:rPr>
+        <w:t xml:space="preserve">Hệ thống chưa có tính năng </w:t>
+      </w:r>
+      <w:r>
+        <w:rPr>
+          <w:rStyle w:val="Strong"/>
+          <w:lang w:val="nb-NO"/>
+        </w:rPr>
+        <w:t>tích điểm khách hàng thân thiết</w:t>
+      </w:r>
+      <w:r>
+        <w:rPr>
+          <w:lang w:val="nb-NO"/>
+        </w:rPr>
+        <w:t xml:space="preserve"> hay </w:t>
+      </w:r>
+      <w:r>
+        <w:rPr>
+          <w:rStyle w:val="Strong"/>
+          <w:lang w:val="nb-NO"/>
+        </w:rPr>
+        <w:t>chương trình ưu đãi cá nhân hóa</w:t>
+      </w:r>
+      <w:r>
+        <w:rPr>
+          <w:lang w:val="nb-NO"/>
+        </w:rPr>
+        <w:t>.</w:t>
+      </w:r>
+    </w:p>
+    <w:p>
+      <w:pPr>
+        <w:pStyle w:val="ListParagraph"/>
+        <w:numPr>
+          <w:ilvl w:val="1"/>
+          <w:numId w:val="2"/>
+        </w:numPr>
+        <w:rPr>
+          <w:b/>
+          <w:bCs/>
+          <w:i/>
+          <w:iCs/>
+          <w:sz w:val="26"/>
+          <w:szCs w:val="26"/>
+          <w:lang w:val="nb-NO"/>
+        </w:rPr>
+      </w:pPr>
+      <w:r>
+        <w:rPr>
+          <w:lang w:val="nb-NO"/>
+        </w:rPr>
+        <w:t>Không có công cụ theo dõi thói quen mua sắm để đề xuất sản phẩm phù hợp.</w:t>
+      </w:r>
+    </w:p>
+    <w:p>
+      <w:pPr>
+        <w:pStyle w:val="ListParagraph"/>
+        <w:numPr>
+          <w:ilvl w:val="0"/>
+          <w:numId w:val="2"/>
+        </w:numPr>
+        <w:rPr>
+          <w:b/>
+          <w:bCs/>
+          <w:i/>
+          <w:iCs/>
+          <w:sz w:val="26"/>
+          <w:szCs w:val="26"/>
+          <w:lang w:val="nb-NO"/>
+        </w:rPr>
+      </w:pPr>
+      <w:r>
+        <w:rPr>
+          <w:lang w:val="nb-NO"/>
+        </w:rPr>
+        <w:t>Chưa tối ưu báo cáo doanh thu và tồn kho</w:t>
+      </w:r>
+      <w:r>
+        <w:rPr>
+          <w:lang w:val="nb-NO"/>
+        </w:rPr>
+        <w:t xml:space="preserve">: </w:t>
+      </w:r>
+    </w:p>
+    <w:p>
+      <w:pPr>
+        <w:pStyle w:val="ListParagraph"/>
+        <w:numPr>
+          <w:ilvl w:val="1"/>
+          <w:numId w:val="2"/>
+        </w:numPr>
+        <w:rPr>
+          <w:b/>
+          <w:bCs/>
+          <w:i/>
+          <w:iCs/>
+          <w:sz w:val="26"/>
+          <w:szCs w:val="26"/>
+          <w:lang w:val="nb-NO"/>
+        </w:rPr>
+      </w:pPr>
+      <w:r>
+        <w:rPr>
+          <w:lang w:val="nb-NO"/>
+        </w:rPr>
+        <w:t xml:space="preserve">Báo cáo doanh số và hàng tồn kho </w:t>
+      </w:r>
+      <w:r>
+        <w:rPr>
+          <w:rStyle w:val="Strong"/>
+          <w:lang w:val="nb-NO"/>
+        </w:rPr>
+        <w:t>chưa có biểu đồ trực quan</w:t>
+      </w:r>
+      <w:r>
+        <w:rPr>
+          <w:lang w:val="nb-NO"/>
+        </w:rPr>
+        <w:t>, gây khó khăn trong việc phân tích xu hướng kinh doanh.</w:t>
+      </w:r>
+    </w:p>
+    <w:p>
+      <w:pPr>
+        <w:pStyle w:val="ListParagraph"/>
+        <w:numPr>
+          <w:ilvl w:val="1"/>
+          <w:numId w:val="2"/>
+        </w:numPr>
+        <w:rPr>
+          <w:b/>
+          <w:bCs/>
+          <w:i/>
+          <w:iCs/>
+          <w:sz w:val="26"/>
+          <w:szCs w:val="26"/>
+          <w:lang w:val="nb-NO"/>
+        </w:rPr>
+      </w:pPr>
+      <w:r>
+        <w:rPr>
+          <w:lang w:val="nb-NO"/>
+        </w:rPr>
+        <w:t xml:space="preserve">Nhân viên vẫn phải tổng hợp số liệu </w:t>
+      </w:r>
+      <w:r>
+        <w:rPr>
+          <w:rStyle w:val="Strong"/>
+          <w:lang w:val="nb-NO"/>
+        </w:rPr>
+        <w:t>thủ công</w:t>
+      </w:r>
+      <w:r>
+        <w:rPr>
+          <w:lang w:val="nb-NO"/>
+        </w:rPr>
+        <w:t xml:space="preserve"> khi cần báo cáo chi tiết.</w:t>
+      </w:r>
+    </w:p>
+    <w:p>
+      <w:pPr>
+        <w:pStyle w:val="ListParagraph"/>
+        <w:numPr>
+          <w:ilvl w:val="0"/>
+          <w:numId w:val="2"/>
+        </w:numPr>
+        <w:rPr>
+          <w:b/>
+          <w:bCs/>
+          <w:i/>
+          <w:iCs/>
+          <w:sz w:val="26"/>
+          <w:szCs w:val="26"/>
+          <w:lang w:val="nb-NO"/>
+        </w:rPr>
+      </w:pPr>
+      <w:r>
+        <w:rPr>
+          <w:lang w:val="nb-NO"/>
+        </w:rPr>
+        <w:t>Thiếu tích hợp với nhà cung cấp</w:t>
+      </w:r>
+      <w:r>
+        <w:rPr>
+          <w:lang w:val="nb-NO"/>
+        </w:rPr>
+        <w:t>:</w:t>
+      </w:r>
+    </w:p>
+    <w:p>
+      <w:pPr>
+        <w:pStyle w:val="ListParagraph"/>
+        <w:numPr>
+          <w:ilvl w:val="1"/>
+          <w:numId w:val="2"/>
+        </w:numPr>
+        <w:rPr>
+          <w:b/>
+          <w:bCs/>
+          <w:i/>
+          <w:iCs/>
+          <w:sz w:val="26"/>
+          <w:szCs w:val="26"/>
+          <w:lang w:val="nb-NO"/>
+        </w:rPr>
+      </w:pPr>
+      <w:r>
+        <w:rPr>
+          <w:lang w:val="nb-NO"/>
+        </w:rPr>
+        <w:t xml:space="preserve">Hệ thống chưa hỗ trợ </w:t>
+      </w:r>
+      <w:r>
+        <w:rPr>
+          <w:rStyle w:val="Strong"/>
+          <w:lang w:val="nb-NO"/>
+        </w:rPr>
+        <w:t>đồng bộ dữ liệu với nhà cung cấp</w:t>
+      </w:r>
+      <w:r>
+        <w:rPr>
+          <w:lang w:val="nb-NO"/>
+        </w:rPr>
+        <w:t xml:space="preserve">, khiến việc kiểm tra hàng tồn kho phải thực hiện </w:t>
+      </w:r>
+      <w:r>
+        <w:rPr>
+          <w:rStyle w:val="Strong"/>
+          <w:lang w:val="nb-NO"/>
+        </w:rPr>
+        <w:t>thủ công</w:t>
+      </w:r>
+      <w:r>
+        <w:rPr>
+          <w:lang w:val="nb-NO"/>
+        </w:rPr>
+        <w:t>.</w:t>
+      </w:r>
+    </w:p>
+    <w:p>
+      <w:pPr>
+        <w:pStyle w:val="ListParagraph"/>
+        <w:numPr>
+          <w:ilvl w:val="1"/>
+          <w:numId w:val="2"/>
+        </w:numPr>
+        <w:rPr>
+          <w:b/>
+          <w:bCs/>
+          <w:i/>
+          <w:iCs/>
+          <w:sz w:val="26"/>
+          <w:szCs w:val="26"/>
+          <w:lang w:val="nb-NO"/>
+        </w:rPr>
+      </w:pPr>
+      <w:r>
+        <w:rPr>
+          <w:lang w:val="nb-NO"/>
+        </w:rPr>
+        <w:t xml:space="preserve">Quản lý nhập hàng chưa có tính năng </w:t>
+      </w:r>
+      <w:r>
+        <w:rPr>
+          <w:rStyle w:val="Strong"/>
+          <w:lang w:val="nb-NO"/>
+        </w:rPr>
+        <w:t>tự động đề xuất nhập hàng dựa trên doanh số bán</w:t>
+      </w:r>
+      <w:r>
+        <w:rPr>
+          <w:lang w:val="nb-NO"/>
+        </w:rPr>
+        <w:t>.</w:t>
+      </w:r>
+    </w:p>
+    <w:p>
+      <w:pPr>
+        <w:pStyle w:val="ListParagraph"/>
+        <w:numPr>
+          <w:ilvl w:val="0"/>
+          <w:numId w:val="2"/>
+        </w:numPr>
+        <w:rPr>
+          <w:b/>
+          <w:bCs/>
+          <w:i/>
+          <w:iCs/>
+          <w:sz w:val="26"/>
+          <w:szCs w:val="26"/>
+          <w:lang w:val="nb-NO"/>
+        </w:rPr>
+      </w:pPr>
+      <w:r>
+        <w:rPr>
+          <w:lang w:val="nb-NO"/>
+        </w:rPr>
+        <w:t>Hiệu suất hệ thống chưa tối ưu</w:t>
+      </w:r>
+      <w:r>
+        <w:rPr>
+          <w:lang w:val="nb-NO"/>
+        </w:rPr>
+        <w:t>:</w:t>
+      </w:r>
+    </w:p>
+    <w:p>
+      <w:pPr>
+        <w:pStyle w:val="ListParagraph"/>
+        <w:numPr>
+          <w:ilvl w:val="1"/>
+          <w:numId w:val="2"/>
+        </w:numPr>
+        <w:rPr>
+          <w:b/>
+          <w:bCs/>
+          <w:i/>
+          <w:iCs/>
+          <w:sz w:val="26"/>
+          <w:szCs w:val="26"/>
+          <w:lang w:val="nb-NO"/>
+        </w:rPr>
+      </w:pPr>
+      <w:r>
+        <w:rPr>
+          <w:lang w:val="nb-NO"/>
+        </w:rPr>
+        <w:t xml:space="preserve">Khi lượng khách hàng tăng cao, hệ thống đôi lúc bị </w:t>
+      </w:r>
+      <w:r>
+        <w:rPr>
+          <w:rStyle w:val="Strong"/>
+          <w:lang w:val="nb-NO"/>
+        </w:rPr>
+        <w:t>chậm</w:t>
+      </w:r>
+      <w:r>
+        <w:rPr>
+          <w:lang w:val="nb-NO"/>
+        </w:rPr>
+        <w:t>, ảnh hưởng đến tốc độ xử lý đơn hàng.</w:t>
+      </w:r>
+    </w:p>
+    <w:p>
+      <w:pPr>
+        <w:pStyle w:val="ListParagraph"/>
+        <w:numPr>
+          <w:ilvl w:val="1"/>
+          <w:numId w:val="2"/>
+        </w:numPr>
+        <w:rPr>
+          <w:b/>
+          <w:bCs/>
+          <w:i/>
+          <w:iCs/>
+          <w:sz w:val="26"/>
+          <w:szCs w:val="26"/>
+          <w:lang w:val="nb-NO"/>
+        </w:rPr>
+      </w:pPr>
+      <w:r>
+        <w:rPr>
+          <w:lang w:val="nb-NO"/>
+        </w:rPr>
+        <w:t xml:space="preserve">Chưa có cơ chế </w:t>
+      </w:r>
+      <w:r>
+        <w:rPr>
+          <w:rStyle w:val="Strong"/>
+          <w:lang w:val="nb-NO"/>
+        </w:rPr>
+        <w:t>tự động tối ưu hiệu suất</w:t>
+      </w:r>
+      <w:r>
+        <w:rPr>
+          <w:lang w:val="nb-NO"/>
+        </w:rPr>
+        <w:t xml:space="preserve"> để đảm bảo hoạt động ổn định trong giờ cao điểm.</w:t>
       </w:r>
     </w:p>
     <w:p>
@@ -1526,14 +4579,668 @@
     </w:p>
     <w:p>
       <w:pPr>
-        <w:rPr>
-          <w:b/>
-          <w:bCs/>
-          <w:sz w:val="26"/>
-          <w:szCs w:val="26"/>
-          <w:lang w:val="nb-NO"/>
-        </w:rPr>
-      </w:pPr>
+        <w:pStyle w:val="ListParagraph"/>
+        <w:numPr>
+          <w:ilvl w:val="0"/>
+          <w:numId w:val="2"/>
+        </w:numPr>
+        <w:rPr>
+          <w:b/>
+          <w:bCs/>
+          <w:sz w:val="26"/>
+          <w:szCs w:val="26"/>
+          <w:lang w:val="nb-NO"/>
+        </w:rPr>
+      </w:pPr>
+      <w:r>
+        <w:t>Nâng cấp hệ thống thanh toán</w:t>
+      </w:r>
+    </w:p>
+    <w:p>
+      <w:pPr>
+        <w:pStyle w:val="ListParagraph"/>
+        <w:numPr>
+          <w:ilvl w:val="1"/>
+          <w:numId w:val="2"/>
+        </w:numPr>
+        <w:rPr>
+          <w:b/>
+          <w:bCs/>
+          <w:sz w:val="26"/>
+          <w:szCs w:val="26"/>
+          <w:lang w:val="nb-NO"/>
+        </w:rPr>
+      </w:pPr>
+      <w:r>
+        <w:t xml:space="preserve">Hỗ trợ </w:t>
+      </w:r>
+      <w:r>
+        <w:rPr>
+          <w:rStyle w:val="Strong"/>
+        </w:rPr>
+        <w:t>thanh toán qua QR code (VietQR, Momo, ZaloPay, VNPAY, ShopeePay)</w:t>
+      </w:r>
+      <w:r>
+        <w:t>.</w:t>
+      </w:r>
+    </w:p>
+    <w:p>
+      <w:pPr>
+        <w:pStyle w:val="ListParagraph"/>
+        <w:numPr>
+          <w:ilvl w:val="1"/>
+          <w:numId w:val="2"/>
+        </w:numPr>
+        <w:rPr>
+          <w:b/>
+          <w:bCs/>
+          <w:sz w:val="26"/>
+          <w:szCs w:val="26"/>
+          <w:lang w:val="nb-NO"/>
+        </w:rPr>
+      </w:pPr>
+      <w:r>
+        <w:rPr>
+          <w:lang w:val="nb-NO"/>
+        </w:rPr>
+        <w:t xml:space="preserve">Cho phép khách hàng </w:t>
+      </w:r>
+      <w:r>
+        <w:rPr>
+          <w:rStyle w:val="Strong"/>
+          <w:lang w:val="nb-NO"/>
+        </w:rPr>
+        <w:t>chuyển khoản nhanh</w:t>
+      </w:r>
+      <w:r>
+        <w:rPr>
+          <w:lang w:val="nb-NO"/>
+        </w:rPr>
+        <w:t>, hệ thống tự động xác nhận thanh toán.</w:t>
+      </w:r>
+    </w:p>
+    <w:p>
+      <w:pPr>
+        <w:pStyle w:val="ListParagraph"/>
+        <w:numPr>
+          <w:ilvl w:val="1"/>
+          <w:numId w:val="2"/>
+        </w:numPr>
+        <w:rPr>
+          <w:b/>
+          <w:bCs/>
+          <w:sz w:val="26"/>
+          <w:szCs w:val="26"/>
+          <w:lang w:val="nb-NO"/>
+        </w:rPr>
+      </w:pPr>
+      <w:r>
+        <w:rPr>
+          <w:rStyle w:val="Strong"/>
+          <w:lang w:val="nb-NO"/>
+        </w:rPr>
+        <w:t>Tích hợp ví điện tử</w:t>
+      </w:r>
+      <w:r>
+        <w:rPr>
+          <w:lang w:val="nb-NO"/>
+        </w:rPr>
+        <w:t xml:space="preserve"> để tăng tiện lợi khi thanh toán.</w:t>
+      </w:r>
+    </w:p>
+    <w:p>
+      <w:pPr>
+        <w:pStyle w:val="ListParagraph"/>
+        <w:numPr>
+          <w:ilvl w:val="0"/>
+          <w:numId w:val="2"/>
+        </w:numPr>
+        <w:rPr>
+          <w:b/>
+          <w:bCs/>
+          <w:sz w:val="26"/>
+          <w:szCs w:val="26"/>
+          <w:lang w:val="nb-NO"/>
+        </w:rPr>
+      </w:pPr>
+      <w:r>
+        <w:rPr>
+          <w:lang w:val="nb-NO"/>
+        </w:rPr>
+        <w:t>Xây dựng hệ thống đặt hàng online</w:t>
+      </w:r>
+    </w:p>
+    <w:p>
+      <w:pPr>
+        <w:pStyle w:val="ListParagraph"/>
+        <w:numPr>
+          <w:ilvl w:val="1"/>
+          <w:numId w:val="2"/>
+        </w:numPr>
+        <w:rPr>
+          <w:b/>
+          <w:bCs/>
+          <w:sz w:val="26"/>
+          <w:szCs w:val="26"/>
+          <w:lang w:val="nb-NO"/>
+        </w:rPr>
+      </w:pPr>
+      <w:r>
+        <w:rPr>
+          <w:lang w:val="nb-NO"/>
+        </w:rPr>
+        <w:t xml:space="preserve">Nâng cấp website để khách hàng có thể </w:t>
+      </w:r>
+      <w:r>
+        <w:rPr>
+          <w:rStyle w:val="Strong"/>
+          <w:lang w:val="nb-NO"/>
+        </w:rPr>
+        <w:t>đặt hàng trực tuyến</w:t>
+      </w:r>
+      <w:r>
+        <w:rPr>
+          <w:lang w:val="nb-NO"/>
+        </w:rPr>
+        <w:t>.</w:t>
+      </w:r>
+    </w:p>
+    <w:p>
+      <w:pPr>
+        <w:pStyle w:val="ListParagraph"/>
+        <w:numPr>
+          <w:ilvl w:val="1"/>
+          <w:numId w:val="2"/>
+        </w:numPr>
+        <w:rPr>
+          <w:b/>
+          <w:bCs/>
+          <w:sz w:val="26"/>
+          <w:szCs w:val="26"/>
+          <w:lang w:val="nb-NO"/>
+        </w:rPr>
+      </w:pPr>
+      <w:r>
+        <w:rPr>
+          <w:lang w:val="nb-NO"/>
+        </w:rPr>
+        <w:t xml:space="preserve">Hỗ trợ </w:t>
+      </w:r>
+      <w:r>
+        <w:rPr>
+          <w:rStyle w:val="Strong"/>
+          <w:lang w:val="nb-NO"/>
+        </w:rPr>
+        <w:t>đặt cọc trước</w:t>
+      </w:r>
+      <w:r>
+        <w:rPr>
+          <w:lang w:val="nb-NO"/>
+        </w:rPr>
+        <w:t xml:space="preserve"> để tránh tình trạng đơn hàng ảo.</w:t>
+      </w:r>
+    </w:p>
+    <w:p>
+      <w:pPr>
+        <w:pStyle w:val="ListParagraph"/>
+        <w:numPr>
+          <w:ilvl w:val="1"/>
+          <w:numId w:val="2"/>
+        </w:numPr>
+        <w:rPr>
+          <w:b/>
+          <w:bCs/>
+          <w:sz w:val="26"/>
+          <w:szCs w:val="26"/>
+          <w:lang w:val="nb-NO"/>
+        </w:rPr>
+      </w:pPr>
+      <w:r>
+        <w:rPr>
+          <w:lang w:val="nb-NO"/>
+        </w:rPr>
+        <w:t xml:space="preserve">Cung cấp </w:t>
+      </w:r>
+      <w:r>
+        <w:rPr>
+          <w:rStyle w:val="Strong"/>
+          <w:lang w:val="nb-NO"/>
+        </w:rPr>
+        <w:t>chức năng theo dõi đơn hàng</w:t>
+      </w:r>
+      <w:r>
+        <w:rPr>
+          <w:lang w:val="nb-NO"/>
+        </w:rPr>
+        <w:t xml:space="preserve"> để khách hàng nắm rõ tình trạng giao hàng.</w:t>
+      </w:r>
+    </w:p>
+    <w:p>
+      <w:pPr>
+        <w:pStyle w:val="ListParagraph"/>
+        <w:numPr>
+          <w:ilvl w:val="0"/>
+          <w:numId w:val="2"/>
+        </w:numPr>
+        <w:rPr>
+          <w:b/>
+          <w:bCs/>
+          <w:sz w:val="26"/>
+          <w:szCs w:val="26"/>
+          <w:lang w:val="nb-NO"/>
+        </w:rPr>
+      </w:pPr>
+      <w:r>
+        <w:rPr>
+          <w:lang w:val="nb-NO"/>
+        </w:rPr>
+        <w:t>Cải tiến hệ thống báo cáo và phân tích</w:t>
+      </w:r>
+    </w:p>
+    <w:p>
+      <w:pPr>
+        <w:pStyle w:val="ListParagraph"/>
+        <w:numPr>
+          <w:ilvl w:val="1"/>
+          <w:numId w:val="2"/>
+        </w:numPr>
+        <w:rPr>
+          <w:b/>
+          <w:bCs/>
+          <w:sz w:val="26"/>
+          <w:szCs w:val="26"/>
+          <w:lang w:val="nb-NO"/>
+        </w:rPr>
+      </w:pPr>
+      <w:r>
+        <w:rPr>
+          <w:lang w:val="nb-NO"/>
+        </w:rPr>
+        <w:t xml:space="preserve">Bổ sung </w:t>
+      </w:r>
+      <w:r>
+        <w:rPr>
+          <w:rStyle w:val="Strong"/>
+          <w:lang w:val="nb-NO"/>
+        </w:rPr>
+        <w:t>biểu đồ trực quan</w:t>
+      </w:r>
+      <w:r>
+        <w:rPr>
+          <w:lang w:val="nb-NO"/>
+        </w:rPr>
+        <w:t xml:space="preserve"> giúp quản lý dễ dàng theo dõi doanh thu và hàng tồn kho.</w:t>
+      </w:r>
+    </w:p>
+    <w:p>
+      <w:pPr>
+        <w:pStyle w:val="ListParagraph"/>
+        <w:numPr>
+          <w:ilvl w:val="1"/>
+          <w:numId w:val="2"/>
+        </w:numPr>
+        <w:rPr>
+          <w:b/>
+          <w:bCs/>
+          <w:sz w:val="26"/>
+          <w:szCs w:val="26"/>
+          <w:lang w:val="nb-NO"/>
+        </w:rPr>
+      </w:pPr>
+      <w:r>
+        <w:rPr>
+          <w:lang w:val="nb-NO"/>
+        </w:rPr>
+        <w:t xml:space="preserve">Hệ thống </w:t>
+      </w:r>
+      <w:r>
+        <w:rPr>
+          <w:rStyle w:val="Strong"/>
+          <w:lang w:val="nb-NO"/>
+        </w:rPr>
+        <w:t>tự động tạo báo cáo</w:t>
+      </w:r>
+      <w:r>
+        <w:rPr>
+          <w:lang w:val="nb-NO"/>
+        </w:rPr>
+        <w:t xml:space="preserve"> doanh thu hàng tuần/tháng và gửi qua email.</w:t>
+      </w:r>
+    </w:p>
+    <w:p>
+      <w:pPr>
+        <w:pStyle w:val="ListParagraph"/>
+        <w:numPr>
+          <w:ilvl w:val="1"/>
+          <w:numId w:val="2"/>
+        </w:numPr>
+        <w:rPr>
+          <w:b/>
+          <w:bCs/>
+          <w:sz w:val="26"/>
+          <w:szCs w:val="26"/>
+          <w:lang w:val="nb-NO"/>
+        </w:rPr>
+      </w:pPr>
+      <w:r>
+        <w:rPr>
+          <w:lang w:val="nb-NO"/>
+        </w:rPr>
+        <w:lastRenderedPageBreak/>
+        <w:t xml:space="preserve">Hỗ trợ </w:t>
+      </w:r>
+      <w:r>
+        <w:rPr>
+          <w:rStyle w:val="Strong"/>
+          <w:lang w:val="nb-NO"/>
+        </w:rPr>
+        <w:t>dự báo nhu cầu nhập hàng</w:t>
+      </w:r>
+      <w:r>
+        <w:rPr>
+          <w:lang w:val="nb-NO"/>
+        </w:rPr>
+        <w:t>, giảm tình trạng tồn kho dư thừa hoặc thiếu hàng.</w:t>
+      </w:r>
+    </w:p>
+    <w:p>
+      <w:pPr>
+        <w:pStyle w:val="ListParagraph"/>
+        <w:numPr>
+          <w:ilvl w:val="0"/>
+          <w:numId w:val="2"/>
+        </w:numPr>
+        <w:rPr>
+          <w:b/>
+          <w:bCs/>
+          <w:sz w:val="26"/>
+          <w:szCs w:val="26"/>
+          <w:lang w:val="nb-NO"/>
+        </w:rPr>
+      </w:pPr>
+      <w:r>
+        <w:rPr>
+          <w:lang w:val="nb-NO"/>
+        </w:rPr>
+        <w:t>Nâng cấp hệ thống quản lý khách hàng (CRM)</w:t>
+      </w:r>
+    </w:p>
+    <w:p>
+      <w:pPr>
+        <w:pStyle w:val="ListParagraph"/>
+        <w:numPr>
+          <w:ilvl w:val="1"/>
+          <w:numId w:val="2"/>
+        </w:numPr>
+        <w:rPr>
+          <w:b/>
+          <w:bCs/>
+          <w:sz w:val="26"/>
+          <w:szCs w:val="26"/>
+          <w:lang w:val="nb-NO"/>
+        </w:rPr>
+      </w:pPr>
+      <w:r>
+        <w:rPr>
+          <w:lang w:val="nb-NO"/>
+        </w:rPr>
+        <w:t xml:space="preserve">Tích hợp </w:t>
+      </w:r>
+      <w:r>
+        <w:rPr>
+          <w:rStyle w:val="Strong"/>
+          <w:lang w:val="nb-NO"/>
+        </w:rPr>
+        <w:t>chương trình tích điểm</w:t>
+      </w:r>
+      <w:r>
+        <w:rPr>
+          <w:lang w:val="nb-NO"/>
+        </w:rPr>
+        <w:t xml:space="preserve"> để khách hàng quay lại mua sắm.</w:t>
+      </w:r>
+    </w:p>
+    <w:p>
+      <w:pPr>
+        <w:pStyle w:val="ListParagraph"/>
+        <w:numPr>
+          <w:ilvl w:val="1"/>
+          <w:numId w:val="2"/>
+        </w:numPr>
+        <w:rPr>
+          <w:b/>
+          <w:bCs/>
+          <w:sz w:val="26"/>
+          <w:szCs w:val="26"/>
+          <w:lang w:val="nb-NO"/>
+        </w:rPr>
+      </w:pPr>
+      <w:r>
+        <w:rPr>
+          <w:lang w:val="nb-NO"/>
+        </w:rPr>
+        <w:t xml:space="preserve">Theo dõi lịch sử mua hàng để gợi ý </w:t>
+      </w:r>
+      <w:r>
+        <w:rPr>
+          <w:rStyle w:val="Strong"/>
+          <w:lang w:val="nb-NO"/>
+        </w:rPr>
+        <w:t>khuyến mãi cá nhân hóa</w:t>
+      </w:r>
+      <w:r>
+        <w:rPr>
+          <w:lang w:val="nb-NO"/>
+        </w:rPr>
+        <w:t>.</w:t>
+      </w:r>
+    </w:p>
+    <w:p>
+      <w:pPr>
+        <w:pStyle w:val="ListParagraph"/>
+        <w:numPr>
+          <w:ilvl w:val="1"/>
+          <w:numId w:val="2"/>
+        </w:numPr>
+        <w:rPr>
+          <w:b/>
+          <w:bCs/>
+          <w:sz w:val="26"/>
+          <w:szCs w:val="26"/>
+          <w:lang w:val="nb-NO"/>
+        </w:rPr>
+      </w:pPr>
+      <w:r>
+        <w:rPr>
+          <w:lang w:val="nb-NO"/>
+        </w:rPr>
+        <w:t xml:space="preserve">Tự động gửi </w:t>
+      </w:r>
+      <w:r>
+        <w:rPr>
+          <w:rStyle w:val="Strong"/>
+          <w:lang w:val="nb-NO"/>
+        </w:rPr>
+        <w:t>tin nhắn/email thông báo khuyến mãi</w:t>
+      </w:r>
+      <w:r>
+        <w:rPr>
+          <w:lang w:val="nb-NO"/>
+        </w:rPr>
+        <w:t>, nhắc nhở bảo hành.</w:t>
+      </w:r>
+    </w:p>
+    <w:p>
+      <w:pPr>
+        <w:pStyle w:val="ListParagraph"/>
+        <w:numPr>
+          <w:ilvl w:val="0"/>
+          <w:numId w:val="2"/>
+        </w:numPr>
+        <w:rPr>
+          <w:b/>
+          <w:bCs/>
+          <w:sz w:val="26"/>
+          <w:szCs w:val="26"/>
+          <w:lang w:val="nb-NO"/>
+        </w:rPr>
+      </w:pPr>
+      <w:r>
+        <w:rPr>
+          <w:lang w:val="nb-NO"/>
+        </w:rPr>
+        <w:t>Tích hợp hệ thống với nhà cung cấp</w:t>
+      </w:r>
+    </w:p>
+    <w:p>
+      <w:pPr>
+        <w:pStyle w:val="ListParagraph"/>
+        <w:numPr>
+          <w:ilvl w:val="1"/>
+          <w:numId w:val="2"/>
+        </w:numPr>
+        <w:rPr>
+          <w:b/>
+          <w:bCs/>
+          <w:sz w:val="26"/>
+          <w:szCs w:val="26"/>
+          <w:lang w:val="nb-NO"/>
+        </w:rPr>
+      </w:pPr>
+      <w:r>
+        <w:rPr>
+          <w:rStyle w:val="Strong"/>
+          <w:lang w:val="nb-NO"/>
+        </w:rPr>
+        <w:t>Đồng bộ hàng tồn kho</w:t>
+      </w:r>
+      <w:r>
+        <w:rPr>
+          <w:lang w:val="nb-NO"/>
+        </w:rPr>
+        <w:t xml:space="preserve"> giữa cửa hàng và nhà cung cấp, giúp dễ dàng kiểm tra số lượng hàng.</w:t>
+      </w:r>
+    </w:p>
+    <w:p>
+      <w:pPr>
+        <w:pStyle w:val="ListParagraph"/>
+        <w:numPr>
+          <w:ilvl w:val="1"/>
+          <w:numId w:val="2"/>
+        </w:numPr>
+        <w:rPr>
+          <w:b/>
+          <w:bCs/>
+          <w:sz w:val="26"/>
+          <w:szCs w:val="26"/>
+          <w:lang w:val="nb-NO"/>
+        </w:rPr>
+      </w:pPr>
+      <w:r>
+        <w:rPr>
+          <w:lang w:val="nb-NO"/>
+        </w:rPr>
+        <w:t xml:space="preserve">Hệ thống </w:t>
+      </w:r>
+      <w:r>
+        <w:rPr>
+          <w:rStyle w:val="Strong"/>
+          <w:lang w:val="nb-NO"/>
+        </w:rPr>
+        <w:t>tự động đề xuất nhập hàng</w:t>
+      </w:r>
+      <w:r>
+        <w:rPr>
+          <w:lang w:val="nb-NO"/>
+        </w:rPr>
+        <w:t xml:space="preserve"> khi sản phẩm sắp hết dựa trên dữ liệu bán hàng thực tế.</w:t>
+      </w:r>
+    </w:p>
+    <w:p>
+      <w:pPr>
+        <w:pStyle w:val="ListParagraph"/>
+        <w:numPr>
+          <w:ilvl w:val="0"/>
+          <w:numId w:val="2"/>
+        </w:numPr>
+        <w:rPr>
+          <w:b/>
+          <w:bCs/>
+          <w:sz w:val="26"/>
+          <w:szCs w:val="26"/>
+          <w:lang w:val="nb-NO"/>
+        </w:rPr>
+      </w:pPr>
+      <w:r>
+        <w:rPr>
+          <w:lang w:val="nb-NO"/>
+        </w:rPr>
+        <w:t>Tối ưu hiệu suất hệ thống</w:t>
+      </w:r>
+    </w:p>
+    <w:p>
+      <w:pPr>
+        <w:pStyle w:val="ListParagraph"/>
+        <w:numPr>
+          <w:ilvl w:val="1"/>
+          <w:numId w:val="2"/>
+        </w:numPr>
+        <w:rPr>
+          <w:b/>
+          <w:bCs/>
+          <w:sz w:val="26"/>
+          <w:szCs w:val="26"/>
+          <w:lang w:val="nb-NO"/>
+        </w:rPr>
+      </w:pPr>
+      <w:r>
+        <w:rPr>
+          <w:lang w:val="nb-NO"/>
+        </w:rPr>
+        <w:t xml:space="preserve">Cải thiện tốc độ xử lý đơn hàng để </w:t>
+      </w:r>
+      <w:r>
+        <w:rPr>
+          <w:rStyle w:val="Strong"/>
+          <w:lang w:val="nb-NO"/>
+        </w:rPr>
+        <w:t>giảm tình trạng chậm hệ thống</w:t>
+      </w:r>
+      <w:r>
+        <w:rPr>
+          <w:lang w:val="nb-NO"/>
+        </w:rPr>
+        <w:t xml:space="preserve"> khi khách đông.</w:t>
+      </w:r>
+    </w:p>
+    <w:p>
+      <w:pPr>
+        <w:pStyle w:val="ListParagraph"/>
+        <w:numPr>
+          <w:ilvl w:val="1"/>
+          <w:numId w:val="2"/>
+        </w:numPr>
+        <w:rPr>
+          <w:b/>
+          <w:bCs/>
+          <w:sz w:val="26"/>
+          <w:szCs w:val="26"/>
+          <w:lang w:val="nb-NO"/>
+        </w:rPr>
+      </w:pPr>
+      <w:r>
+        <w:rPr>
+          <w:rStyle w:val="Strong"/>
+          <w:lang w:val="nb-NO"/>
+        </w:rPr>
+        <w:t>Nâng cấp phần cứng hoặc tối ưu mã nguồn</w:t>
+      </w:r>
+      <w:r>
+        <w:rPr>
+          <w:lang w:val="nb-NO"/>
+        </w:rPr>
+        <w:t xml:space="preserve"> để hệ thống hoạt động ổn định hơn.</w:t>
+      </w:r>
     </w:p>
     <w:sectPr>
       <w:pgSz w:w="12240" w:h="15840"/>
@@ -1670,7 +5377,7 @@
         <w:rFonts w:ascii="Times New Roman" w:eastAsia="Times New Roman" w:hAnsi="Times New Roman" w:cs="Times New Roman" w:hint="default"/>
       </w:rPr>
     </w:lvl>
-    <w:lvl w:ilvl="1" w:tplc="04090003" w:tentative="1">
+    <w:lvl w:ilvl="1" w:tplc="04090003">
       <w:start w:val="1"/>
       <w:numFmt w:val="bullet"/>
       <w:lvlText w:val="o"/>
@@ -1682,7 +5389,7 @@
         <w:rFonts w:ascii="Courier New" w:hAnsi="Courier New" w:cs="Courier New" w:hint="default"/>
       </w:rPr>
     </w:lvl>
-    <w:lvl w:ilvl="2" w:tplc="04090005" w:tentative="1">
+    <w:lvl w:ilvl="2" w:tplc="04090005">
       <w:start w:val="1"/>
       <w:numFmt w:val="bullet"/>
       <w:lvlText w:val=""/>
@@ -2384,6 +6091,36 @@
       <w:shd w:val="clear" w:color="auto" w:fill="E1DFDD"/>
     </w:rPr>
   </w:style>
+  <w:style w:type="character" w:styleId="Strong">
+    <w:name w:val="Strong"/>
+    <w:basedOn w:val="DefaultParagraphFont"/>
+    <w:uiPriority w:val="22"/>
+    <w:qFormat/>
+    <w:rsid w:val="00C05B65"/>
+    <w:rPr>
+      <w:b/>
+      <w:bCs/>
+    </w:rPr>
+  </w:style>
+  <w:style w:type="table" w:styleId="TableGrid">
+    <w:name w:val="Table Grid"/>
+    <w:basedOn w:val="TableNormal"/>
+    <w:uiPriority w:val="39"/>
+    <w:rsid w:val="00C05B65"/>
+    <w:pPr>
+      <w:spacing w:after="0" w:line="240" w:lineRule="auto"/>
+    </w:pPr>
+    <w:tblPr>
+      <w:tblBorders>
+        <w:top w:val="single" w:sz="4" w:space="0" w:color="auto"/>
+        <w:left w:val="single" w:sz="4" w:space="0" w:color="auto"/>
+        <w:bottom w:val="single" w:sz="4" w:space="0" w:color="auto"/>
+        <w:right w:val="single" w:sz="4" w:space="0" w:color="auto"/>
+        <w:insideH w:val="single" w:sz="4" w:space="0" w:color="auto"/>
+        <w:insideV w:val="single" w:sz="4" w:space="0" w:color="auto"/>
+      </w:tblBorders>
+    </w:tblPr>
+  </w:style>
 </w:styles>
 </file>
 

</xml_diff>

<commit_message>
modify(document): Adding visualize picture and survey customersof chapter 1
</commit_message>
<xml_diff>
--- a/Phân tích thiết kế hệ thống nhóm 11.docx
+++ b/Phân tích thiết kế hệ thống nhóm 11.docx
@@ -2246,8 +2246,176 @@
           <w:szCs w:val="26"/>
           <w:lang w:val="nb-NO"/>
         </w:rPr>
-        <w:t xml:space="preserve">Hình ảnh minh họa: (bổ sung) </w:t>
-      </w:r>
+        <w:t>Hình ảnh minh họa:</w:t>
+      </w:r>
+    </w:p>
+    <w:p>
+      <w:pPr>
+        <w:ind w:left="360"/>
+        <w:rPr>
+          <w:sz w:val="26"/>
+          <w:szCs w:val="26"/>
+          <w:lang w:val="nb-NO"/>
+        </w:rPr>
+      </w:pPr>
+      <w:r>
+        <w:rPr>
+          <w:sz w:val="26"/>
+          <w:szCs w:val="26"/>
+          <w:lang w:val="nb-NO"/>
+        </w:rPr>
+        <w:drawing>
+          <wp:inline distT="0" distB="0" distL="0" distR="0" wp14:anchorId="2397047B" wp14:editId="66FDCFA3">
+            <wp:extent cx="5943600" cy="2167255"/>
+            <wp:effectExtent l="0" t="0" r="0" b="4445"/>
+            <wp:docPr id="16" name="Picture 16"/>
+            <wp:cNvGraphicFramePr>
+              <a:graphicFrameLocks xmlns:a="http://schemas.openxmlformats.org/drawingml/2006/main" noChangeAspect="1"/>
+            </wp:cNvGraphicFramePr>
+            <a:graphic xmlns:a="http://schemas.openxmlformats.org/drawingml/2006/main">
+              <a:graphicData uri="http://schemas.openxmlformats.org/drawingml/2006/picture">
+                <pic:pic xmlns:pic="http://schemas.openxmlformats.org/drawingml/2006/picture">
+                  <pic:nvPicPr>
+                    <pic:cNvPr id="1" name=""/>
+                    <pic:cNvPicPr/>
+                  </pic:nvPicPr>
+                  <pic:blipFill>
+                    <a:blip r:embed="rId11"/>
+                    <a:stretch>
+                      <a:fillRect/>
+                    </a:stretch>
+                  </pic:blipFill>
+                  <pic:spPr>
+                    <a:xfrm>
+                      <a:off x="0" y="0"/>
+                      <a:ext cx="5943600" cy="2167255"/>
+                    </a:xfrm>
+                    <a:prstGeom prst="rect">
+                      <a:avLst/>
+                    </a:prstGeom>
+                  </pic:spPr>
+                </pic:pic>
+              </a:graphicData>
+            </a:graphic>
+          </wp:inline>
+        </w:drawing>
+      </w:r>
+    </w:p>
+    <w:p>
+      <w:pPr>
+        <w:ind w:left="360"/>
+        <w:rPr>
+          <w:sz w:val="26"/>
+          <w:szCs w:val="26"/>
+          <w:lang w:val="nb-NO"/>
+        </w:rPr>
+      </w:pPr>
+      <w:r>
+        <w:rPr>
+          <w:sz w:val="26"/>
+          <w:szCs w:val="26"/>
+          <w:lang w:val="nb-NO"/>
+        </w:rPr>
+        <w:lastRenderedPageBreak/>
+        <w:drawing>
+          <wp:inline distT="0" distB="0" distL="0" distR="0" wp14:anchorId="65B70537" wp14:editId="394FEFA4">
+            <wp:extent cx="4467849" cy="4105848"/>
+            <wp:effectExtent l="0" t="0" r="9525" b="9525"/>
+            <wp:docPr id="17" name="Picture 17"/>
+            <wp:cNvGraphicFramePr>
+              <a:graphicFrameLocks xmlns:a="http://schemas.openxmlformats.org/drawingml/2006/main" noChangeAspect="1"/>
+            </wp:cNvGraphicFramePr>
+            <a:graphic xmlns:a="http://schemas.openxmlformats.org/drawingml/2006/main">
+              <a:graphicData uri="http://schemas.openxmlformats.org/drawingml/2006/picture">
+                <pic:pic xmlns:pic="http://schemas.openxmlformats.org/drawingml/2006/picture">
+                  <pic:nvPicPr>
+                    <pic:cNvPr id="1" name=""/>
+                    <pic:cNvPicPr/>
+                  </pic:nvPicPr>
+                  <pic:blipFill>
+                    <a:blip r:embed="rId12"/>
+                    <a:stretch>
+                      <a:fillRect/>
+                    </a:stretch>
+                  </pic:blipFill>
+                  <pic:spPr>
+                    <a:xfrm>
+                      <a:off x="0" y="0"/>
+                      <a:ext cx="4467849" cy="4105848"/>
+                    </a:xfrm>
+                    <a:prstGeom prst="rect">
+                      <a:avLst/>
+                    </a:prstGeom>
+                  </pic:spPr>
+                </pic:pic>
+              </a:graphicData>
+            </a:graphic>
+          </wp:inline>
+        </w:drawing>
+      </w:r>
+    </w:p>
+    <w:p>
+      <w:pPr>
+        <w:ind w:left="360"/>
+        <w:rPr>
+          <w:sz w:val="26"/>
+          <w:szCs w:val="26"/>
+          <w:lang w:val="nb-NO"/>
+        </w:rPr>
+      </w:pPr>
+      <w:r>
+        <w:rPr>
+          <w:sz w:val="26"/>
+          <w:szCs w:val="26"/>
+          <w:lang w:val="nb-NO"/>
+        </w:rPr>
+        <w:lastRenderedPageBreak/>
+        <w:drawing>
+          <wp:inline distT="0" distB="0" distL="0" distR="0" wp14:anchorId="6632C303" wp14:editId="447039A8">
+            <wp:extent cx="4477375" cy="4143953"/>
+            <wp:effectExtent l="0" t="0" r="0" b="9525"/>
+            <wp:docPr id="18" name="Picture 18"/>
+            <wp:cNvGraphicFramePr>
+              <a:graphicFrameLocks xmlns:a="http://schemas.openxmlformats.org/drawingml/2006/main" noChangeAspect="1"/>
+            </wp:cNvGraphicFramePr>
+            <a:graphic xmlns:a="http://schemas.openxmlformats.org/drawingml/2006/main">
+              <a:graphicData uri="http://schemas.openxmlformats.org/drawingml/2006/picture">
+                <pic:pic xmlns:pic="http://schemas.openxmlformats.org/drawingml/2006/picture">
+                  <pic:nvPicPr>
+                    <pic:cNvPr id="1" name=""/>
+                    <pic:cNvPicPr/>
+                  </pic:nvPicPr>
+                  <pic:blipFill>
+                    <a:blip r:embed="rId13"/>
+                    <a:stretch>
+                      <a:fillRect/>
+                    </a:stretch>
+                  </pic:blipFill>
+                  <pic:spPr>
+                    <a:xfrm>
+                      <a:off x="0" y="0"/>
+                      <a:ext cx="4477375" cy="4143953"/>
+                    </a:xfrm>
+                    <a:prstGeom prst="rect">
+                      <a:avLst/>
+                    </a:prstGeom>
+                  </pic:spPr>
+                </pic:pic>
+              </a:graphicData>
+            </a:graphic>
+          </wp:inline>
+        </w:drawing>
+      </w:r>
+    </w:p>
+    <w:p>
+      <w:pPr>
+        <w:ind w:left="360"/>
+        <w:rPr>
+          <w:sz w:val="26"/>
+          <w:szCs w:val="26"/>
+          <w:lang w:val="nb-NO"/>
+        </w:rPr>
+      </w:pPr>
     </w:p>
     <w:p>
       <w:pPr>
@@ -2272,7 +2440,7 @@
           <w:szCs w:val="26"/>
           <w:lang w:val="nb-NO"/>
         </w:rPr>
-        <w:t xml:space="preserve"> HÌNH THỨC KHẢO SÁT</w:t>
+        <w:t>HÌNH THỨC KHẢO SÁT</w:t>
       </w:r>
     </w:p>
     <w:p>
@@ -2750,6 +2918,7 @@
                 <w:szCs w:val="26"/>
                 <w:lang w:val="nb-NO"/>
               </w:rPr>
+              <w:lastRenderedPageBreak/>
               <w:t>4</w:t>
             </w:r>
           </w:p>
@@ -2929,7 +3098,6 @@
           <w:szCs w:val="26"/>
           <w:lang w:val="nb-NO"/>
         </w:rPr>
-        <w:lastRenderedPageBreak/>
         <w:t xml:space="preserve">Ngày phỏng vấn: </w:t>
       </w:r>
       <w:r>
@@ -3506,20 +3674,528 @@
     <w:p>
       <w:pPr>
         <w:pStyle w:val="ListParagraph"/>
-        <w:rPr>
-          <w:sz w:val="26"/>
-          <w:szCs w:val="26"/>
-          <w:lang w:val="nb-NO"/>
-        </w:rPr>
-      </w:pPr>
-      <w:r>
-        <w:rPr>
-          <w:sz w:val="26"/>
-          <w:szCs w:val="26"/>
-          <w:lang w:val="nb-NO"/>
-        </w:rPr>
-        <w:t>(bổ sung)</w:t>
-      </w:r>
+        <w:ind w:left="360"/>
+        <w:rPr>
+          <w:sz w:val="26"/>
+          <w:szCs w:val="26"/>
+          <w:lang w:val="nb-NO"/>
+        </w:rPr>
+      </w:pPr>
+      <w:r>
+        <w:rPr>
+          <w:sz w:val="26"/>
+          <w:szCs w:val="26"/>
+          <w:lang w:val="nb-NO"/>
+        </w:rPr>
+        <w:lastRenderedPageBreak/>
+        <w:drawing>
+          <wp:inline distT="0" distB="0" distL="0" distR="0" wp14:anchorId="1E3723A0" wp14:editId="445E75D6">
+            <wp:extent cx="4632466" cy="3787140"/>
+            <wp:effectExtent l="0" t="0" r="0" b="3810"/>
+            <wp:docPr id="7" name="Picture 7"/>
+            <wp:cNvGraphicFramePr>
+              <a:graphicFrameLocks xmlns:a="http://schemas.openxmlformats.org/drawingml/2006/main" noChangeAspect="1"/>
+            </wp:cNvGraphicFramePr>
+            <a:graphic xmlns:a="http://schemas.openxmlformats.org/drawingml/2006/main">
+              <a:graphicData uri="http://schemas.openxmlformats.org/drawingml/2006/picture">
+                <pic:pic xmlns:pic="http://schemas.openxmlformats.org/drawingml/2006/picture">
+                  <pic:nvPicPr>
+                    <pic:cNvPr id="1" name=""/>
+                    <pic:cNvPicPr/>
+                  </pic:nvPicPr>
+                  <pic:blipFill>
+                    <a:blip r:embed="rId14"/>
+                    <a:stretch>
+                      <a:fillRect/>
+                    </a:stretch>
+                  </pic:blipFill>
+                  <pic:spPr>
+                    <a:xfrm>
+                      <a:off x="0" y="0"/>
+                      <a:ext cx="4640366" cy="3793599"/>
+                    </a:xfrm>
+                    <a:prstGeom prst="rect">
+                      <a:avLst/>
+                    </a:prstGeom>
+                  </pic:spPr>
+                </pic:pic>
+              </a:graphicData>
+            </a:graphic>
+          </wp:inline>
+        </w:drawing>
+      </w:r>
+    </w:p>
+    <w:p>
+      <w:pPr>
+        <w:pStyle w:val="ListParagraph"/>
+        <w:ind w:left="360"/>
+        <w:rPr>
+          <w:sz w:val="26"/>
+          <w:szCs w:val="26"/>
+          <w:lang w:val="nb-NO"/>
+        </w:rPr>
+      </w:pPr>
+      <w:r>
+        <w:rPr>
+          <w:sz w:val="26"/>
+          <w:szCs w:val="26"/>
+          <w:lang w:val="nb-NO"/>
+        </w:rPr>
+        <w:drawing>
+          <wp:inline distT="0" distB="0" distL="0" distR="0" wp14:anchorId="76DB5BDF" wp14:editId="58605EA4">
+            <wp:extent cx="4726031" cy="4244340"/>
+            <wp:effectExtent l="0" t="0" r="0" b="3810"/>
+            <wp:docPr id="8" name="Picture 8"/>
+            <wp:cNvGraphicFramePr>
+              <a:graphicFrameLocks xmlns:a="http://schemas.openxmlformats.org/drawingml/2006/main" noChangeAspect="1"/>
+            </wp:cNvGraphicFramePr>
+            <a:graphic xmlns:a="http://schemas.openxmlformats.org/drawingml/2006/main">
+              <a:graphicData uri="http://schemas.openxmlformats.org/drawingml/2006/picture">
+                <pic:pic xmlns:pic="http://schemas.openxmlformats.org/drawingml/2006/picture">
+                  <pic:nvPicPr>
+                    <pic:cNvPr id="1" name=""/>
+                    <pic:cNvPicPr/>
+                  </pic:nvPicPr>
+                  <pic:blipFill>
+                    <a:blip r:embed="rId15"/>
+                    <a:stretch>
+                      <a:fillRect/>
+                    </a:stretch>
+                  </pic:blipFill>
+                  <pic:spPr>
+                    <a:xfrm>
+                      <a:off x="0" y="0"/>
+                      <a:ext cx="4735397" cy="4252751"/>
+                    </a:xfrm>
+                    <a:prstGeom prst="rect">
+                      <a:avLst/>
+                    </a:prstGeom>
+                  </pic:spPr>
+                </pic:pic>
+              </a:graphicData>
+            </a:graphic>
+          </wp:inline>
+        </w:drawing>
+      </w:r>
+    </w:p>
+    <w:p>
+      <w:pPr>
+        <w:pStyle w:val="ListParagraph"/>
+        <w:ind w:left="360"/>
+        <w:rPr>
+          <w:sz w:val="26"/>
+          <w:szCs w:val="26"/>
+          <w:lang w:val="nb-NO"/>
+        </w:rPr>
+      </w:pPr>
+      <w:r>
+        <w:rPr>
+          <w:sz w:val="26"/>
+          <w:szCs w:val="26"/>
+          <w:lang w:val="nb-NO"/>
+        </w:rPr>
+        <w:lastRenderedPageBreak/>
+        <w:drawing>
+          <wp:inline distT="0" distB="0" distL="0" distR="0" wp14:anchorId="041B9153" wp14:editId="30A2C52A">
+            <wp:extent cx="4503420" cy="4063663"/>
+            <wp:effectExtent l="0" t="0" r="0" b="0"/>
+            <wp:docPr id="9" name="Picture 9"/>
+            <wp:cNvGraphicFramePr>
+              <a:graphicFrameLocks xmlns:a="http://schemas.openxmlformats.org/drawingml/2006/main" noChangeAspect="1"/>
+            </wp:cNvGraphicFramePr>
+            <a:graphic xmlns:a="http://schemas.openxmlformats.org/drawingml/2006/main">
+              <a:graphicData uri="http://schemas.openxmlformats.org/drawingml/2006/picture">
+                <pic:pic xmlns:pic="http://schemas.openxmlformats.org/drawingml/2006/picture">
+                  <pic:nvPicPr>
+                    <pic:cNvPr id="1" name=""/>
+                    <pic:cNvPicPr/>
+                  </pic:nvPicPr>
+                  <pic:blipFill>
+                    <a:blip r:embed="rId16"/>
+                    <a:stretch>
+                      <a:fillRect/>
+                    </a:stretch>
+                  </pic:blipFill>
+                  <pic:spPr>
+                    <a:xfrm>
+                      <a:off x="0" y="0"/>
+                      <a:ext cx="4503420" cy="4063663"/>
+                    </a:xfrm>
+                    <a:prstGeom prst="rect">
+                      <a:avLst/>
+                    </a:prstGeom>
+                  </pic:spPr>
+                </pic:pic>
+              </a:graphicData>
+            </a:graphic>
+          </wp:inline>
+        </w:drawing>
+      </w:r>
+    </w:p>
+    <w:p>
+      <w:pPr>
+        <w:pStyle w:val="ListParagraph"/>
+        <w:ind w:left="360"/>
+        <w:rPr>
+          <w:sz w:val="26"/>
+          <w:szCs w:val="26"/>
+          <w:lang w:val="nb-NO"/>
+        </w:rPr>
+      </w:pPr>
+      <w:r>
+        <w:rPr>
+          <w:sz w:val="26"/>
+          <w:szCs w:val="26"/>
+          <w:lang w:val="nb-NO"/>
+        </w:rPr>
+        <w:drawing>
+          <wp:inline distT="0" distB="0" distL="0" distR="0" wp14:anchorId="6F72B5F2" wp14:editId="1EBAEF04">
+            <wp:extent cx="4502510" cy="3589020"/>
+            <wp:effectExtent l="0" t="0" r="0" b="0"/>
+            <wp:docPr id="10" name="Picture 10"/>
+            <wp:cNvGraphicFramePr>
+              <a:graphicFrameLocks xmlns:a="http://schemas.openxmlformats.org/drawingml/2006/main" noChangeAspect="1"/>
+            </wp:cNvGraphicFramePr>
+            <a:graphic xmlns:a="http://schemas.openxmlformats.org/drawingml/2006/main">
+              <a:graphicData uri="http://schemas.openxmlformats.org/drawingml/2006/picture">
+                <pic:pic xmlns:pic="http://schemas.openxmlformats.org/drawingml/2006/picture">
+                  <pic:nvPicPr>
+                    <pic:cNvPr id="1" name=""/>
+                    <pic:cNvPicPr/>
+                  </pic:nvPicPr>
+                  <pic:blipFill>
+                    <a:blip r:embed="rId17"/>
+                    <a:stretch>
+                      <a:fillRect/>
+                    </a:stretch>
+                  </pic:blipFill>
+                  <pic:spPr>
+                    <a:xfrm>
+                      <a:off x="0" y="0"/>
+                      <a:ext cx="4515150" cy="3599096"/>
+                    </a:xfrm>
+                    <a:prstGeom prst="rect">
+                      <a:avLst/>
+                    </a:prstGeom>
+                  </pic:spPr>
+                </pic:pic>
+              </a:graphicData>
+            </a:graphic>
+          </wp:inline>
+        </w:drawing>
+      </w:r>
+    </w:p>
+    <w:p>
+      <w:pPr>
+        <w:pStyle w:val="ListParagraph"/>
+        <w:ind w:left="360"/>
+        <w:rPr>
+          <w:sz w:val="26"/>
+          <w:szCs w:val="26"/>
+          <w:lang w:val="nb-NO"/>
+        </w:rPr>
+      </w:pPr>
+      <w:r>
+        <w:rPr>
+          <w:sz w:val="26"/>
+          <w:szCs w:val="26"/>
+          <w:lang w:val="nb-NO"/>
+        </w:rPr>
+        <w:lastRenderedPageBreak/>
+        <w:drawing>
+          <wp:inline distT="0" distB="0" distL="0" distR="0" wp14:anchorId="047027BA" wp14:editId="5DB0B1AE">
+            <wp:extent cx="4480560" cy="1524635"/>
+            <wp:effectExtent l="0" t="0" r="0" b="0"/>
+            <wp:docPr id="11" name="Picture 11"/>
+            <wp:cNvGraphicFramePr>
+              <a:graphicFrameLocks xmlns:a="http://schemas.openxmlformats.org/drawingml/2006/main" noChangeAspect="1"/>
+            </wp:cNvGraphicFramePr>
+            <a:graphic xmlns:a="http://schemas.openxmlformats.org/drawingml/2006/main">
+              <a:graphicData uri="http://schemas.openxmlformats.org/drawingml/2006/picture">
+                <pic:pic xmlns:pic="http://schemas.openxmlformats.org/drawingml/2006/picture">
+                  <pic:nvPicPr>
+                    <pic:cNvPr id="1" name=""/>
+                    <pic:cNvPicPr/>
+                  </pic:nvPicPr>
+                  <pic:blipFill>
+                    <a:blip r:embed="rId18"/>
+                    <a:stretch>
+                      <a:fillRect/>
+                    </a:stretch>
+                  </pic:blipFill>
+                  <pic:spPr>
+                    <a:xfrm>
+                      <a:off x="0" y="0"/>
+                      <a:ext cx="4505073" cy="1532976"/>
+                    </a:xfrm>
+                    <a:prstGeom prst="rect">
+                      <a:avLst/>
+                    </a:prstGeom>
+                  </pic:spPr>
+                </pic:pic>
+              </a:graphicData>
+            </a:graphic>
+          </wp:inline>
+        </w:drawing>
+      </w:r>
+    </w:p>
+    <w:p>
+      <w:pPr>
+        <w:pStyle w:val="ListParagraph"/>
+        <w:ind w:left="360"/>
+        <w:rPr>
+          <w:sz w:val="26"/>
+          <w:szCs w:val="26"/>
+          <w:lang w:val="nb-NO"/>
+        </w:rPr>
+      </w:pPr>
+      <w:r>
+        <w:rPr>
+          <w:sz w:val="26"/>
+          <w:szCs w:val="26"/>
+          <w:lang w:val="nb-NO"/>
+        </w:rPr>
+        <w:t xml:space="preserve">Với 20 kết quả khảo sát khách hàng tính tới thời điểm hiện tại, trong đó mọi người đều có vẻ hài lòng đối với dịch vụ của cửa hàng mặc dù vẫn còn nhiều khuyết điểm. Các khiếm khuyết như cần số hóa, hiện đại hơn trong hệ thống, marketing sẽ được cửa hàng cải thiện trong tương lai. </w:t>
+      </w:r>
+    </w:p>
+    <w:p>
+      <w:pPr>
+        <w:pStyle w:val="ListParagraph"/>
+        <w:ind w:left="360"/>
+        <w:rPr>
+          <w:sz w:val="26"/>
+          <w:szCs w:val="26"/>
+          <w:lang w:val="nb-NO"/>
+        </w:rPr>
+      </w:pPr>
+      <w:r>
+        <w:rPr>
+          <w:lang w:val="nb-NO"/>
+        </w:rPr>
+        <w:drawing>
+          <wp:inline distT="0" distB="0" distL="0" distR="0" wp14:anchorId="5E9D595E" wp14:editId="77BF14E2">
+            <wp:extent cx="4941717" cy="4635500"/>
+            <wp:effectExtent l="0" t="0" r="0" b="0"/>
+            <wp:docPr id="12" name="Picture 12"/>
+            <wp:cNvGraphicFramePr>
+              <a:graphicFrameLocks xmlns:a="http://schemas.openxmlformats.org/drawingml/2006/main" noChangeAspect="1"/>
+            </wp:cNvGraphicFramePr>
+            <a:graphic xmlns:a="http://schemas.openxmlformats.org/drawingml/2006/main">
+              <a:graphicData uri="http://schemas.openxmlformats.org/drawingml/2006/picture">
+                <pic:pic xmlns:pic="http://schemas.openxmlformats.org/drawingml/2006/picture">
+                  <pic:nvPicPr>
+                    <pic:cNvPr id="1" name=""/>
+                    <pic:cNvPicPr/>
+                  </pic:nvPicPr>
+                  <pic:blipFill>
+                    <a:blip r:embed="rId19"/>
+                    <a:stretch>
+                      <a:fillRect/>
+                    </a:stretch>
+                  </pic:blipFill>
+                  <pic:spPr>
+                    <a:xfrm>
+                      <a:off x="0" y="0"/>
+                      <a:ext cx="4957278" cy="4650097"/>
+                    </a:xfrm>
+                    <a:prstGeom prst="rect">
+                      <a:avLst/>
+                    </a:prstGeom>
+                  </pic:spPr>
+                </pic:pic>
+              </a:graphicData>
+            </a:graphic>
+          </wp:inline>
+        </w:drawing>
+      </w:r>
+      <w:r>
+        <w:rPr>
+          <w:sz w:val="26"/>
+          <w:szCs w:val="26"/>
+          <w:lang w:val="nb-NO"/>
+        </w:rPr>
+        <w:t xml:space="preserve"> </w:t>
+      </w:r>
+    </w:p>
+    <w:p>
+      <w:pPr>
+        <w:pStyle w:val="ListParagraph"/>
+        <w:ind w:left="360"/>
+        <w:rPr>
+          <w:lang w:val="nb-NO"/>
+        </w:rPr>
+      </w:pPr>
+      <w:r>
+        <w:rPr>
+          <w:lang w:val="nb-NO"/>
+        </w:rPr>
+        <w:lastRenderedPageBreak/>
+        <w:drawing>
+          <wp:inline distT="0" distB="0" distL="0" distR="0" wp14:anchorId="52CEA061" wp14:editId="32F1B1F5">
+            <wp:extent cx="4051300" cy="3593365"/>
+            <wp:effectExtent l="0" t="0" r="6350" b="7620"/>
+            <wp:docPr id="13" name="Picture 13"/>
+            <wp:cNvGraphicFramePr>
+              <a:graphicFrameLocks xmlns:a="http://schemas.openxmlformats.org/drawingml/2006/main" noChangeAspect="1"/>
+            </wp:cNvGraphicFramePr>
+            <a:graphic xmlns:a="http://schemas.openxmlformats.org/drawingml/2006/main">
+              <a:graphicData uri="http://schemas.openxmlformats.org/drawingml/2006/picture">
+                <pic:pic xmlns:pic="http://schemas.openxmlformats.org/drawingml/2006/picture">
+                  <pic:nvPicPr>
+                    <pic:cNvPr id="1" name=""/>
+                    <pic:cNvPicPr/>
+                  </pic:nvPicPr>
+                  <pic:blipFill>
+                    <a:blip r:embed="rId20"/>
+                    <a:stretch>
+                      <a:fillRect/>
+                    </a:stretch>
+                  </pic:blipFill>
+                  <pic:spPr>
+                    <a:xfrm>
+                      <a:off x="0" y="0"/>
+                      <a:ext cx="4063021" cy="3603762"/>
+                    </a:xfrm>
+                    <a:prstGeom prst="rect">
+                      <a:avLst/>
+                    </a:prstGeom>
+                  </pic:spPr>
+                </pic:pic>
+              </a:graphicData>
+            </a:graphic>
+          </wp:inline>
+        </w:drawing>
+      </w:r>
+    </w:p>
+    <w:p>
+      <w:pPr>
+        <w:pStyle w:val="ListParagraph"/>
+        <w:ind w:left="360"/>
+        <w:rPr>
+          <w:lang w:val="nb-NO"/>
+        </w:rPr>
+      </w:pPr>
+      <w:r>
+        <w:rPr>
+          <w:lang w:val="nb-NO"/>
+        </w:rPr>
+        <w:drawing>
+          <wp:inline distT="0" distB="0" distL="0" distR="0" wp14:anchorId="6A0BCC22" wp14:editId="61A31CCD">
+            <wp:extent cx="4660900" cy="4436321"/>
+            <wp:effectExtent l="0" t="0" r="6350" b="2540"/>
+            <wp:docPr id="14" name="Picture 14"/>
+            <wp:cNvGraphicFramePr>
+              <a:graphicFrameLocks xmlns:a="http://schemas.openxmlformats.org/drawingml/2006/main" noChangeAspect="1"/>
+            </wp:cNvGraphicFramePr>
+            <a:graphic xmlns:a="http://schemas.openxmlformats.org/drawingml/2006/main">
+              <a:graphicData uri="http://schemas.openxmlformats.org/drawingml/2006/picture">
+                <pic:pic xmlns:pic="http://schemas.openxmlformats.org/drawingml/2006/picture">
+                  <pic:nvPicPr>
+                    <pic:cNvPr id="1" name=""/>
+                    <pic:cNvPicPr/>
+                  </pic:nvPicPr>
+                  <pic:blipFill>
+                    <a:blip r:embed="rId21"/>
+                    <a:stretch>
+                      <a:fillRect/>
+                    </a:stretch>
+                  </pic:blipFill>
+                  <pic:spPr>
+                    <a:xfrm>
+                      <a:off x="0" y="0"/>
+                      <a:ext cx="4670404" cy="4445367"/>
+                    </a:xfrm>
+                    <a:prstGeom prst="rect">
+                      <a:avLst/>
+                    </a:prstGeom>
+                  </pic:spPr>
+                </pic:pic>
+              </a:graphicData>
+            </a:graphic>
+          </wp:inline>
+        </w:drawing>
+      </w:r>
+    </w:p>
+    <w:p>
+      <w:pPr>
+        <w:pStyle w:val="ListParagraph"/>
+        <w:ind w:left="360"/>
+        <w:rPr>
+          <w:sz w:val="26"/>
+          <w:szCs w:val="26"/>
+          <w:lang w:val="nb-NO"/>
+        </w:rPr>
+      </w:pPr>
+      <w:r>
+        <w:rPr>
+          <w:lang w:val="nb-NO"/>
+        </w:rPr>
+        <w:lastRenderedPageBreak/>
+        <w:drawing>
+          <wp:inline distT="0" distB="0" distL="0" distR="0" wp14:anchorId="3628E681" wp14:editId="5A1FB522">
+            <wp:extent cx="5112983" cy="4671060"/>
+            <wp:effectExtent l="0" t="0" r="0" b="0"/>
+            <wp:docPr id="15" name="Picture 15"/>
+            <wp:cNvGraphicFramePr>
+              <a:graphicFrameLocks xmlns:a="http://schemas.openxmlformats.org/drawingml/2006/main" noChangeAspect="1"/>
+            </wp:cNvGraphicFramePr>
+            <a:graphic xmlns:a="http://schemas.openxmlformats.org/drawingml/2006/main">
+              <a:graphicData uri="http://schemas.openxmlformats.org/drawingml/2006/picture">
+                <pic:pic xmlns:pic="http://schemas.openxmlformats.org/drawingml/2006/picture">
+                  <pic:nvPicPr>
+                    <pic:cNvPr id="1" name=""/>
+                    <pic:cNvPicPr/>
+                  </pic:nvPicPr>
+                  <pic:blipFill>
+                    <a:blip r:embed="rId22"/>
+                    <a:stretch>
+                      <a:fillRect/>
+                    </a:stretch>
+                  </pic:blipFill>
+                  <pic:spPr>
+                    <a:xfrm>
+                      <a:off x="0" y="0"/>
+                      <a:ext cx="5117404" cy="4675098"/>
+                    </a:xfrm>
+                    <a:prstGeom prst="rect">
+                      <a:avLst/>
+                    </a:prstGeom>
+                  </pic:spPr>
+                </pic:pic>
+              </a:graphicData>
+            </a:graphic>
+          </wp:inline>
+        </w:drawing>
+      </w:r>
+      <w:r>
+        <w:rPr>
+          <w:sz w:val="26"/>
+          <w:szCs w:val="26"/>
+          <w:lang w:val="nb-NO"/>
+        </w:rPr>
+        <w:br w:type="textWrapping" w:clear="all"/>
+      </w:r>
+    </w:p>
+    <w:p>
+      <w:pPr>
+        <w:pStyle w:val="ListParagraph"/>
+        <w:ind w:left="360"/>
+        <w:rPr>
+          <w:sz w:val="26"/>
+          <w:szCs w:val="26"/>
+          <w:lang w:val="nb-NO"/>
+        </w:rPr>
+      </w:pPr>
+    </w:p>
+    <w:p>
+      <w:pPr>
+        <w:ind w:left="360"/>
+        <w:rPr>
+          <w:sz w:val="26"/>
+          <w:szCs w:val="26"/>
+          <w:lang w:val="nb-NO"/>
+        </w:rPr>
+      </w:pPr>
     </w:p>
     <w:p>
       <w:pPr>
@@ -3663,15 +4339,7 @@
           <w:bCs/>
           <w:lang w:val="nb-NO"/>
         </w:rPr>
-        <w:t>Hỗ trợ bán hàng tốt</w:t>
-      </w:r>
-      <w:r>
-        <w:rPr>
-          <w:b/>
-          <w:bCs/>
-          <w:lang w:val="nb-NO"/>
-        </w:rPr>
-        <w:t>:</w:t>
+        <w:t>Hỗ trợ bán hàng tốt:</w:t>
       </w:r>
       <w:r>
         <w:rPr>

</xml_diff>